<commit_message>
Added history and started notes
</commit_message>
<xml_diff>
--- a/Desktop App Presentation Notes.docx
+++ b/Desktop App Presentation Notes.docx
@@ -1,18 +1,18 @@
 
 <file path=word/document.xml><?xml version="1.0" encoding="utf-8"?>
-<w:document xmlns:wpc="http://schemas.microsoft.com/office/word/2010/wordprocessingCanvas" xmlns:mo="http://schemas.microsoft.com/office/mac/office/2008/main" xmlns:mc="http://schemas.openxmlformats.org/markup-compatibility/2006" xmlns:mv="urn:schemas-microsoft-com:mac:vml" xmlns:o="urn:schemas-microsoft-com:office:office" xmlns:r="http://schemas.openxmlformats.org/officeDocument/2006/relationships" xmlns:m="http://schemas.openxmlformats.org/officeDocument/2006/math" xmlns:v="urn:schemas-microsoft-com:vml" xmlns:wp14="http://schemas.microsoft.com/office/word/2010/wordprocessingDrawing" xmlns:wp="http://schemas.openxmlformats.org/drawingml/2006/wordprocessingDrawing" xmlns:w10="urn:schemas-microsoft-com:office:word" xmlns:w="http://schemas.openxmlformats.org/wordprocessingml/2006/main" xmlns:w14="http://schemas.microsoft.com/office/word/2010/wordml" xmlns:wpg="http://schemas.microsoft.com/office/word/2010/wordprocessingGroup" xmlns:wpi="http://schemas.microsoft.com/office/word/2010/wordprocessingInk" xmlns:wne="http://schemas.microsoft.com/office/word/2006/wordml" xmlns:wps="http://schemas.microsoft.com/office/word/2010/wordprocessingShape" mc:Ignorable="w14 wp14">
+<w:document xmlns:wpc="http://schemas.microsoft.com/office/word/2010/wordprocessingCanvas" xmlns:mo="http://schemas.microsoft.com/office/mac/office/2008/main" xmlns:mc="http://schemas.openxmlformats.org/markup-compatibility/2006" xmlns:mv="urn:schemas-microsoft-com:mac:vml" xmlns:o="urn:schemas-microsoft-com:office:office" xmlns:r="http://schemas.openxmlformats.org/officeDocument/2006/relationships" xmlns:m="http://schemas.openxmlformats.org/officeDocument/2006/math" xmlns:v="urn:schemas-microsoft-com:vml" xmlns:wp14="http://schemas.microsoft.com/office/word/2010/wordprocessingDrawing" xmlns:wp="http://schemas.openxmlformats.org/drawingml/2006/wordprocessingDrawing" xmlns:w10="urn:schemas-microsoft-com:office:word" xmlns:w="http://schemas.openxmlformats.org/wordprocessingml/2006/main" xmlns:w14="http://schemas.microsoft.com/office/word/2010/wordml" xmlns:w15="http://schemas.microsoft.com/office/word/2012/wordml" xmlns:wpg="http://schemas.microsoft.com/office/word/2010/wordprocessingGroup" xmlns:wpi="http://schemas.microsoft.com/office/word/2010/wordprocessingInk" xmlns:wne="http://schemas.microsoft.com/office/word/2006/wordml" xmlns:wps="http://schemas.microsoft.com/office/word/2010/wordprocessingShape" mc:Ignorable="w14 w15 wp14">
   <w:body>
     <w:p>
       <w:pPr>
         <w:jc w:val="center"/>
         <w:rPr>
-          <w:rFonts w:ascii="Times" w:hAnsi="Times" w:cs="Times New Roman"/>
-          <w:sz w:val="22"/>
-        </w:rPr>
-      </w:pPr>
-      <w:r>
-        <w:rPr>
-          <w:rFonts w:ascii="Times" w:hAnsi="Times" w:cs="Times New Roman"/>
+          <w:rFonts w:asciiTheme="majorHAnsi" w:hAnsiTheme="majorHAnsi"/>
+          <w:sz w:val="22"/>
+        </w:rPr>
+      </w:pPr>
+      <w:r>
+        <w:rPr>
+          <w:rFonts w:asciiTheme="majorHAnsi" w:hAnsiTheme="majorHAnsi"/>
           <w:b/>
           <w:bCs/>
           <w:sz w:val="22"/>
@@ -23,21 +23,23 @@
     <w:p>
       <w:pPr>
         <w:rPr>
-          <w:rFonts w:ascii="Times" w:eastAsia="Times New Roman" w:hAnsi="Times" w:cs="Times New Roman"/>
-          <w:sz w:val="22"/>
-        </w:rPr>
-      </w:pPr>
-    </w:p>
-    <w:p>
-      <w:pPr>
-        <w:rPr>
-          <w:rFonts w:ascii="Times" w:hAnsi="Times" w:cs="Times New Roman"/>
-          <w:sz w:val="22"/>
-        </w:rPr>
-      </w:pPr>
-      <w:r>
-        <w:rPr>
-          <w:rFonts w:ascii="Times" w:hAnsi="Times" w:cs="Times New Roman"/>
+          <w:rFonts w:asciiTheme="majorHAnsi" w:eastAsia="Times New Roman" w:hAnsiTheme="majorHAnsi"/>
+          <w:sz w:val="22"/>
+        </w:rPr>
+      </w:pPr>
+    </w:p>
+    <w:p>
+      <w:pPr>
+        <w:rPr>
+          <w:rFonts w:asciiTheme="majorHAnsi" w:hAnsiTheme="majorHAnsi"/>
+          <w:b/>
+          <w:sz w:val="22"/>
+        </w:rPr>
+      </w:pPr>
+      <w:r>
+        <w:rPr>
+          <w:rFonts w:asciiTheme="majorHAnsi" w:hAnsiTheme="majorHAnsi"/>
+          <w:b/>
           <w:sz w:val="22"/>
         </w:rPr>
         <w:t>Introduce the Topic</w:t>
@@ -45,170 +47,145 @@
     </w:p>
     <w:p>
       <w:pPr>
-        <w:rPr>
-          <w:rFonts w:ascii="Times" w:hAnsi="Times" w:cs="Times New Roman"/>
-          <w:sz w:val="22"/>
-        </w:rPr>
-      </w:pPr>
-    </w:p>
-    <w:p>
-      <w:pPr>
-        <w:rPr>
-          <w:rFonts w:ascii="Times" w:hAnsi="Times" w:cs="Times New Roman"/>
-          <w:sz w:val="22"/>
-        </w:rPr>
-      </w:pPr>
-      <w:r>
-        <w:rPr>
-          <w:rFonts w:ascii="Times" w:hAnsi="Times" w:cs="Times New Roman"/>
-          <w:sz w:val="22"/>
-        </w:rPr>
-        <w:t>Present details about it (including code and non code based examples)</w:t>
-      </w:r>
-    </w:p>
-    <w:p>
-      <w:pPr>
-        <w:rPr>
-          <w:rFonts w:ascii="Times" w:hAnsi="Times" w:cs="Times New Roman"/>
-          <w:sz w:val="22"/>
-        </w:rPr>
-      </w:pPr>
-    </w:p>
-    <w:p>
-      <w:pPr>
-        <w:rPr>
-          <w:rFonts w:ascii="Times" w:hAnsi="Times" w:cs="Times New Roman"/>
-          <w:sz w:val="22"/>
-        </w:rPr>
-      </w:pPr>
-      <w:r>
-        <w:rPr>
-          <w:rFonts w:ascii="Times" w:hAnsi="Times" w:cs="Times New Roman"/>
-          <w:sz w:val="22"/>
-        </w:rPr>
-        <w:t>Provide Pointers to additional material on the topic for interested readers</w:t>
-      </w:r>
-    </w:p>
-    <w:p>
-      <w:pPr>
-        <w:rPr>
-          <w:rFonts w:ascii="Times" w:eastAsia="Times New Roman" w:hAnsi="Times" w:cs="Times New Roman"/>
-          <w:sz w:val="22"/>
-        </w:rPr>
-      </w:pPr>
-    </w:p>
-    <w:p>
-      <w:pPr>
-        <w:rPr>
-          <w:rFonts w:ascii="Times" w:hAnsi="Times" w:cs="Times New Roman"/>
-          <w:sz w:val="22"/>
-        </w:rPr>
-      </w:pPr>
-      <w:r>
-        <w:rPr>
-          <w:rFonts w:ascii="Times" w:hAnsi="Times" w:cs="Times New Roman"/>
-          <w:sz w:val="22"/>
-        </w:rPr>
-        <w:t>Example of Lean Method</w:t>
-      </w:r>
-    </w:p>
-    <w:p>
-      <w:pPr>
-        <w:rPr>
-          <w:rFonts w:ascii="Times" w:eastAsia="Times New Roman" w:hAnsi="Times" w:cs="Times New Roman"/>
-          <w:sz w:val="22"/>
-        </w:rPr>
-      </w:pPr>
-    </w:p>
-    <w:p>
-      <w:pPr>
-        <w:rPr>
-          <w:rFonts w:ascii="Times" w:hAnsi="Times" w:cs="Times New Roman"/>
-          <w:sz w:val="22"/>
-        </w:rPr>
-      </w:pPr>
-      <w:r>
-        <w:rPr>
-          <w:rFonts w:ascii="Times" w:hAnsi="Times" w:cs="Times New Roman"/>
-          <w:sz w:val="22"/>
-        </w:rPr>
-        <w:t>Why should software developers care about this topic?</w:t>
-      </w:r>
-    </w:p>
-    <w:p>
-      <w:pPr>
-        <w:rPr>
-          <w:rFonts w:ascii="Times" w:hAnsi="Times" w:cs="Times New Roman"/>
-          <w:sz w:val="22"/>
-        </w:rPr>
-      </w:pPr>
-    </w:p>
-    <w:p>
-      <w:pPr>
-        <w:rPr>
-          <w:rFonts w:ascii="Times" w:hAnsi="Times" w:cs="Times New Roman"/>
-          <w:sz w:val="22"/>
-        </w:rPr>
-      </w:pPr>
-      <w:r>
-        <w:rPr>
-          <w:rFonts w:ascii="Times" w:hAnsi="Times" w:cs="Times New Roman"/>
-          <w:sz w:val="22"/>
-        </w:rPr>
-        <w:t>Other information</w:t>
-      </w:r>
-    </w:p>
-    <w:p>
-      <w:pPr>
-        <w:rPr>
-          <w:rFonts w:ascii="Times" w:eastAsia="Times New Roman" w:hAnsi="Times" w:cs="Times New Roman"/>
-          <w:sz w:val="22"/>
-        </w:rPr>
-      </w:pPr>
-    </w:p>
-    <w:p>
-      <w:pPr>
-        <w:rPr>
-          <w:rFonts w:ascii="Times" w:hAnsi="Times" w:cs="Times New Roman"/>
-          <w:sz w:val="22"/>
-        </w:rPr>
-      </w:pPr>
-      <w:r>
-        <w:rPr>
-          <w:rFonts w:ascii="Times" w:hAnsi="Times" w:cs="Times New Roman"/>
-          <w:sz w:val="22"/>
-        </w:rPr>
-        <w:t>References</w:t>
-      </w:r>
-    </w:p>
-    <w:p>
-      <w:pPr>
-        <w:rPr>
-          <w:rFonts w:ascii="Times" w:hAnsi="Times" w:cs="Times New Roman"/>
-          <w:sz w:val="22"/>
-        </w:rPr>
-      </w:pPr>
-    </w:p>
-    <w:p>
-      <w:pPr>
-        <w:rPr>
-          <w:rFonts w:ascii="Times" w:hAnsi="Times" w:cs="Times New Roman"/>
-          <w:sz w:val="22"/>
-        </w:rPr>
-      </w:pPr>
-    </w:p>
-    <w:p>
-      <w:pPr>
-        <w:rPr>
-          <w:rFonts w:ascii="Times" w:hAnsi="Times" w:cs="Times New Roman"/>
-          <w:sz w:val="22"/>
-        </w:rPr>
-      </w:pPr>
-      <w:hyperlink r:id="rId6" w:history="1">
+        <w:pStyle w:val="ListParagraph"/>
+        <w:numPr>
+          <w:ilvl w:val="0"/>
+          <w:numId w:val="12"/>
+        </w:numPr>
+        <w:rPr>
+          <w:rFonts w:asciiTheme="majorHAnsi" w:hAnsiTheme="majorHAnsi" w:cs="Times New Roman"/>
+          <w:sz w:val="22"/>
+        </w:rPr>
+      </w:pPr>
+      <w:r>
+        <w:rPr>
+          <w:rFonts w:asciiTheme="majorHAnsi" w:hAnsiTheme="majorHAnsi" w:cs="Times New Roman"/>
+          <w:sz w:val="22"/>
+        </w:rPr>
+        <w:t>A desktop application is, according to PC Mag, “a</w:t>
+      </w:r>
+      <w:r>
+        <w:rPr>
+          <w:rFonts w:asciiTheme="majorHAnsi" w:hAnsiTheme="majorHAnsi" w:cs="Times New Roman"/>
+          <w:sz w:val="22"/>
+        </w:rPr>
+        <w:t xml:space="preserve">n application that runs stand alone </w:t>
+      </w:r>
+      <w:r>
+        <w:rPr>
+          <w:rFonts w:asciiTheme="majorHAnsi" w:hAnsiTheme="majorHAnsi" w:cs="Times New Roman"/>
+          <w:sz w:val="22"/>
+        </w:rPr>
+        <w:t>in a desktop or laptop computer,” which is c</w:t>
+      </w:r>
+      <w:r>
+        <w:rPr>
+          <w:rFonts w:asciiTheme="majorHAnsi" w:hAnsiTheme="majorHAnsi" w:cs="Times New Roman"/>
+          <w:sz w:val="22"/>
+        </w:rPr>
+        <w:t>ontrast</w:t>
+      </w:r>
+      <w:r>
+        <w:rPr>
+          <w:rFonts w:asciiTheme="majorHAnsi" w:hAnsiTheme="majorHAnsi" w:cs="Times New Roman"/>
+          <w:sz w:val="22"/>
+        </w:rPr>
+        <w:t>ed</w:t>
+      </w:r>
+      <w:r>
+        <w:rPr>
+          <w:rFonts w:asciiTheme="majorHAnsi" w:hAnsiTheme="majorHAnsi" w:cs="Times New Roman"/>
+          <w:sz w:val="22"/>
+        </w:rPr>
+        <w:t xml:space="preserve"> with</w:t>
+      </w:r>
+      <w:r>
+        <w:rPr>
+          <w:rFonts w:asciiTheme="majorHAnsi" w:hAnsiTheme="majorHAnsi" w:cs="Times New Roman"/>
+          <w:sz w:val="22"/>
+        </w:rPr>
+        <w:t xml:space="preserve"> a "w</w:t>
+      </w:r>
+      <w:r>
+        <w:rPr>
+          <w:rFonts w:asciiTheme="majorHAnsi" w:hAnsiTheme="majorHAnsi" w:cs="Times New Roman"/>
+          <w:sz w:val="22"/>
+        </w:rPr>
+        <w:t>eb-based application, which requires the Web browser to run.</w:t>
+      </w:r>
+      <w:r>
+        <w:rPr>
+          <w:rFonts w:asciiTheme="majorHAnsi" w:hAnsiTheme="majorHAnsi" w:cs="Times New Roman"/>
+          <w:sz w:val="22"/>
+        </w:rPr>
+        <w:t>”</w:t>
+      </w:r>
+      <w:r>
+        <w:rPr>
+          <w:rFonts w:asciiTheme="majorHAnsi" w:hAnsiTheme="majorHAnsi" w:cs="Times New Roman"/>
+          <w:sz w:val="22"/>
+        </w:rPr>
+        <w:t xml:space="preserve"> </w:t>
+      </w:r>
+    </w:p>
+    <w:p>
+      <w:pPr>
+        <w:pStyle w:val="ListParagraph"/>
+        <w:numPr>
+          <w:ilvl w:val="0"/>
+          <w:numId w:val="12"/>
+        </w:numPr>
+        <w:rPr>
+          <w:rFonts w:asciiTheme="majorHAnsi" w:hAnsiTheme="majorHAnsi" w:cs="Times New Roman"/>
+          <w:sz w:val="22"/>
+        </w:rPr>
+      </w:pPr>
+      <w:r>
+        <w:rPr>
+          <w:rFonts w:asciiTheme="majorHAnsi" w:hAnsiTheme="majorHAnsi" w:cs="Times New Roman"/>
+          <w:sz w:val="22"/>
+        </w:rPr>
+        <w:t>As the name suggests</w:t>
+      </w:r>
+      <w:r>
+        <w:rPr>
+          <w:rFonts w:asciiTheme="majorHAnsi" w:hAnsiTheme="majorHAnsi" w:cs="Times New Roman"/>
+          <w:sz w:val="22"/>
+        </w:rPr>
+        <w:t xml:space="preserve"> desktop applications </w:t>
+      </w:r>
+      <w:r>
+        <w:rPr>
+          <w:rFonts w:asciiTheme="majorHAnsi" w:hAnsiTheme="majorHAnsi" w:cs="Times New Roman"/>
+          <w:sz w:val="22"/>
+        </w:rPr>
+        <w:t>run on desktop platforms whereas</w:t>
+      </w:r>
+      <w:r>
+        <w:rPr>
+          <w:rFonts w:asciiTheme="majorHAnsi" w:hAnsiTheme="majorHAnsi" w:cs="Times New Roman"/>
+          <w:sz w:val="22"/>
+        </w:rPr>
+        <w:t xml:space="preserve"> mobile applications that run in smartphones and tablets</w:t>
+      </w:r>
+    </w:p>
+    <w:p>
+      <w:pPr>
+        <w:pStyle w:val="ListParagraph"/>
+        <w:numPr>
+          <w:ilvl w:val="1"/>
+          <w:numId w:val="12"/>
+        </w:numPr>
+        <w:rPr>
+          <w:rFonts w:asciiTheme="majorHAnsi" w:hAnsiTheme="majorHAnsi" w:cs="Times New Roman"/>
+          <w:sz w:val="22"/>
+        </w:rPr>
+      </w:pPr>
+      <w:hyperlink r:id="rId5" w:history="1">
         <w:r>
           <w:rPr>
             <w:rStyle w:val="Hyperlink"/>
-            <w:rFonts w:ascii="Times" w:hAnsi="Times" w:cs="Times New Roman"/>
+            <w:rFonts w:asciiTheme="majorHAnsi" w:hAnsiTheme="majorHAnsi" w:cs="Times New Roman"/>
             <w:sz w:val="22"/>
           </w:rPr>
           <w:t>http://www.pcmag.com/encyclopedia/term/41158/desktop-application</w:t>
@@ -218,23 +195,906 @@
     <w:p>
       <w:pPr>
         <w:rPr>
-          <w:rFonts w:ascii="Times" w:hAnsi="Times" w:cs="Times New Roman"/>
-          <w:sz w:val="22"/>
-        </w:rPr>
-      </w:pPr>
-    </w:p>
-    <w:p>
-      <w:pPr>
-        <w:rPr>
-          <w:rFonts w:ascii="Times" w:hAnsi="Times" w:cs="Times New Roman"/>
-          <w:sz w:val="22"/>
-        </w:rPr>
-      </w:pPr>
+          <w:rFonts w:asciiTheme="majorHAnsi" w:hAnsiTheme="majorHAnsi"/>
+          <w:sz w:val="22"/>
+        </w:rPr>
+      </w:pPr>
+    </w:p>
+    <w:p>
+      <w:pPr>
+        <w:rPr>
+          <w:rFonts w:asciiTheme="majorHAnsi" w:hAnsiTheme="majorHAnsi"/>
+          <w:b/>
+          <w:sz w:val="22"/>
+        </w:rPr>
+      </w:pPr>
+      <w:r>
+        <w:rPr>
+          <w:rFonts w:asciiTheme="majorHAnsi" w:hAnsiTheme="majorHAnsi"/>
+          <w:b/>
+          <w:sz w:val="22"/>
+        </w:rPr>
+        <w:t>History</w:t>
+      </w:r>
+    </w:p>
+    <w:p>
+      <w:pPr>
+        <w:pStyle w:val="ListParagraph"/>
+        <w:numPr>
+          <w:ilvl w:val="0"/>
+          <w:numId w:val="16"/>
+        </w:numPr>
+        <w:rPr>
+          <w:rFonts w:asciiTheme="majorHAnsi" w:hAnsiTheme="majorHAnsi" w:cs="Times New Roman"/>
+          <w:b/>
+          <w:sz w:val="22"/>
+        </w:rPr>
+      </w:pPr>
+      <w:r>
+        <w:rPr>
+          <w:rFonts w:asciiTheme="majorHAnsi" w:hAnsiTheme="majorHAnsi" w:cs="Times New Roman"/>
+          <w:sz w:val="22"/>
+        </w:rPr>
+        <w:t xml:space="preserve">August 12th 1981, when IBM introduced a PC hardware platform. IBM PCs used a text mode, command-line style operating system known as MS-DOS (which stands for Microsoft Disk Operating System), which eventually was replaced with the graphical Microsoft Windows OS in the 1990s. </w:t>
+      </w:r>
+      <w:r>
+        <w:rPr>
+          <w:rFonts w:asciiTheme="majorHAnsi" w:hAnsiTheme="majorHAnsi" w:cs="Times New Roman"/>
+          <w:sz w:val="22"/>
+        </w:rPr>
+        <w:t>(</w:t>
+      </w:r>
+      <w:r>
+        <w:rPr>
+          <w:rFonts w:asciiTheme="majorHAnsi" w:hAnsiTheme="majorHAnsi" w:cs="Times New Roman"/>
+          <w:sz w:val="22"/>
+        </w:rPr>
+        <w:t>http://www.seguetech.com/blog/2013/06/07/desktop-vs-web-applications-deeper-comparison</w:t>
+      </w:r>
+      <w:r>
+        <w:rPr>
+          <w:rFonts w:asciiTheme="majorHAnsi" w:hAnsiTheme="majorHAnsi" w:cs="Times New Roman"/>
+          <w:sz w:val="22"/>
+        </w:rPr>
+        <w:t>)</w:t>
+      </w:r>
+    </w:p>
+    <w:p>
+      <w:pPr>
+        <w:pStyle w:val="ListParagraph"/>
+        <w:numPr>
+          <w:ilvl w:val="0"/>
+          <w:numId w:val="16"/>
+        </w:numPr>
+        <w:rPr>
+          <w:rFonts w:asciiTheme="majorHAnsi" w:hAnsiTheme="majorHAnsi" w:cs="Times New Roman"/>
+          <w:sz w:val="22"/>
+        </w:rPr>
+      </w:pPr>
+      <w:r>
+        <w:rPr>
+          <w:rFonts w:asciiTheme="majorHAnsi" w:hAnsiTheme="majorHAnsi" w:cs="Times New Roman"/>
+          <w:sz w:val="22"/>
+        </w:rPr>
+        <w:t>Then, the World Wide Web (WWW) took off in 1991 and the Mosaic web browser application was announced in 1993. These changes affected our world a great deal.</w:t>
+      </w:r>
+      <w:r>
+        <w:rPr>
+          <w:rFonts w:asciiTheme="majorHAnsi" w:hAnsiTheme="majorHAnsi" w:cs="Times New Roman"/>
+          <w:sz w:val="22"/>
+        </w:rPr>
+        <w:t xml:space="preserve"> (</w:t>
+      </w:r>
+      <w:r>
+        <w:rPr>
+          <w:rFonts w:asciiTheme="majorHAnsi" w:hAnsiTheme="majorHAnsi" w:cs="Times New Roman"/>
+          <w:sz w:val="22"/>
+        </w:rPr>
+        <w:t>http://www.seguetech.com/blog/2013/06/07/desktop-vs-web-applications-deeper-comparison</w:t>
+      </w:r>
+      <w:r>
+        <w:rPr>
+          <w:rFonts w:asciiTheme="majorHAnsi" w:hAnsiTheme="majorHAnsi" w:cs="Times New Roman"/>
+          <w:sz w:val="22"/>
+        </w:rPr>
+        <w:t>)</w:t>
+      </w:r>
+    </w:p>
+    <w:p>
+      <w:pPr>
+        <w:pStyle w:val="ListParagraph"/>
+        <w:numPr>
+          <w:ilvl w:val="0"/>
+          <w:numId w:val="16"/>
+        </w:numPr>
+        <w:rPr>
+          <w:rFonts w:asciiTheme="majorHAnsi" w:hAnsiTheme="majorHAnsi" w:cs="Times New Roman"/>
+          <w:sz w:val="22"/>
+        </w:rPr>
+      </w:pPr>
+      <w:r>
+        <w:rPr>
+          <w:rFonts w:asciiTheme="majorHAnsi" w:hAnsiTheme="majorHAnsi" w:cs="Times New Roman"/>
+          <w:sz w:val="22"/>
+        </w:rPr>
+        <w:t>Although early applications were developed to be run from mainframe computers and accessed via low-tech terminal devices, the increased power and availability of (relatively) powerful desktop computers ushered in an era of standalone desktop applications that were run locally on the PC.</w:t>
+      </w:r>
+      <w:r>
+        <w:rPr>
+          <w:rFonts w:asciiTheme="majorHAnsi" w:hAnsiTheme="majorHAnsi" w:cs="Times New Roman"/>
+          <w:sz w:val="22"/>
+        </w:rPr>
+        <w:t xml:space="preserve"> (</w:t>
+      </w:r>
+      <w:r>
+        <w:rPr>
+          <w:rFonts w:asciiTheme="majorHAnsi" w:hAnsiTheme="majorHAnsi" w:cs="Times New Roman"/>
+          <w:sz w:val="22"/>
+        </w:rPr>
+        <w:t>http://www.seguetech.com/blog/2013/06/07/desktop-vs-web-applications-deeper-comparison</w:t>
+      </w:r>
+      <w:r>
+        <w:rPr>
+          <w:rFonts w:asciiTheme="majorHAnsi" w:hAnsiTheme="majorHAnsi" w:cs="Times New Roman"/>
+          <w:sz w:val="22"/>
+        </w:rPr>
+        <w:t>)</w:t>
+      </w:r>
+    </w:p>
+    <w:p>
+      <w:pPr>
+        <w:pStyle w:val="ListParagraph"/>
+        <w:rPr>
+          <w:rFonts w:asciiTheme="majorHAnsi" w:hAnsiTheme="majorHAnsi" w:cs="Times New Roman"/>
+          <w:sz w:val="22"/>
+        </w:rPr>
+      </w:pPr>
+      <w:r>
+        <w:rPr>
+          <w:rFonts w:asciiTheme="majorHAnsi" w:hAnsiTheme="majorHAnsi" w:cs="Times New Roman"/>
+          <w:sz w:val="22"/>
+        </w:rPr>
+        <w:br/>
+      </w:r>
+    </w:p>
+    <w:p>
+      <w:pPr>
+        <w:rPr>
+          <w:rFonts w:asciiTheme="majorHAnsi" w:hAnsiTheme="majorHAnsi"/>
+          <w:b/>
+          <w:sz w:val="22"/>
+        </w:rPr>
+      </w:pPr>
+      <w:r>
+        <w:rPr>
+          <w:rFonts w:asciiTheme="majorHAnsi" w:hAnsiTheme="majorHAnsi"/>
+          <w:b/>
+          <w:sz w:val="22"/>
+        </w:rPr>
+        <w:t>Desktop vs. Web Applications</w:t>
+      </w:r>
+    </w:p>
+    <w:p>
+      <w:pPr>
+        <w:pStyle w:val="ListParagraph"/>
+        <w:numPr>
+          <w:ilvl w:val="0"/>
+          <w:numId w:val="13"/>
+        </w:numPr>
+        <w:rPr>
+          <w:rFonts w:asciiTheme="majorHAnsi" w:hAnsiTheme="majorHAnsi" w:cs="Times New Roman"/>
+          <w:sz w:val="22"/>
+        </w:rPr>
+      </w:pPr>
+      <w:r>
+        <w:rPr>
+          <w:rFonts w:asciiTheme="majorHAnsi" w:hAnsiTheme="majorHAnsi" w:cs="Times New Roman"/>
+          <w:sz w:val="22"/>
+        </w:rPr>
+        <w:t>“</w:t>
+      </w:r>
+      <w:r>
+        <w:rPr>
+          <w:rFonts w:asciiTheme="majorHAnsi" w:hAnsiTheme="majorHAnsi" w:cs="Times New Roman"/>
+          <w:sz w:val="22"/>
+        </w:rPr>
+        <w:t>Software application development began with</w:t>
+      </w:r>
+      <w:r>
+        <w:rPr>
+          <w:rFonts w:asciiTheme="majorHAnsi" w:hAnsiTheme="majorHAnsi" w:cs="Times New Roman"/>
+          <w:sz w:val="22"/>
+        </w:rPr>
+        <w:t> </w:t>
+      </w:r>
+      <w:hyperlink r:id="rId6" w:history="1">
+        <w:r>
+          <w:rPr>
+            <w:rFonts w:asciiTheme="majorHAnsi" w:hAnsiTheme="majorHAnsi" w:cs="Times New Roman"/>
+            <w:sz w:val="22"/>
+          </w:rPr>
+          <w:t>desktop applications</w:t>
+        </w:r>
+      </w:hyperlink>
+      <w:r>
+        <w:rPr>
+          <w:rFonts w:asciiTheme="majorHAnsi" w:hAnsiTheme="majorHAnsi" w:cs="Times New Roman"/>
+          <w:sz w:val="22"/>
+        </w:rPr>
+        <w:t>, which could be used on standalone machines only.</w:t>
+      </w:r>
+      <w:r>
+        <w:rPr>
+          <w:rFonts w:asciiTheme="majorHAnsi" w:hAnsiTheme="majorHAnsi" w:cs="Times New Roman"/>
+          <w:sz w:val="22"/>
+        </w:rPr>
+        <w:t>” (</w:t>
+      </w:r>
       <w:hyperlink r:id="rId7" w:history="1">
         <w:r>
           <w:rPr>
             <w:rStyle w:val="Hyperlink"/>
-            <w:rFonts w:ascii="Times" w:hAnsi="Times" w:cs="Times New Roman"/>
+            <w:rFonts w:asciiTheme="majorHAnsi" w:hAnsiTheme="majorHAnsi" w:cs="Times New Roman"/>
+            <w:sz w:val="22"/>
+          </w:rPr>
+          <w:t>http://www.streetdirectory.com/travel_guide/114448/programming/desktop_applications_vs_web_applications.html)</w:t>
+        </w:r>
+      </w:hyperlink>
+    </w:p>
+    <w:p>
+      <w:pPr>
+        <w:pStyle w:val="ListParagraph"/>
+        <w:numPr>
+          <w:ilvl w:val="0"/>
+          <w:numId w:val="13"/>
+        </w:numPr>
+        <w:rPr>
+          <w:rFonts w:asciiTheme="majorHAnsi" w:hAnsiTheme="majorHAnsi" w:cs="Times New Roman"/>
+          <w:sz w:val="22"/>
+        </w:rPr>
+      </w:pPr>
+      <w:r>
+        <w:rPr>
+          <w:rFonts w:asciiTheme="majorHAnsi" w:hAnsiTheme="majorHAnsi" w:cs="Times New Roman"/>
+          <w:sz w:val="22"/>
+        </w:rPr>
+        <w:t>Web applications</w:t>
+      </w:r>
+      <w:r>
+        <w:rPr>
+          <w:rFonts w:asciiTheme="majorHAnsi" w:hAnsiTheme="majorHAnsi" w:cs="Times New Roman"/>
+          <w:sz w:val="22"/>
+        </w:rPr>
+        <w:t xml:space="preserve"> began replacing desktop applications for reasons of portability and better functions from usability point of view (</w:t>
+      </w:r>
+      <w:r>
+        <w:rPr>
+          <w:rFonts w:asciiTheme="majorHAnsi" w:hAnsiTheme="majorHAnsi" w:cs="Times New Roman"/>
+          <w:sz w:val="22"/>
+        </w:rPr>
+        <w:t>http://www.streetdirectory.com/travel_guide/114448/programming/desktop_applications_vs_web_applications.html</w:t>
+      </w:r>
+      <w:r>
+        <w:rPr>
+          <w:rFonts w:asciiTheme="majorHAnsi" w:hAnsiTheme="majorHAnsi" w:cs="Times New Roman"/>
+          <w:sz w:val="22"/>
+        </w:rPr>
+        <w:t>)</w:t>
+      </w:r>
+    </w:p>
+    <w:p>
+      <w:pPr>
+        <w:pStyle w:val="ListParagraph"/>
+        <w:numPr>
+          <w:ilvl w:val="0"/>
+          <w:numId w:val="13"/>
+        </w:numPr>
+        <w:rPr>
+          <w:rFonts w:asciiTheme="majorHAnsi" w:hAnsiTheme="majorHAnsi" w:cs="Times New Roman"/>
+          <w:sz w:val="22"/>
+        </w:rPr>
+      </w:pPr>
+      <w:r>
+        <w:rPr>
+          <w:rFonts w:asciiTheme="majorHAnsi" w:hAnsiTheme="majorHAnsi" w:cs="Times New Roman"/>
+          <w:sz w:val="22"/>
+        </w:rPr>
+        <w:t>Web applications development “</w:t>
+      </w:r>
+      <w:r>
+        <w:rPr>
+          <w:rFonts w:asciiTheme="majorHAnsi" w:hAnsiTheme="majorHAnsi" w:cs="Times New Roman"/>
+          <w:sz w:val="22"/>
+        </w:rPr>
+        <w:t>is usually made on client-server architecture and use a web-browser as the client interface.</w:t>
+      </w:r>
+      <w:r>
+        <w:rPr>
+          <w:rFonts w:asciiTheme="majorHAnsi" w:hAnsiTheme="majorHAnsi" w:cs="Times New Roman"/>
+          <w:sz w:val="22"/>
+        </w:rPr>
+        <w:t>”(</w:t>
+      </w:r>
+      <w:r>
+        <w:t xml:space="preserve"> </w:t>
+      </w:r>
+      <w:hyperlink r:id="rId8" w:history="1">
+        <w:r>
+          <w:rPr>
+            <w:rStyle w:val="Hyperlink"/>
+            <w:rFonts w:asciiTheme="majorHAnsi" w:hAnsiTheme="majorHAnsi" w:cs="Times New Roman"/>
+            <w:sz w:val="22"/>
+          </w:rPr>
+          <w:t>http://www.streetdirectory.com/travel_guide/114448/programming/desktop_applications_vs_web_applications.html)</w:t>
+        </w:r>
+      </w:hyperlink>
+    </w:p>
+    <w:p>
+      <w:pPr>
+        <w:pStyle w:val="ListParagraph"/>
+        <w:numPr>
+          <w:ilvl w:val="0"/>
+          <w:numId w:val="13"/>
+        </w:numPr>
+        <w:rPr>
+          <w:rFonts w:asciiTheme="majorHAnsi" w:hAnsiTheme="majorHAnsi" w:cs="Times New Roman"/>
+          <w:sz w:val="22"/>
+        </w:rPr>
+      </w:pPr>
+      <w:r>
+        <w:rPr>
+          <w:rFonts w:asciiTheme="majorHAnsi" w:hAnsiTheme="majorHAnsi" w:cs="Times New Roman"/>
+          <w:sz w:val="22"/>
+        </w:rPr>
+        <w:t> </w:t>
+      </w:r>
+      <w:r>
+        <w:rPr>
+          <w:rFonts w:asciiTheme="majorHAnsi" w:hAnsiTheme="majorHAnsi"/>
+          <w:sz w:val="22"/>
+        </w:rPr>
+        <w:t xml:space="preserve">Desktop applications have traditionally been limited by the hardware on which they are </w:t>
+      </w:r>
+      <w:r>
+        <w:rPr>
+          <w:rFonts w:asciiTheme="majorHAnsi" w:hAnsiTheme="majorHAnsi" w:cs="Times New Roman"/>
+          <w:sz w:val="22"/>
+        </w:rPr>
+        <w:t>run. </w:t>
+      </w:r>
+    </w:p>
+    <w:p>
+      <w:pPr>
+        <w:pStyle w:val="ListParagraph"/>
+        <w:numPr>
+          <w:ilvl w:val="1"/>
+          <w:numId w:val="13"/>
+        </w:numPr>
+        <w:rPr>
+          <w:rFonts w:asciiTheme="majorHAnsi" w:hAnsiTheme="majorHAnsi" w:cs="Times New Roman"/>
+          <w:sz w:val="22"/>
+        </w:rPr>
+      </w:pPr>
+      <w:r>
+        <w:rPr>
+          <w:rFonts w:asciiTheme="majorHAnsi" w:hAnsiTheme="majorHAnsi" w:cs="Times New Roman"/>
+          <w:sz w:val="22"/>
+        </w:rPr>
+        <w:t>This hardware dependence, as well as the legacy of mainframe terminal applications, has typically limited the level of complexity in user interfaces for desktop applications.</w:t>
+      </w:r>
+    </w:p>
+    <w:p>
+      <w:pPr>
+        <w:pStyle w:val="ListParagraph"/>
+        <w:numPr>
+          <w:ilvl w:val="1"/>
+          <w:numId w:val="13"/>
+        </w:numPr>
+        <w:rPr>
+          <w:rFonts w:asciiTheme="majorHAnsi" w:hAnsiTheme="majorHAnsi"/>
+          <w:sz w:val="22"/>
+        </w:rPr>
+      </w:pPr>
+      <w:bookmarkStart w:id="0" w:name="_GoBack"/>
+      <w:bookmarkEnd w:id="0"/>
+    </w:p>
+    <w:p>
+      <w:pPr>
+        <w:pStyle w:val="ListParagraph"/>
+        <w:numPr>
+          <w:ilvl w:val="0"/>
+          <w:numId w:val="13"/>
+        </w:numPr>
+        <w:rPr>
+          <w:rFonts w:asciiTheme="majorHAnsi" w:hAnsiTheme="majorHAnsi" w:cs="Times New Roman"/>
+          <w:sz w:val="22"/>
+        </w:rPr>
+      </w:pPr>
+    </w:p>
+    <w:p>
+      <w:pPr>
+        <w:rPr>
+          <w:rFonts w:asciiTheme="majorHAnsi" w:hAnsiTheme="majorHAnsi"/>
+          <w:sz w:val="22"/>
+        </w:rPr>
+      </w:pPr>
+    </w:p>
+    <w:p>
+      <w:pPr>
+        <w:rPr>
+          <w:rFonts w:asciiTheme="majorHAnsi" w:hAnsiTheme="majorHAnsi"/>
+          <w:b/>
+          <w:sz w:val="22"/>
+        </w:rPr>
+      </w:pPr>
+      <w:r>
+        <w:rPr>
+          <w:rFonts w:asciiTheme="majorHAnsi" w:hAnsiTheme="majorHAnsi"/>
+          <w:b/>
+          <w:sz w:val="22"/>
+        </w:rPr>
+        <w:t>Present details about it (including code and non code based examples)</w:t>
+      </w:r>
+    </w:p>
+    <w:p>
+      <w:pPr>
+        <w:rPr>
+          <w:rFonts w:asciiTheme="majorHAnsi" w:hAnsiTheme="majorHAnsi"/>
+          <w:sz w:val="22"/>
+        </w:rPr>
+      </w:pPr>
+    </w:p>
+    <w:p>
+      <w:pPr>
+        <w:rPr>
+          <w:rFonts w:asciiTheme="majorHAnsi" w:hAnsiTheme="majorHAnsi"/>
+          <w:b/>
+          <w:sz w:val="22"/>
+        </w:rPr>
+      </w:pPr>
+      <w:r>
+        <w:rPr>
+          <w:rFonts w:asciiTheme="majorHAnsi" w:hAnsiTheme="majorHAnsi"/>
+          <w:b/>
+          <w:sz w:val="22"/>
+        </w:rPr>
+        <w:t>Provide Pointers to additional material on the topic for interested readers</w:t>
+      </w:r>
+    </w:p>
+    <w:p>
+      <w:pPr>
+        <w:rPr>
+          <w:rFonts w:asciiTheme="majorHAnsi" w:eastAsia="Times New Roman" w:hAnsiTheme="majorHAnsi"/>
+          <w:sz w:val="22"/>
+        </w:rPr>
+      </w:pPr>
+    </w:p>
+    <w:p>
+      <w:pPr>
+        <w:rPr>
+          <w:rFonts w:asciiTheme="majorHAnsi" w:hAnsiTheme="majorHAnsi"/>
+          <w:b/>
+          <w:sz w:val="22"/>
+        </w:rPr>
+      </w:pPr>
+      <w:r>
+        <w:rPr>
+          <w:rFonts w:asciiTheme="majorHAnsi" w:hAnsiTheme="majorHAnsi"/>
+          <w:b/>
+          <w:sz w:val="22"/>
+        </w:rPr>
+        <w:t>Example of Lean Method</w:t>
+      </w:r>
+    </w:p>
+    <w:p>
+      <w:pPr>
+        <w:rPr>
+          <w:rFonts w:asciiTheme="majorHAnsi" w:eastAsia="Times New Roman" w:hAnsiTheme="majorHAnsi"/>
+          <w:sz w:val="22"/>
+        </w:rPr>
+      </w:pPr>
+    </w:p>
+    <w:p>
+      <w:pPr>
+        <w:rPr>
+          <w:rFonts w:asciiTheme="majorHAnsi" w:hAnsiTheme="majorHAnsi"/>
+          <w:b/>
+          <w:sz w:val="22"/>
+        </w:rPr>
+      </w:pPr>
+      <w:r>
+        <w:rPr>
+          <w:rFonts w:asciiTheme="majorHAnsi" w:hAnsiTheme="majorHAnsi"/>
+          <w:b/>
+          <w:sz w:val="22"/>
+        </w:rPr>
+        <w:t>Why should software developers care about this topic?</w:t>
+      </w:r>
+    </w:p>
+    <w:p>
+      <w:pPr>
+        <w:rPr>
+          <w:rFonts w:asciiTheme="majorHAnsi" w:hAnsiTheme="majorHAnsi"/>
+          <w:sz w:val="22"/>
+        </w:rPr>
+      </w:pPr>
+    </w:p>
+    <w:p>
+      <w:pPr>
+        <w:rPr>
+          <w:rFonts w:asciiTheme="majorHAnsi" w:hAnsiTheme="majorHAnsi"/>
+          <w:b/>
+          <w:sz w:val="22"/>
+        </w:rPr>
+      </w:pPr>
+      <w:r>
+        <w:rPr>
+          <w:rFonts w:asciiTheme="majorHAnsi" w:hAnsiTheme="majorHAnsi"/>
+          <w:b/>
+          <w:sz w:val="22"/>
+        </w:rPr>
+        <w:t>Other information</w:t>
+      </w:r>
+    </w:p>
+    <w:p>
+      <w:pPr>
+        <w:rPr>
+          <w:rFonts w:asciiTheme="majorHAnsi" w:eastAsia="Times New Roman" w:hAnsiTheme="majorHAnsi"/>
+          <w:sz w:val="22"/>
+        </w:rPr>
+      </w:pPr>
+    </w:p>
+    <w:p>
+      <w:pPr>
+        <w:rPr>
+          <w:rFonts w:asciiTheme="majorHAnsi" w:hAnsiTheme="majorHAnsi"/>
+          <w:b/>
+          <w:sz w:val="22"/>
+        </w:rPr>
+      </w:pPr>
+      <w:r>
+        <w:rPr>
+          <w:rFonts w:asciiTheme="majorHAnsi" w:hAnsiTheme="majorHAnsi"/>
+          <w:b/>
+          <w:sz w:val="22"/>
+        </w:rPr>
+        <w:t>References</w:t>
+      </w:r>
+    </w:p>
+    <w:p>
+      <w:pPr>
+        <w:rPr>
+          <w:rFonts w:asciiTheme="majorHAnsi" w:hAnsiTheme="majorHAnsi"/>
+          <w:sz w:val="22"/>
+        </w:rPr>
+      </w:pPr>
+    </w:p>
+    <w:p>
+      <w:pPr>
+        <w:rPr>
+          <w:rFonts w:asciiTheme="majorHAnsi" w:hAnsiTheme="majorHAnsi"/>
+          <w:sz w:val="22"/>
+        </w:rPr>
+      </w:pPr>
+    </w:p>
+    <w:p>
+      <w:pPr>
+        <w:rPr>
+          <w:rFonts w:asciiTheme="majorHAnsi" w:hAnsiTheme="majorHAnsi"/>
+          <w:sz w:val="22"/>
+        </w:rPr>
+      </w:pPr>
+    </w:p>
+    <w:p>
+      <w:pPr>
+        <w:rPr>
+          <w:rFonts w:asciiTheme="majorHAnsi" w:hAnsiTheme="majorHAnsi"/>
+          <w:sz w:val="22"/>
+        </w:rPr>
+      </w:pPr>
+    </w:p>
+    <w:p>
+      <w:pPr>
+        <w:rPr>
+          <w:rFonts w:asciiTheme="majorHAnsi" w:hAnsiTheme="majorHAnsi"/>
+          <w:sz w:val="22"/>
+        </w:rPr>
+      </w:pPr>
+    </w:p>
+    <w:p>
+      <w:pPr>
+        <w:rPr>
+          <w:rFonts w:asciiTheme="majorHAnsi" w:hAnsiTheme="majorHAnsi"/>
+          <w:sz w:val="22"/>
+        </w:rPr>
+      </w:pPr>
+    </w:p>
+    <w:p>
+      <w:pPr>
+        <w:rPr>
+          <w:rFonts w:asciiTheme="majorHAnsi" w:hAnsiTheme="majorHAnsi"/>
+          <w:sz w:val="22"/>
+        </w:rPr>
+      </w:pPr>
+    </w:p>
+    <w:p>
+      <w:pPr>
+        <w:rPr>
+          <w:rFonts w:asciiTheme="majorHAnsi" w:hAnsiTheme="majorHAnsi"/>
+          <w:sz w:val="22"/>
+        </w:rPr>
+      </w:pPr>
+    </w:p>
+    <w:p>
+      <w:pPr>
+        <w:rPr>
+          <w:rFonts w:asciiTheme="majorHAnsi" w:hAnsiTheme="majorHAnsi"/>
+          <w:sz w:val="22"/>
+        </w:rPr>
+      </w:pPr>
+    </w:p>
+    <w:p>
+      <w:pPr>
+        <w:rPr>
+          <w:rFonts w:asciiTheme="majorHAnsi" w:hAnsiTheme="majorHAnsi"/>
+          <w:sz w:val="22"/>
+        </w:rPr>
+      </w:pPr>
+    </w:p>
+    <w:p>
+      <w:pPr>
+        <w:rPr>
+          <w:rFonts w:asciiTheme="majorHAnsi" w:hAnsiTheme="majorHAnsi"/>
+          <w:sz w:val="22"/>
+        </w:rPr>
+      </w:pPr>
+    </w:p>
+    <w:p>
+      <w:pPr>
+        <w:rPr>
+          <w:rFonts w:asciiTheme="majorHAnsi" w:hAnsiTheme="majorHAnsi"/>
+          <w:sz w:val="22"/>
+        </w:rPr>
+      </w:pPr>
+    </w:p>
+    <w:p>
+      <w:pPr>
+        <w:rPr>
+          <w:rFonts w:asciiTheme="majorHAnsi" w:hAnsiTheme="majorHAnsi"/>
+          <w:sz w:val="22"/>
+        </w:rPr>
+      </w:pPr>
+    </w:p>
+    <w:p>
+      <w:pPr>
+        <w:rPr>
+          <w:rFonts w:asciiTheme="majorHAnsi" w:hAnsiTheme="majorHAnsi"/>
+          <w:sz w:val="22"/>
+        </w:rPr>
+      </w:pPr>
+    </w:p>
+    <w:p>
+      <w:pPr>
+        <w:rPr>
+          <w:rFonts w:asciiTheme="majorHAnsi" w:hAnsiTheme="majorHAnsi"/>
+          <w:sz w:val="22"/>
+        </w:rPr>
+      </w:pPr>
+    </w:p>
+    <w:p>
+      <w:pPr>
+        <w:rPr>
+          <w:rFonts w:asciiTheme="majorHAnsi" w:hAnsiTheme="majorHAnsi"/>
+          <w:sz w:val="22"/>
+        </w:rPr>
+      </w:pPr>
+    </w:p>
+    <w:p>
+      <w:pPr>
+        <w:rPr>
+          <w:rFonts w:asciiTheme="majorHAnsi" w:hAnsiTheme="majorHAnsi"/>
+          <w:sz w:val="22"/>
+        </w:rPr>
+      </w:pPr>
+    </w:p>
+    <w:p>
+      <w:pPr>
+        <w:rPr>
+          <w:rFonts w:asciiTheme="majorHAnsi" w:hAnsiTheme="majorHAnsi"/>
+          <w:sz w:val="22"/>
+        </w:rPr>
+      </w:pPr>
+    </w:p>
+    <w:p>
+      <w:pPr>
+        <w:rPr>
+          <w:rFonts w:asciiTheme="majorHAnsi" w:hAnsiTheme="majorHAnsi"/>
+          <w:sz w:val="22"/>
+        </w:rPr>
+      </w:pPr>
+    </w:p>
+    <w:p>
+      <w:pPr>
+        <w:rPr>
+          <w:rFonts w:asciiTheme="majorHAnsi" w:hAnsiTheme="majorHAnsi"/>
+          <w:sz w:val="22"/>
+        </w:rPr>
+      </w:pPr>
+    </w:p>
+    <w:p>
+      <w:pPr>
+        <w:rPr>
+          <w:rFonts w:asciiTheme="majorHAnsi" w:hAnsiTheme="majorHAnsi"/>
+          <w:sz w:val="22"/>
+        </w:rPr>
+      </w:pPr>
+    </w:p>
+    <w:p>
+      <w:pPr>
+        <w:rPr>
+          <w:rFonts w:asciiTheme="majorHAnsi" w:hAnsiTheme="majorHAnsi"/>
+          <w:sz w:val="22"/>
+        </w:rPr>
+      </w:pPr>
+    </w:p>
+    <w:p>
+      <w:pPr>
+        <w:rPr>
+          <w:rFonts w:asciiTheme="majorHAnsi" w:hAnsiTheme="majorHAnsi"/>
+          <w:sz w:val="22"/>
+        </w:rPr>
+      </w:pPr>
+    </w:p>
+    <w:p>
+      <w:pPr>
+        <w:rPr>
+          <w:rFonts w:asciiTheme="majorHAnsi" w:hAnsiTheme="majorHAnsi"/>
+          <w:sz w:val="22"/>
+        </w:rPr>
+      </w:pPr>
+    </w:p>
+    <w:p>
+      <w:pPr>
+        <w:rPr>
+          <w:rFonts w:asciiTheme="majorHAnsi" w:hAnsiTheme="majorHAnsi"/>
+          <w:sz w:val="22"/>
+        </w:rPr>
+      </w:pPr>
+    </w:p>
+    <w:p>
+      <w:pPr>
+        <w:rPr>
+          <w:rFonts w:asciiTheme="majorHAnsi" w:hAnsiTheme="majorHAnsi"/>
+          <w:sz w:val="22"/>
+        </w:rPr>
+      </w:pPr>
+    </w:p>
+    <w:p>
+      <w:pPr>
+        <w:rPr>
+          <w:rFonts w:asciiTheme="majorHAnsi" w:hAnsiTheme="majorHAnsi"/>
+          <w:sz w:val="22"/>
+        </w:rPr>
+      </w:pPr>
+    </w:p>
+    <w:p>
+      <w:pPr>
+        <w:rPr>
+          <w:rFonts w:asciiTheme="majorHAnsi" w:hAnsiTheme="majorHAnsi"/>
+          <w:sz w:val="22"/>
+        </w:rPr>
+      </w:pPr>
+    </w:p>
+    <w:p>
+      <w:pPr>
+        <w:rPr>
+          <w:rFonts w:asciiTheme="majorHAnsi" w:hAnsiTheme="majorHAnsi"/>
+          <w:sz w:val="22"/>
+        </w:rPr>
+      </w:pPr>
+    </w:p>
+    <w:p>
+      <w:pPr>
+        <w:rPr>
+          <w:rFonts w:asciiTheme="majorHAnsi" w:hAnsiTheme="majorHAnsi"/>
+          <w:sz w:val="22"/>
+        </w:rPr>
+      </w:pPr>
+    </w:p>
+    <w:p>
+      <w:pPr>
+        <w:rPr>
+          <w:rFonts w:asciiTheme="majorHAnsi" w:hAnsiTheme="majorHAnsi"/>
+          <w:sz w:val="22"/>
+        </w:rPr>
+      </w:pPr>
+    </w:p>
+    <w:p>
+      <w:pPr>
+        <w:rPr>
+          <w:rFonts w:asciiTheme="majorHAnsi" w:hAnsiTheme="majorHAnsi"/>
+          <w:sz w:val="22"/>
+        </w:rPr>
+      </w:pPr>
+    </w:p>
+    <w:p>
+      <w:pPr>
+        <w:rPr>
+          <w:rFonts w:asciiTheme="majorHAnsi" w:hAnsiTheme="majorHAnsi"/>
+          <w:sz w:val="22"/>
+        </w:rPr>
+      </w:pPr>
+    </w:p>
+    <w:p>
+      <w:pPr>
+        <w:rPr>
+          <w:rFonts w:asciiTheme="majorHAnsi" w:hAnsiTheme="majorHAnsi"/>
+          <w:sz w:val="22"/>
+        </w:rPr>
+      </w:pPr>
+    </w:p>
+    <w:p>
+      <w:pPr>
+        <w:rPr>
+          <w:rFonts w:asciiTheme="majorHAnsi" w:hAnsiTheme="majorHAnsi"/>
+          <w:sz w:val="22"/>
+        </w:rPr>
+      </w:pPr>
+    </w:p>
+    <w:p>
+      <w:pPr>
+        <w:rPr>
+          <w:rFonts w:asciiTheme="majorHAnsi" w:hAnsiTheme="majorHAnsi"/>
+          <w:sz w:val="22"/>
+        </w:rPr>
+      </w:pPr>
+    </w:p>
+    <w:p>
+      <w:pPr>
+        <w:rPr>
+          <w:rFonts w:asciiTheme="majorHAnsi" w:hAnsiTheme="majorHAnsi"/>
+          <w:sz w:val="22"/>
+        </w:rPr>
+      </w:pPr>
+    </w:p>
+    <w:p>
+      <w:pPr>
+        <w:rPr>
+          <w:rFonts w:asciiTheme="majorHAnsi" w:hAnsiTheme="majorHAnsi"/>
+          <w:sz w:val="22"/>
+        </w:rPr>
+      </w:pPr>
+      <w:hyperlink r:id="rId9" w:history="1">
+        <w:r>
+          <w:rPr>
+            <w:rStyle w:val="Hyperlink"/>
+            <w:rFonts w:asciiTheme="majorHAnsi" w:hAnsiTheme="majorHAnsi"/>
+            <w:sz w:val="22"/>
+          </w:rPr>
+          <w:t>http://www.pcmag.com/encyclopedia/term/41158/desktop-application</w:t>
+        </w:r>
+      </w:hyperlink>
+    </w:p>
+    <w:p>
+      <w:pPr>
+        <w:rPr>
+          <w:rFonts w:asciiTheme="majorHAnsi" w:hAnsiTheme="majorHAnsi"/>
+          <w:sz w:val="22"/>
+        </w:rPr>
+      </w:pPr>
+    </w:p>
+    <w:p>
+      <w:pPr>
+        <w:rPr>
+          <w:rFonts w:asciiTheme="majorHAnsi" w:hAnsiTheme="majorHAnsi"/>
+          <w:sz w:val="22"/>
+        </w:rPr>
+      </w:pPr>
+      <w:hyperlink r:id="rId10" w:history="1">
+        <w:r>
+          <w:rPr>
+            <w:rStyle w:val="Hyperlink"/>
+            <w:rFonts w:asciiTheme="majorHAnsi" w:hAnsiTheme="majorHAnsi"/>
             <w:sz w:val="22"/>
           </w:rPr>
           <w:t>http://www.streetdirectory.com/travel_guide/114448/programming/desktop_applications_vs_web_applications.html</w:t>
@@ -244,23 +1104,23 @@
     <w:p>
       <w:pPr>
         <w:rPr>
-          <w:rFonts w:ascii="Times" w:hAnsi="Times" w:cs="Times New Roman"/>
-          <w:sz w:val="22"/>
-        </w:rPr>
-      </w:pPr>
-    </w:p>
-    <w:p>
-      <w:pPr>
-        <w:rPr>
-          <w:rFonts w:ascii="Times" w:hAnsi="Times" w:cs="Times New Roman"/>
-          <w:sz w:val="22"/>
-        </w:rPr>
-      </w:pPr>
-      <w:hyperlink r:id="rId8" w:history="1">
+          <w:rFonts w:asciiTheme="majorHAnsi" w:hAnsiTheme="majorHAnsi"/>
+          <w:sz w:val="22"/>
+        </w:rPr>
+      </w:pPr>
+    </w:p>
+    <w:p>
+      <w:pPr>
+        <w:rPr>
+          <w:rFonts w:asciiTheme="majorHAnsi" w:hAnsiTheme="majorHAnsi"/>
+          <w:sz w:val="22"/>
+        </w:rPr>
+      </w:pPr>
+      <w:hyperlink r:id="rId11" w:history="1">
         <w:r>
           <w:rPr>
             <w:rStyle w:val="Hyperlink"/>
-            <w:rFonts w:ascii="Times" w:hAnsi="Times" w:cs="Times New Roman"/>
+            <w:rFonts w:asciiTheme="majorHAnsi" w:hAnsiTheme="majorHAnsi"/>
             <w:sz w:val="22"/>
           </w:rPr>
           <w:t>http://www.investintech.com/resources/blog/archives/78-popular-desktop-apps-and-their-online-alternatives.html</w:t>
@@ -270,23 +1130,23 @@
     <w:p>
       <w:pPr>
         <w:rPr>
-          <w:rFonts w:ascii="Times" w:hAnsi="Times" w:cs="Times New Roman"/>
-          <w:sz w:val="22"/>
-        </w:rPr>
-      </w:pPr>
-    </w:p>
-    <w:p>
-      <w:pPr>
-        <w:rPr>
-          <w:rFonts w:ascii="Times" w:hAnsi="Times" w:cs="Times New Roman"/>
-          <w:sz w:val="22"/>
-        </w:rPr>
-      </w:pPr>
-      <w:hyperlink r:id="rId9" w:history="1">
+          <w:rFonts w:asciiTheme="majorHAnsi" w:hAnsiTheme="majorHAnsi"/>
+          <w:sz w:val="22"/>
+        </w:rPr>
+      </w:pPr>
+    </w:p>
+    <w:p>
+      <w:pPr>
+        <w:rPr>
+          <w:rFonts w:asciiTheme="majorHAnsi" w:hAnsiTheme="majorHAnsi"/>
+          <w:sz w:val="22"/>
+        </w:rPr>
+      </w:pPr>
+      <w:hyperlink r:id="rId12" w:history="1">
         <w:r>
           <w:rPr>
             <w:rStyle w:val="Hyperlink"/>
-            <w:rFonts w:ascii="Times" w:hAnsi="Times" w:cs="Times New Roman"/>
+            <w:rFonts w:asciiTheme="majorHAnsi" w:hAnsiTheme="majorHAnsi"/>
             <w:sz w:val="22"/>
           </w:rPr>
           <w:t>http://successfulsoftware.net/2013/10/28/is-desktop-software-dead/</w:t>
@@ -296,23 +1156,23 @@
     <w:p>
       <w:pPr>
         <w:rPr>
-          <w:rFonts w:ascii="Times" w:hAnsi="Times" w:cs="Times New Roman"/>
-          <w:sz w:val="22"/>
-        </w:rPr>
-      </w:pPr>
-    </w:p>
-    <w:p>
-      <w:pPr>
-        <w:rPr>
-          <w:rFonts w:ascii="Times" w:hAnsi="Times" w:cs="Times New Roman"/>
-          <w:sz w:val="22"/>
-        </w:rPr>
-      </w:pPr>
-      <w:hyperlink r:id="rId10" w:history="1">
+          <w:rFonts w:asciiTheme="majorHAnsi" w:hAnsiTheme="majorHAnsi"/>
+          <w:sz w:val="22"/>
+        </w:rPr>
+      </w:pPr>
+    </w:p>
+    <w:p>
+      <w:pPr>
+        <w:rPr>
+          <w:rFonts w:asciiTheme="majorHAnsi" w:hAnsiTheme="majorHAnsi"/>
+          <w:sz w:val="22"/>
+        </w:rPr>
+      </w:pPr>
+      <w:hyperlink r:id="rId13" w:history="1">
         <w:r>
           <w:rPr>
             <w:rStyle w:val="Hyperlink"/>
-            <w:rFonts w:ascii="Times" w:hAnsi="Times" w:cs="Times New Roman"/>
+            <w:rFonts w:asciiTheme="majorHAnsi" w:hAnsiTheme="majorHAnsi"/>
             <w:sz w:val="22"/>
           </w:rPr>
           <w:t>http://arstechnica.com/information-technology/2012/05/no-cost-desktop-software-development-is-dead-on-windows-8/</w:t>
@@ -322,23 +1182,23 @@
     <w:p>
       <w:pPr>
         <w:rPr>
-          <w:rFonts w:ascii="Times" w:hAnsi="Times" w:cs="Times New Roman"/>
-          <w:sz w:val="22"/>
-        </w:rPr>
-      </w:pPr>
-    </w:p>
-    <w:p>
-      <w:pPr>
-        <w:rPr>
-          <w:rFonts w:ascii="Times" w:hAnsi="Times" w:cs="Times New Roman"/>
-          <w:sz w:val="22"/>
-        </w:rPr>
-      </w:pPr>
-      <w:hyperlink r:id="rId11" w:history="1">
+          <w:rFonts w:asciiTheme="majorHAnsi" w:hAnsiTheme="majorHAnsi"/>
+          <w:sz w:val="22"/>
+        </w:rPr>
+      </w:pPr>
+    </w:p>
+    <w:p>
+      <w:pPr>
+        <w:rPr>
+          <w:rFonts w:asciiTheme="majorHAnsi" w:hAnsiTheme="majorHAnsi"/>
+          <w:sz w:val="22"/>
+        </w:rPr>
+      </w:pPr>
+      <w:hyperlink r:id="rId14" w:history="1">
         <w:r>
           <w:rPr>
             <w:rStyle w:val="Hyperlink"/>
-            <w:rFonts w:ascii="Times" w:hAnsi="Times" w:cs="Times New Roman"/>
+            <w:rFonts w:asciiTheme="majorHAnsi" w:hAnsiTheme="majorHAnsi"/>
             <w:sz w:val="22"/>
           </w:rPr>
           <w:t>http://www.kalzumeus.com/2009/09/05/desktop-aps-versus-web-apps/</w:t>
@@ -348,23 +1208,24 @@
     <w:p>
       <w:pPr>
         <w:rPr>
-          <w:rFonts w:ascii="Times" w:hAnsi="Times" w:cs="Times New Roman"/>
-          <w:sz w:val="22"/>
-        </w:rPr>
-      </w:pPr>
-    </w:p>
-    <w:p>
-      <w:pPr>
-        <w:rPr>
-          <w:rFonts w:ascii="Times" w:hAnsi="Times" w:cs="Times New Roman"/>
-          <w:sz w:val="22"/>
-        </w:rPr>
-      </w:pPr>
-      <w:hyperlink r:id="rId12" w:history="1">
+          <w:rFonts w:asciiTheme="majorHAnsi" w:hAnsiTheme="majorHAnsi"/>
+          <w:sz w:val="22"/>
+        </w:rPr>
+      </w:pPr>
+    </w:p>
+    <w:p>
+      <w:pPr>
+        <w:ind w:left="720" w:hanging="720"/>
+        <w:rPr>
+          <w:rFonts w:asciiTheme="majorHAnsi" w:hAnsiTheme="majorHAnsi"/>
+          <w:sz w:val="22"/>
+        </w:rPr>
+      </w:pPr>
+      <w:hyperlink r:id="rId15" w:anchor=".vkprytwgs" w:history="1">
         <w:r>
           <w:rPr>
             <w:rStyle w:val="Hyperlink"/>
-            <w:rFonts w:ascii="Times" w:hAnsi="Times" w:cs="Times New Roman"/>
+            <w:rFonts w:asciiTheme="majorHAnsi" w:hAnsiTheme="majorHAnsi"/>
             <w:sz w:val="22"/>
           </w:rPr>
           <w:t>https://medium.com/@collinmathilde/why-desktop-apps-are-making-a-comeback-5b4eb0427647#.vkprytwgs</w:t>
@@ -374,29 +1235,27 @@
     <w:p>
       <w:pPr>
         <w:rPr>
-          <w:rFonts w:ascii="Times" w:hAnsi="Times" w:cs="Times New Roman"/>
-          <w:sz w:val="22"/>
-        </w:rPr>
-      </w:pPr>
-    </w:p>
-    <w:p>
-      <w:pPr>
-        <w:rPr>
-          <w:rFonts w:ascii="Times" w:hAnsi="Times" w:cs="Times New Roman"/>
-          <w:sz w:val="22"/>
-        </w:rPr>
-      </w:pPr>
-    </w:p>
-    <w:p>
-      <w:pPr>
-        <w:rPr>
-          <w:rFonts w:ascii="Times" w:hAnsi="Times"/>
-          <w:sz w:val="22"/>
-        </w:rPr>
-      </w:pPr>
-      <w:bookmarkStart w:id="0" w:name="_GoBack"/>
-    </w:p>
-    <w:bookmarkEnd w:id="0"/>
+          <w:rFonts w:asciiTheme="majorHAnsi" w:hAnsiTheme="majorHAnsi"/>
+          <w:sz w:val="22"/>
+        </w:rPr>
+      </w:pPr>
+    </w:p>
+    <w:p>
+      <w:pPr>
+        <w:rPr>
+          <w:rFonts w:asciiTheme="majorHAnsi" w:hAnsiTheme="majorHAnsi"/>
+          <w:sz w:val="22"/>
+        </w:rPr>
+      </w:pPr>
+    </w:p>
+    <w:p>
+      <w:pPr>
+        <w:rPr>
+          <w:rFonts w:asciiTheme="majorHAnsi" w:hAnsiTheme="majorHAnsi"/>
+          <w:sz w:val="22"/>
+        </w:rPr>
+      </w:pPr>
+    </w:p>
     <w:sectPr>
       <w:pgSz w:w="12240" w:h="15840"/>
       <w:pgMar w:top="1440" w:right="1800" w:bottom="1440" w:left="1800" w:header="720" w:footer="720" w:gutter="0"/>
@@ -407,7 +1266,7 @@
 </file>
 
 <file path=word/numbering.xml><?xml version="1.0" encoding="utf-8"?>
-<w:numbering xmlns:wpc="http://schemas.microsoft.com/office/word/2010/wordprocessingCanvas" xmlns:mo="http://schemas.microsoft.com/office/mac/office/2008/main" xmlns:mc="http://schemas.openxmlformats.org/markup-compatibility/2006" xmlns:mv="urn:schemas-microsoft-com:mac:vml" xmlns:o="urn:schemas-microsoft-com:office:office" xmlns:r="http://schemas.openxmlformats.org/officeDocument/2006/relationships" xmlns:m="http://schemas.openxmlformats.org/officeDocument/2006/math" xmlns:v="urn:schemas-microsoft-com:vml" xmlns:wp14="http://schemas.microsoft.com/office/word/2010/wordprocessingDrawing" xmlns:wp="http://schemas.openxmlformats.org/drawingml/2006/wordprocessingDrawing" xmlns:w10="urn:schemas-microsoft-com:office:word" xmlns:w="http://schemas.openxmlformats.org/wordprocessingml/2006/main" xmlns:w14="http://schemas.microsoft.com/office/word/2010/wordml" xmlns:wpg="http://schemas.microsoft.com/office/word/2010/wordprocessingGroup" xmlns:wpi="http://schemas.microsoft.com/office/word/2010/wordprocessingInk" xmlns:wne="http://schemas.microsoft.com/office/word/2006/wordml" xmlns:wps="http://schemas.microsoft.com/office/word/2010/wordprocessingShape" mc:Ignorable="w14 wp14">
+<w:numbering xmlns:wpc="http://schemas.microsoft.com/office/word/2010/wordprocessingCanvas" xmlns:mo="http://schemas.microsoft.com/office/mac/office/2008/main" xmlns:mc="http://schemas.openxmlformats.org/markup-compatibility/2006" xmlns:mv="urn:schemas-microsoft-com:mac:vml" xmlns:o="urn:schemas-microsoft-com:office:office" xmlns:r="http://schemas.openxmlformats.org/officeDocument/2006/relationships" xmlns:m="http://schemas.openxmlformats.org/officeDocument/2006/math" xmlns:v="urn:schemas-microsoft-com:vml" xmlns:wp14="http://schemas.microsoft.com/office/word/2010/wordprocessingDrawing" xmlns:wp="http://schemas.openxmlformats.org/drawingml/2006/wordprocessingDrawing" xmlns:w10="urn:schemas-microsoft-com:office:word" xmlns:w="http://schemas.openxmlformats.org/wordprocessingml/2006/main" xmlns:w14="http://schemas.microsoft.com/office/word/2010/wordml" xmlns:w15="http://schemas.microsoft.com/office/word/2012/wordml" xmlns:wpg="http://schemas.microsoft.com/office/word/2010/wordprocessingGroup" xmlns:wpi="http://schemas.microsoft.com/office/word/2010/wordprocessingInk" xmlns:wne="http://schemas.microsoft.com/office/word/2006/wordml" xmlns:wps="http://schemas.microsoft.com/office/word/2010/wordprocessingShape" mc:Ignorable="w14 w15 wp14">
   <w:abstractNum w:abstractNumId="0">
     <w:nsid w:val="02216A1A"/>
     <w:multiLevelType w:val="hybridMultilevel"/>
@@ -608,6 +1467,571 @@
     </w:lvl>
   </w:abstractNum>
   <w:abstractNum w:abstractNumId="2">
+    <w:nsid w:val="1ADA5731"/>
+    <w:multiLevelType w:val="hybridMultilevel"/>
+    <w:tmpl w:val="9BA0D776"/>
+    <w:lvl w:ilvl="0" w:tplc="04090001">
+      <w:start w:val="1"/>
+      <w:numFmt w:val="bullet"/>
+      <w:lvlText w:val=""/>
+      <w:lvlJc w:val="left"/>
+      <w:pPr>
+        <w:ind w:left="1080" w:hanging="360"/>
+      </w:pPr>
+      <w:rPr>
+        <w:rFonts w:ascii="Symbol" w:hAnsi="Symbol" w:hint="default"/>
+      </w:rPr>
+    </w:lvl>
+    <w:lvl w:ilvl="1" w:tplc="04090003" w:tentative="1">
+      <w:start w:val="1"/>
+      <w:numFmt w:val="bullet"/>
+      <w:lvlText w:val="o"/>
+      <w:lvlJc w:val="left"/>
+      <w:pPr>
+        <w:ind w:left="1800" w:hanging="360"/>
+      </w:pPr>
+      <w:rPr>
+        <w:rFonts w:ascii="Courier New" w:hAnsi="Courier New" w:cs="Courier New" w:hint="default"/>
+      </w:rPr>
+    </w:lvl>
+    <w:lvl w:ilvl="2" w:tplc="04090005" w:tentative="1">
+      <w:start w:val="1"/>
+      <w:numFmt w:val="bullet"/>
+      <w:lvlText w:val=""/>
+      <w:lvlJc w:val="left"/>
+      <w:pPr>
+        <w:ind w:left="2520" w:hanging="360"/>
+      </w:pPr>
+      <w:rPr>
+        <w:rFonts w:ascii="Wingdings" w:hAnsi="Wingdings" w:hint="default"/>
+      </w:rPr>
+    </w:lvl>
+    <w:lvl w:ilvl="3" w:tplc="04090001" w:tentative="1">
+      <w:start w:val="1"/>
+      <w:numFmt w:val="bullet"/>
+      <w:lvlText w:val=""/>
+      <w:lvlJc w:val="left"/>
+      <w:pPr>
+        <w:ind w:left="3240" w:hanging="360"/>
+      </w:pPr>
+      <w:rPr>
+        <w:rFonts w:ascii="Symbol" w:hAnsi="Symbol" w:hint="default"/>
+      </w:rPr>
+    </w:lvl>
+    <w:lvl w:ilvl="4" w:tplc="04090003" w:tentative="1">
+      <w:start w:val="1"/>
+      <w:numFmt w:val="bullet"/>
+      <w:lvlText w:val="o"/>
+      <w:lvlJc w:val="left"/>
+      <w:pPr>
+        <w:ind w:left="3960" w:hanging="360"/>
+      </w:pPr>
+      <w:rPr>
+        <w:rFonts w:ascii="Courier New" w:hAnsi="Courier New" w:cs="Courier New" w:hint="default"/>
+      </w:rPr>
+    </w:lvl>
+    <w:lvl w:ilvl="5" w:tplc="04090005" w:tentative="1">
+      <w:start w:val="1"/>
+      <w:numFmt w:val="bullet"/>
+      <w:lvlText w:val=""/>
+      <w:lvlJc w:val="left"/>
+      <w:pPr>
+        <w:ind w:left="4680" w:hanging="360"/>
+      </w:pPr>
+      <w:rPr>
+        <w:rFonts w:ascii="Wingdings" w:hAnsi="Wingdings" w:hint="default"/>
+      </w:rPr>
+    </w:lvl>
+    <w:lvl w:ilvl="6" w:tplc="04090001" w:tentative="1">
+      <w:start w:val="1"/>
+      <w:numFmt w:val="bullet"/>
+      <w:lvlText w:val=""/>
+      <w:lvlJc w:val="left"/>
+      <w:pPr>
+        <w:ind w:left="5400" w:hanging="360"/>
+      </w:pPr>
+      <w:rPr>
+        <w:rFonts w:ascii="Symbol" w:hAnsi="Symbol" w:hint="default"/>
+      </w:rPr>
+    </w:lvl>
+    <w:lvl w:ilvl="7" w:tplc="04090003" w:tentative="1">
+      <w:start w:val="1"/>
+      <w:numFmt w:val="bullet"/>
+      <w:lvlText w:val="o"/>
+      <w:lvlJc w:val="left"/>
+      <w:pPr>
+        <w:ind w:left="6120" w:hanging="360"/>
+      </w:pPr>
+      <w:rPr>
+        <w:rFonts w:ascii="Courier New" w:hAnsi="Courier New" w:cs="Courier New" w:hint="default"/>
+      </w:rPr>
+    </w:lvl>
+    <w:lvl w:ilvl="8" w:tplc="04090005" w:tentative="1">
+      <w:start w:val="1"/>
+      <w:numFmt w:val="bullet"/>
+      <w:lvlText w:val=""/>
+      <w:lvlJc w:val="left"/>
+      <w:pPr>
+        <w:ind w:left="6840" w:hanging="360"/>
+      </w:pPr>
+      <w:rPr>
+        <w:rFonts w:ascii="Wingdings" w:hAnsi="Wingdings" w:hint="default"/>
+      </w:rPr>
+    </w:lvl>
+  </w:abstractNum>
+  <w:abstractNum w:abstractNumId="3">
+    <w:nsid w:val="24E10C67"/>
+    <w:multiLevelType w:val="hybridMultilevel"/>
+    <w:tmpl w:val="0834346A"/>
+    <w:lvl w:ilvl="0" w:tplc="04090001">
+      <w:start w:val="1"/>
+      <w:numFmt w:val="bullet"/>
+      <w:lvlText w:val=""/>
+      <w:lvlJc w:val="left"/>
+      <w:pPr>
+        <w:ind w:left="720" w:hanging="360"/>
+      </w:pPr>
+      <w:rPr>
+        <w:rFonts w:ascii="Symbol" w:hAnsi="Symbol" w:hint="default"/>
+      </w:rPr>
+    </w:lvl>
+    <w:lvl w:ilvl="1" w:tplc="04090003">
+      <w:start w:val="1"/>
+      <w:numFmt w:val="bullet"/>
+      <w:lvlText w:val="o"/>
+      <w:lvlJc w:val="left"/>
+      <w:pPr>
+        <w:ind w:left="1440" w:hanging="360"/>
+      </w:pPr>
+      <w:rPr>
+        <w:rFonts w:ascii="Courier New" w:hAnsi="Courier New" w:cs="Courier New" w:hint="default"/>
+      </w:rPr>
+    </w:lvl>
+    <w:lvl w:ilvl="2" w:tplc="04090005" w:tentative="1">
+      <w:start w:val="1"/>
+      <w:numFmt w:val="bullet"/>
+      <w:lvlText w:val=""/>
+      <w:lvlJc w:val="left"/>
+      <w:pPr>
+        <w:ind w:left="2160" w:hanging="360"/>
+      </w:pPr>
+      <w:rPr>
+        <w:rFonts w:ascii="Wingdings" w:hAnsi="Wingdings" w:hint="default"/>
+      </w:rPr>
+    </w:lvl>
+    <w:lvl w:ilvl="3" w:tplc="04090001" w:tentative="1">
+      <w:start w:val="1"/>
+      <w:numFmt w:val="bullet"/>
+      <w:lvlText w:val=""/>
+      <w:lvlJc w:val="left"/>
+      <w:pPr>
+        <w:ind w:left="2880" w:hanging="360"/>
+      </w:pPr>
+      <w:rPr>
+        <w:rFonts w:ascii="Symbol" w:hAnsi="Symbol" w:hint="default"/>
+      </w:rPr>
+    </w:lvl>
+    <w:lvl w:ilvl="4" w:tplc="04090003" w:tentative="1">
+      <w:start w:val="1"/>
+      <w:numFmt w:val="bullet"/>
+      <w:lvlText w:val="o"/>
+      <w:lvlJc w:val="left"/>
+      <w:pPr>
+        <w:ind w:left="3600" w:hanging="360"/>
+      </w:pPr>
+      <w:rPr>
+        <w:rFonts w:ascii="Courier New" w:hAnsi="Courier New" w:cs="Courier New" w:hint="default"/>
+      </w:rPr>
+    </w:lvl>
+    <w:lvl w:ilvl="5" w:tplc="04090005" w:tentative="1">
+      <w:start w:val="1"/>
+      <w:numFmt w:val="bullet"/>
+      <w:lvlText w:val=""/>
+      <w:lvlJc w:val="left"/>
+      <w:pPr>
+        <w:ind w:left="4320" w:hanging="360"/>
+      </w:pPr>
+      <w:rPr>
+        <w:rFonts w:ascii="Wingdings" w:hAnsi="Wingdings" w:hint="default"/>
+      </w:rPr>
+    </w:lvl>
+    <w:lvl w:ilvl="6" w:tplc="04090001" w:tentative="1">
+      <w:start w:val="1"/>
+      <w:numFmt w:val="bullet"/>
+      <w:lvlText w:val=""/>
+      <w:lvlJc w:val="left"/>
+      <w:pPr>
+        <w:ind w:left="5040" w:hanging="360"/>
+      </w:pPr>
+      <w:rPr>
+        <w:rFonts w:ascii="Symbol" w:hAnsi="Symbol" w:hint="default"/>
+      </w:rPr>
+    </w:lvl>
+    <w:lvl w:ilvl="7" w:tplc="04090003" w:tentative="1">
+      <w:start w:val="1"/>
+      <w:numFmt w:val="bullet"/>
+      <w:lvlText w:val="o"/>
+      <w:lvlJc w:val="left"/>
+      <w:pPr>
+        <w:ind w:left="5760" w:hanging="360"/>
+      </w:pPr>
+      <w:rPr>
+        <w:rFonts w:ascii="Courier New" w:hAnsi="Courier New" w:cs="Courier New" w:hint="default"/>
+      </w:rPr>
+    </w:lvl>
+    <w:lvl w:ilvl="8" w:tplc="04090005" w:tentative="1">
+      <w:start w:val="1"/>
+      <w:numFmt w:val="bullet"/>
+      <w:lvlText w:val=""/>
+      <w:lvlJc w:val="left"/>
+      <w:pPr>
+        <w:ind w:left="6480" w:hanging="360"/>
+      </w:pPr>
+      <w:rPr>
+        <w:rFonts w:ascii="Wingdings" w:hAnsi="Wingdings" w:hint="default"/>
+      </w:rPr>
+    </w:lvl>
+  </w:abstractNum>
+  <w:abstractNum w:abstractNumId="4">
+    <w:nsid w:val="31EE407F"/>
+    <w:multiLevelType w:val="hybridMultilevel"/>
+    <w:tmpl w:val="165ABC0E"/>
+    <w:lvl w:ilvl="0" w:tplc="04090001">
+      <w:start w:val="1"/>
+      <w:numFmt w:val="bullet"/>
+      <w:lvlText w:val=""/>
+      <w:lvlJc w:val="left"/>
+      <w:pPr>
+        <w:ind w:left="720" w:hanging="360"/>
+      </w:pPr>
+      <w:rPr>
+        <w:rFonts w:ascii="Symbol" w:hAnsi="Symbol" w:hint="default"/>
+      </w:rPr>
+    </w:lvl>
+    <w:lvl w:ilvl="1" w:tplc="04090003" w:tentative="1">
+      <w:start w:val="1"/>
+      <w:numFmt w:val="bullet"/>
+      <w:lvlText w:val="o"/>
+      <w:lvlJc w:val="left"/>
+      <w:pPr>
+        <w:ind w:left="1440" w:hanging="360"/>
+      </w:pPr>
+      <w:rPr>
+        <w:rFonts w:ascii="Courier New" w:hAnsi="Courier New" w:cs="Courier New" w:hint="default"/>
+      </w:rPr>
+    </w:lvl>
+    <w:lvl w:ilvl="2" w:tplc="04090005" w:tentative="1">
+      <w:start w:val="1"/>
+      <w:numFmt w:val="bullet"/>
+      <w:lvlText w:val=""/>
+      <w:lvlJc w:val="left"/>
+      <w:pPr>
+        <w:ind w:left="2160" w:hanging="360"/>
+      </w:pPr>
+      <w:rPr>
+        <w:rFonts w:ascii="Wingdings" w:hAnsi="Wingdings" w:hint="default"/>
+      </w:rPr>
+    </w:lvl>
+    <w:lvl w:ilvl="3" w:tplc="04090001" w:tentative="1">
+      <w:start w:val="1"/>
+      <w:numFmt w:val="bullet"/>
+      <w:lvlText w:val=""/>
+      <w:lvlJc w:val="left"/>
+      <w:pPr>
+        <w:ind w:left="2880" w:hanging="360"/>
+      </w:pPr>
+      <w:rPr>
+        <w:rFonts w:ascii="Symbol" w:hAnsi="Symbol" w:hint="default"/>
+      </w:rPr>
+    </w:lvl>
+    <w:lvl w:ilvl="4" w:tplc="04090003" w:tentative="1">
+      <w:start w:val="1"/>
+      <w:numFmt w:val="bullet"/>
+      <w:lvlText w:val="o"/>
+      <w:lvlJc w:val="left"/>
+      <w:pPr>
+        <w:ind w:left="3600" w:hanging="360"/>
+      </w:pPr>
+      <w:rPr>
+        <w:rFonts w:ascii="Courier New" w:hAnsi="Courier New" w:cs="Courier New" w:hint="default"/>
+      </w:rPr>
+    </w:lvl>
+    <w:lvl w:ilvl="5" w:tplc="04090005" w:tentative="1">
+      <w:start w:val="1"/>
+      <w:numFmt w:val="bullet"/>
+      <w:lvlText w:val=""/>
+      <w:lvlJc w:val="left"/>
+      <w:pPr>
+        <w:ind w:left="4320" w:hanging="360"/>
+      </w:pPr>
+      <w:rPr>
+        <w:rFonts w:ascii="Wingdings" w:hAnsi="Wingdings" w:hint="default"/>
+      </w:rPr>
+    </w:lvl>
+    <w:lvl w:ilvl="6" w:tplc="04090001" w:tentative="1">
+      <w:start w:val="1"/>
+      <w:numFmt w:val="bullet"/>
+      <w:lvlText w:val=""/>
+      <w:lvlJc w:val="left"/>
+      <w:pPr>
+        <w:ind w:left="5040" w:hanging="360"/>
+      </w:pPr>
+      <w:rPr>
+        <w:rFonts w:ascii="Symbol" w:hAnsi="Symbol" w:hint="default"/>
+      </w:rPr>
+    </w:lvl>
+    <w:lvl w:ilvl="7" w:tplc="04090003" w:tentative="1">
+      <w:start w:val="1"/>
+      <w:numFmt w:val="bullet"/>
+      <w:lvlText w:val="o"/>
+      <w:lvlJc w:val="left"/>
+      <w:pPr>
+        <w:ind w:left="5760" w:hanging="360"/>
+      </w:pPr>
+      <w:rPr>
+        <w:rFonts w:ascii="Courier New" w:hAnsi="Courier New" w:cs="Courier New" w:hint="default"/>
+      </w:rPr>
+    </w:lvl>
+    <w:lvl w:ilvl="8" w:tplc="04090005" w:tentative="1">
+      <w:start w:val="1"/>
+      <w:numFmt w:val="bullet"/>
+      <w:lvlText w:val=""/>
+      <w:lvlJc w:val="left"/>
+      <w:pPr>
+        <w:ind w:left="6480" w:hanging="360"/>
+      </w:pPr>
+      <w:rPr>
+        <w:rFonts w:ascii="Wingdings" w:hAnsi="Wingdings" w:hint="default"/>
+      </w:rPr>
+    </w:lvl>
+  </w:abstractNum>
+  <w:abstractNum w:abstractNumId="5">
+    <w:nsid w:val="5CC778A9"/>
+    <w:multiLevelType w:val="hybridMultilevel"/>
+    <w:tmpl w:val="8E0037CE"/>
+    <w:lvl w:ilvl="0" w:tplc="04090001">
+      <w:start w:val="1"/>
+      <w:numFmt w:val="bullet"/>
+      <w:lvlText w:val=""/>
+      <w:lvlJc w:val="left"/>
+      <w:pPr>
+        <w:ind w:left="720" w:hanging="360"/>
+      </w:pPr>
+      <w:rPr>
+        <w:rFonts w:ascii="Symbol" w:hAnsi="Symbol" w:hint="default"/>
+      </w:rPr>
+    </w:lvl>
+    <w:lvl w:ilvl="1" w:tplc="04090003">
+      <w:start w:val="1"/>
+      <w:numFmt w:val="bullet"/>
+      <w:lvlText w:val="o"/>
+      <w:lvlJc w:val="left"/>
+      <w:pPr>
+        <w:ind w:left="1440" w:hanging="360"/>
+      </w:pPr>
+      <w:rPr>
+        <w:rFonts w:ascii="Courier New" w:hAnsi="Courier New" w:cs="Courier New" w:hint="default"/>
+      </w:rPr>
+    </w:lvl>
+    <w:lvl w:ilvl="2" w:tplc="04090005" w:tentative="1">
+      <w:start w:val="1"/>
+      <w:numFmt w:val="bullet"/>
+      <w:lvlText w:val=""/>
+      <w:lvlJc w:val="left"/>
+      <w:pPr>
+        <w:ind w:left="2160" w:hanging="360"/>
+      </w:pPr>
+      <w:rPr>
+        <w:rFonts w:ascii="Wingdings" w:hAnsi="Wingdings" w:hint="default"/>
+      </w:rPr>
+    </w:lvl>
+    <w:lvl w:ilvl="3" w:tplc="04090001" w:tentative="1">
+      <w:start w:val="1"/>
+      <w:numFmt w:val="bullet"/>
+      <w:lvlText w:val=""/>
+      <w:lvlJc w:val="left"/>
+      <w:pPr>
+        <w:ind w:left="2880" w:hanging="360"/>
+      </w:pPr>
+      <w:rPr>
+        <w:rFonts w:ascii="Symbol" w:hAnsi="Symbol" w:hint="default"/>
+      </w:rPr>
+    </w:lvl>
+    <w:lvl w:ilvl="4" w:tplc="04090003" w:tentative="1">
+      <w:start w:val="1"/>
+      <w:numFmt w:val="bullet"/>
+      <w:lvlText w:val="o"/>
+      <w:lvlJc w:val="left"/>
+      <w:pPr>
+        <w:ind w:left="3600" w:hanging="360"/>
+      </w:pPr>
+      <w:rPr>
+        <w:rFonts w:ascii="Courier New" w:hAnsi="Courier New" w:cs="Courier New" w:hint="default"/>
+      </w:rPr>
+    </w:lvl>
+    <w:lvl w:ilvl="5" w:tplc="04090005" w:tentative="1">
+      <w:start w:val="1"/>
+      <w:numFmt w:val="bullet"/>
+      <w:lvlText w:val=""/>
+      <w:lvlJc w:val="left"/>
+      <w:pPr>
+        <w:ind w:left="4320" w:hanging="360"/>
+      </w:pPr>
+      <w:rPr>
+        <w:rFonts w:ascii="Wingdings" w:hAnsi="Wingdings" w:hint="default"/>
+      </w:rPr>
+    </w:lvl>
+    <w:lvl w:ilvl="6" w:tplc="04090001" w:tentative="1">
+      <w:start w:val="1"/>
+      <w:numFmt w:val="bullet"/>
+      <w:lvlText w:val=""/>
+      <w:lvlJc w:val="left"/>
+      <w:pPr>
+        <w:ind w:left="5040" w:hanging="360"/>
+      </w:pPr>
+      <w:rPr>
+        <w:rFonts w:ascii="Symbol" w:hAnsi="Symbol" w:hint="default"/>
+      </w:rPr>
+    </w:lvl>
+    <w:lvl w:ilvl="7" w:tplc="04090003" w:tentative="1">
+      <w:start w:val="1"/>
+      <w:numFmt w:val="bullet"/>
+      <w:lvlText w:val="o"/>
+      <w:lvlJc w:val="left"/>
+      <w:pPr>
+        <w:ind w:left="5760" w:hanging="360"/>
+      </w:pPr>
+      <w:rPr>
+        <w:rFonts w:ascii="Courier New" w:hAnsi="Courier New" w:cs="Courier New" w:hint="default"/>
+      </w:rPr>
+    </w:lvl>
+    <w:lvl w:ilvl="8" w:tplc="04090005" w:tentative="1">
+      <w:start w:val="1"/>
+      <w:numFmt w:val="bullet"/>
+      <w:lvlText w:val=""/>
+      <w:lvlJc w:val="left"/>
+      <w:pPr>
+        <w:ind w:left="6480" w:hanging="360"/>
+      </w:pPr>
+      <w:rPr>
+        <w:rFonts w:ascii="Wingdings" w:hAnsi="Wingdings" w:hint="default"/>
+      </w:rPr>
+    </w:lvl>
+  </w:abstractNum>
+  <w:abstractNum w:abstractNumId="6">
+    <w:nsid w:val="5E110068"/>
+    <w:multiLevelType w:val="hybridMultilevel"/>
+    <w:tmpl w:val="AD004762"/>
+    <w:lvl w:ilvl="0" w:tplc="04090001">
+      <w:start w:val="1"/>
+      <w:numFmt w:val="bullet"/>
+      <w:lvlText w:val=""/>
+      <w:lvlJc w:val="left"/>
+      <w:pPr>
+        <w:ind w:left="720" w:hanging="360"/>
+      </w:pPr>
+      <w:rPr>
+        <w:rFonts w:ascii="Symbol" w:hAnsi="Symbol" w:hint="default"/>
+      </w:rPr>
+    </w:lvl>
+    <w:lvl w:ilvl="1" w:tplc="04090003">
+      <w:start w:val="1"/>
+      <w:numFmt w:val="bullet"/>
+      <w:lvlText w:val="o"/>
+      <w:lvlJc w:val="left"/>
+      <w:pPr>
+        <w:ind w:left="1440" w:hanging="360"/>
+      </w:pPr>
+      <w:rPr>
+        <w:rFonts w:ascii="Courier New" w:hAnsi="Courier New" w:cs="Courier New" w:hint="default"/>
+      </w:rPr>
+    </w:lvl>
+    <w:lvl w:ilvl="2" w:tplc="04090005" w:tentative="1">
+      <w:start w:val="1"/>
+      <w:numFmt w:val="bullet"/>
+      <w:lvlText w:val=""/>
+      <w:lvlJc w:val="left"/>
+      <w:pPr>
+        <w:ind w:left="2160" w:hanging="360"/>
+      </w:pPr>
+      <w:rPr>
+        <w:rFonts w:ascii="Wingdings" w:hAnsi="Wingdings" w:hint="default"/>
+      </w:rPr>
+    </w:lvl>
+    <w:lvl w:ilvl="3" w:tplc="04090001" w:tentative="1">
+      <w:start w:val="1"/>
+      <w:numFmt w:val="bullet"/>
+      <w:lvlText w:val=""/>
+      <w:lvlJc w:val="left"/>
+      <w:pPr>
+        <w:ind w:left="2880" w:hanging="360"/>
+      </w:pPr>
+      <w:rPr>
+        <w:rFonts w:ascii="Symbol" w:hAnsi="Symbol" w:hint="default"/>
+      </w:rPr>
+    </w:lvl>
+    <w:lvl w:ilvl="4" w:tplc="04090003" w:tentative="1">
+      <w:start w:val="1"/>
+      <w:numFmt w:val="bullet"/>
+      <w:lvlText w:val="o"/>
+      <w:lvlJc w:val="left"/>
+      <w:pPr>
+        <w:ind w:left="3600" w:hanging="360"/>
+      </w:pPr>
+      <w:rPr>
+        <w:rFonts w:ascii="Courier New" w:hAnsi="Courier New" w:cs="Courier New" w:hint="default"/>
+      </w:rPr>
+    </w:lvl>
+    <w:lvl w:ilvl="5" w:tplc="04090005" w:tentative="1">
+      <w:start w:val="1"/>
+      <w:numFmt w:val="bullet"/>
+      <w:lvlText w:val=""/>
+      <w:lvlJc w:val="left"/>
+      <w:pPr>
+        <w:ind w:left="4320" w:hanging="360"/>
+      </w:pPr>
+      <w:rPr>
+        <w:rFonts w:ascii="Wingdings" w:hAnsi="Wingdings" w:hint="default"/>
+      </w:rPr>
+    </w:lvl>
+    <w:lvl w:ilvl="6" w:tplc="04090001" w:tentative="1">
+      <w:start w:val="1"/>
+      <w:numFmt w:val="bullet"/>
+      <w:lvlText w:val=""/>
+      <w:lvlJc w:val="left"/>
+      <w:pPr>
+        <w:ind w:left="5040" w:hanging="360"/>
+      </w:pPr>
+      <w:rPr>
+        <w:rFonts w:ascii="Symbol" w:hAnsi="Symbol" w:hint="default"/>
+      </w:rPr>
+    </w:lvl>
+    <w:lvl w:ilvl="7" w:tplc="04090003" w:tentative="1">
+      <w:start w:val="1"/>
+      <w:numFmt w:val="bullet"/>
+      <w:lvlText w:val="o"/>
+      <w:lvlJc w:val="left"/>
+      <w:pPr>
+        <w:ind w:left="5760" w:hanging="360"/>
+      </w:pPr>
+      <w:rPr>
+        <w:rFonts w:ascii="Courier New" w:hAnsi="Courier New" w:cs="Courier New" w:hint="default"/>
+      </w:rPr>
+    </w:lvl>
+    <w:lvl w:ilvl="8" w:tplc="04090005" w:tentative="1">
+      <w:start w:val="1"/>
+      <w:numFmt w:val="bullet"/>
+      <w:lvlText w:val=""/>
+      <w:lvlJc w:val="left"/>
+      <w:pPr>
+        <w:ind w:left="6480" w:hanging="360"/>
+      </w:pPr>
+      <w:rPr>
+        <w:rFonts w:ascii="Wingdings" w:hAnsi="Wingdings" w:hint="default"/>
+      </w:rPr>
+    </w:lvl>
+  </w:abstractNum>
+  <w:abstractNum w:abstractNumId="7">
     <w:nsid w:val="60E90C87"/>
     <w:multiLevelType w:val="hybridMultilevel"/>
     <w:tmpl w:val="6C5A58D0"/>
@@ -720,7 +2144,7 @@
       </w:rPr>
     </w:lvl>
   </w:abstractNum>
-  <w:abstractNum w:abstractNumId="3">
+  <w:abstractNum w:abstractNumId="8">
     <w:nsid w:val="610839BC"/>
     <w:multiLevelType w:val="hybridMultilevel"/>
     <w:tmpl w:val="3A4CEC64"/>
@@ -833,7 +2257,7 @@
       </w:rPr>
     </w:lvl>
   </w:abstractNum>
-  <w:abstractNum w:abstractNumId="4">
+  <w:abstractNum w:abstractNumId="9">
     <w:nsid w:val="620F36E4"/>
     <w:multiLevelType w:val="hybridMultilevel"/>
     <w:tmpl w:val="1BD066CA"/>
@@ -946,7 +2370,7 @@
       </w:rPr>
     </w:lvl>
   </w:abstractNum>
-  <w:abstractNum w:abstractNumId="5">
+  <w:abstractNum w:abstractNumId="10">
     <w:nsid w:val="63E041A3"/>
     <w:multiLevelType w:val="hybridMultilevel"/>
     <w:tmpl w:val="A84AD402"/>
@@ -1032,7 +2456,7 @@
       </w:pPr>
     </w:lvl>
   </w:abstractNum>
-  <w:abstractNum w:abstractNumId="6">
+  <w:abstractNum w:abstractNumId="11">
     <w:nsid w:val="640E3EE3"/>
     <w:multiLevelType w:val="hybridMultilevel"/>
     <w:tmpl w:val="EEEC670A"/>
@@ -1145,7 +2569,7 @@
       </w:rPr>
     </w:lvl>
   </w:abstractNum>
-  <w:abstractNum w:abstractNumId="7">
+  <w:abstractNum w:abstractNumId="12">
     <w:nsid w:val="6AE802D0"/>
     <w:multiLevelType w:val="hybridMultilevel"/>
     <w:tmpl w:val="3CD8AE84"/>
@@ -1258,7 +2682,7 @@
       </w:rPr>
     </w:lvl>
   </w:abstractNum>
-  <w:abstractNum w:abstractNumId="8">
+  <w:abstractNum w:abstractNumId="13">
     <w:nsid w:val="72F44FD8"/>
     <w:multiLevelType w:val="hybridMultilevel"/>
     <w:tmpl w:val="6010C356"/>
@@ -1371,7 +2795,7 @@
       </w:rPr>
     </w:lvl>
   </w:abstractNum>
-  <w:abstractNum w:abstractNumId="9">
+  <w:abstractNum w:abstractNumId="14">
     <w:nsid w:val="75981691"/>
     <w:multiLevelType w:val="hybridMultilevel"/>
     <w:tmpl w:val="EAB84DAE"/>
@@ -1484,7 +2908,7 @@
       </w:rPr>
     </w:lvl>
   </w:abstractNum>
-  <w:abstractNum w:abstractNumId="10">
+  <w:abstractNum w:abstractNumId="15">
     <w:nsid w:val="784E1A44"/>
     <w:multiLevelType w:val="hybridMultilevel"/>
     <w:tmpl w:val="479A480E"/>
@@ -1598,19 +3022,19 @@
     </w:lvl>
   </w:abstractNum>
   <w:num w:numId="1">
+    <w:abstractNumId w:val="13"/>
+  </w:num>
+  <w:num w:numId="2">
     <w:abstractNumId w:val="8"/>
   </w:num>
-  <w:num w:numId="2">
-    <w:abstractNumId w:val="3"/>
-  </w:num>
   <w:num w:numId="3">
-    <w:abstractNumId w:val="5"/>
+    <w:abstractNumId w:val="10"/>
   </w:num>
   <w:num w:numId="4">
-    <w:abstractNumId w:val="2"/>
+    <w:abstractNumId w:val="7"/>
   </w:num>
   <w:num w:numId="5">
-    <w:abstractNumId w:val="10"/>
+    <w:abstractNumId w:val="15"/>
   </w:num>
   <w:num w:numId="6">
     <w:abstractNumId w:val="0"/>
@@ -1619,23 +3043,38 @@
     <w:abstractNumId w:val="1"/>
   </w:num>
   <w:num w:numId="8">
+    <w:abstractNumId w:val="14"/>
+  </w:num>
+  <w:num w:numId="9">
+    <w:abstractNumId w:val="12"/>
+  </w:num>
+  <w:num w:numId="10">
     <w:abstractNumId w:val="9"/>
   </w:num>
-  <w:num w:numId="9">
-    <w:abstractNumId w:val="7"/>
+  <w:num w:numId="11">
+    <w:abstractNumId w:val="11"/>
   </w:num>
-  <w:num w:numId="10">
+  <w:num w:numId="12">
+    <w:abstractNumId w:val="3"/>
+  </w:num>
+  <w:num w:numId="13">
+    <w:abstractNumId w:val="6"/>
+  </w:num>
+  <w:num w:numId="14">
+    <w:abstractNumId w:val="2"/>
+  </w:num>
+  <w:num w:numId="15">
+    <w:abstractNumId w:val="5"/>
+  </w:num>
+  <w:num w:numId="16">
     <w:abstractNumId w:val="4"/>
-  </w:num>
-  <w:num w:numId="11">
-    <w:abstractNumId w:val="6"/>
   </w:num>
   <w:numIdMacAtCleanup w:val="11"/>
 </w:numbering>
 </file>
 
 <file path=word/styles.xml><?xml version="1.0" encoding="utf-8"?>
-<w:styles xmlns:mc="http://schemas.openxmlformats.org/markup-compatibility/2006" xmlns:r="http://schemas.openxmlformats.org/officeDocument/2006/relationships" xmlns:w="http://schemas.openxmlformats.org/wordprocessingml/2006/main" xmlns:w14="http://schemas.microsoft.com/office/word/2010/wordml" mc:Ignorable="w14">
+<w:styles xmlns:mc="http://schemas.openxmlformats.org/markup-compatibility/2006" xmlns:r="http://schemas.openxmlformats.org/officeDocument/2006/relationships" xmlns:w="http://schemas.openxmlformats.org/wordprocessingml/2006/main" xmlns:w14="http://schemas.microsoft.com/office/word/2010/wordml" xmlns:w15="http://schemas.microsoft.com/office/word/2012/wordml" mc:Ignorable="w14 w15">
   <w:docDefaults>
     <w:rPrDefault>
       <w:rPr>
@@ -1647,154 +3086,399 @@
     </w:rPrDefault>
     <w:pPrDefault/>
   </w:docDefaults>
-  <w:latentStyles w:defLockedState="0" w:defUIPriority="99" w:defSemiHidden="1" w:defUnhideWhenUsed="1" w:defQFormat="0" w:count="276">
-    <w:lsdException w:name="Normal" w:semiHidden="0" w:uiPriority="0" w:unhideWhenUsed="0" w:qFormat="1"/>
-    <w:lsdException w:name="heading 1" w:semiHidden="0" w:uiPriority="9" w:unhideWhenUsed="0" w:qFormat="1"/>
-    <w:lsdException w:name="heading 2" w:uiPriority="9" w:qFormat="1"/>
-    <w:lsdException w:name="heading 3" w:uiPriority="9" w:qFormat="1"/>
-    <w:lsdException w:name="heading 4" w:uiPriority="9" w:qFormat="1"/>
-    <w:lsdException w:name="heading 5" w:uiPriority="9" w:qFormat="1"/>
-    <w:lsdException w:name="heading 6" w:uiPriority="9" w:qFormat="1"/>
-    <w:lsdException w:name="heading 7" w:uiPriority="9" w:qFormat="1"/>
-    <w:lsdException w:name="heading 8" w:uiPriority="9" w:qFormat="1"/>
-    <w:lsdException w:name="heading 9" w:uiPriority="9" w:qFormat="1"/>
-    <w:lsdException w:name="toc 1" w:uiPriority="39"/>
-    <w:lsdException w:name="toc 2" w:uiPriority="39"/>
-    <w:lsdException w:name="toc 3" w:uiPriority="39"/>
-    <w:lsdException w:name="toc 4" w:uiPriority="39"/>
-    <w:lsdException w:name="toc 5" w:uiPriority="39"/>
-    <w:lsdException w:name="toc 6" w:uiPriority="39"/>
-    <w:lsdException w:name="toc 7" w:uiPriority="39"/>
-    <w:lsdException w:name="toc 8" w:uiPriority="39"/>
-    <w:lsdException w:name="toc 9" w:uiPriority="39"/>
-    <w:lsdException w:name="caption" w:uiPriority="35" w:qFormat="1"/>
-    <w:lsdException w:name="Title" w:semiHidden="0" w:uiPriority="10" w:unhideWhenUsed="0" w:qFormat="1"/>
-    <w:lsdException w:name="Default Paragraph Font" w:uiPriority="1"/>
-    <w:lsdException w:name="Subtitle" w:semiHidden="0" w:uiPriority="11" w:unhideWhenUsed="0" w:qFormat="1"/>
-    <w:lsdException w:name="Strong" w:semiHidden="0" w:uiPriority="22" w:unhideWhenUsed="0" w:qFormat="1"/>
-    <w:lsdException w:name="Emphasis" w:semiHidden="0" w:uiPriority="20" w:unhideWhenUsed="0" w:qFormat="1"/>
-    <w:lsdException w:name="Table Grid" w:semiHidden="0" w:uiPriority="59" w:unhideWhenUsed="0"/>
-    <w:lsdException w:name="Placeholder Text" w:unhideWhenUsed="0"/>
-    <w:lsdException w:name="No Spacing" w:uiPriority="1" w:unhideWhenUsed="0" w:qFormat="1"/>
-    <w:lsdException w:name="Light Shading" w:semiHidden="0" w:uiPriority="60" w:unhideWhenUsed="0"/>
-    <w:lsdException w:name="Light List" w:semiHidden="0" w:uiPriority="61" w:unhideWhenUsed="0"/>
-    <w:lsdException w:name="Light Grid" w:semiHidden="0" w:uiPriority="62" w:unhideWhenUsed="0"/>
-    <w:lsdException w:name="Medium Shading 1" w:semiHidden="0" w:uiPriority="63" w:unhideWhenUsed="0"/>
-    <w:lsdException w:name="Medium Shading 2" w:semiHidden="0" w:uiPriority="64" w:unhideWhenUsed="0"/>
-    <w:lsdException w:name="Medium List 1" w:semiHidden="0" w:uiPriority="65" w:unhideWhenUsed="0"/>
-    <w:lsdException w:name="Medium List 2" w:semiHidden="0" w:uiPriority="66" w:unhideWhenUsed="0"/>
-    <w:lsdException w:name="Medium Grid 1" w:semiHidden="0" w:uiPriority="67" w:unhideWhenUsed="0"/>
-    <w:lsdException w:name="Medium Grid 2" w:semiHidden="0" w:uiPriority="68" w:unhideWhenUsed="0"/>
-    <w:lsdException w:name="Medium Grid 3" w:semiHidden="0" w:uiPriority="69" w:unhideWhenUsed="0"/>
-    <w:lsdException w:name="Dark List" w:semiHidden="0" w:uiPriority="70" w:unhideWhenUsed="0"/>
-    <w:lsdException w:name="Colorful Shading" w:semiHidden="0" w:uiPriority="71" w:unhideWhenUsed="0"/>
-    <w:lsdException w:name="Colorful List" w:semiHidden="0" w:uiPriority="72" w:unhideWhenUsed="0"/>
-    <w:lsdException w:name="Colorful Grid" w:semiHidden="0" w:uiPriority="73" w:unhideWhenUsed="0"/>
-    <w:lsdException w:name="Light Shading Accent 1" w:semiHidden="0" w:uiPriority="60" w:unhideWhenUsed="0"/>
-    <w:lsdException w:name="Light List Accent 1" w:semiHidden="0" w:uiPriority="61" w:unhideWhenUsed="0"/>
-    <w:lsdException w:name="Light Grid Accent 1" w:semiHidden="0" w:uiPriority="62" w:unhideWhenUsed="0"/>
-    <w:lsdException w:name="Medium Shading 1 Accent 1" w:semiHidden="0" w:uiPriority="63" w:unhideWhenUsed="0"/>
-    <w:lsdException w:name="Medium Shading 2 Accent 1" w:semiHidden="0" w:uiPriority="64" w:unhideWhenUsed="0"/>
-    <w:lsdException w:name="Medium List 1 Accent 1" w:semiHidden="0" w:uiPriority="65" w:unhideWhenUsed="0"/>
-    <w:lsdException w:name="Revision" w:unhideWhenUsed="0"/>
-    <w:lsdException w:name="List Paragraph" w:semiHidden="0" w:uiPriority="34" w:unhideWhenUsed="0" w:qFormat="1"/>
-    <w:lsdException w:name="Quote" w:semiHidden="0" w:uiPriority="29" w:unhideWhenUsed="0" w:qFormat="1"/>
-    <w:lsdException w:name="Intense Quote" w:semiHidden="0" w:uiPriority="30" w:unhideWhenUsed="0" w:qFormat="1"/>
-    <w:lsdException w:name="Medium List 2 Accent 1" w:semiHidden="0" w:uiPriority="66" w:unhideWhenUsed="0"/>
-    <w:lsdException w:name="Medium Grid 1 Accent 1" w:semiHidden="0" w:uiPriority="67" w:unhideWhenUsed="0"/>
-    <w:lsdException w:name="Medium Grid 2 Accent 1" w:semiHidden="0" w:uiPriority="68" w:unhideWhenUsed="0"/>
-    <w:lsdException w:name="Medium Grid 3 Accent 1" w:semiHidden="0" w:uiPriority="69" w:unhideWhenUsed="0"/>
-    <w:lsdException w:name="Dark List Accent 1" w:semiHidden="0" w:uiPriority="70" w:unhideWhenUsed="0"/>
-    <w:lsdException w:name="Colorful Shading Accent 1" w:semiHidden="0" w:uiPriority="71" w:unhideWhenUsed="0"/>
-    <w:lsdException w:name="Colorful List Accent 1" w:semiHidden="0" w:uiPriority="72" w:unhideWhenUsed="0"/>
-    <w:lsdException w:name="Colorful Grid Accent 1" w:semiHidden="0" w:uiPriority="73" w:unhideWhenUsed="0"/>
-    <w:lsdException w:name="Light Shading Accent 2" w:semiHidden="0" w:uiPriority="60" w:unhideWhenUsed="0"/>
-    <w:lsdException w:name="Light List Accent 2" w:semiHidden="0" w:uiPriority="61" w:unhideWhenUsed="0"/>
-    <w:lsdException w:name="Light Grid Accent 2" w:semiHidden="0" w:uiPriority="62" w:unhideWhenUsed="0"/>
-    <w:lsdException w:name="Medium Shading 1 Accent 2" w:semiHidden="0" w:uiPriority="63" w:unhideWhenUsed="0"/>
-    <w:lsdException w:name="Medium Shading 2 Accent 2" w:semiHidden="0" w:uiPriority="64" w:unhideWhenUsed="0"/>
-    <w:lsdException w:name="Medium List 1 Accent 2" w:semiHidden="0" w:uiPriority="65" w:unhideWhenUsed="0"/>
-    <w:lsdException w:name="Medium List 2 Accent 2" w:semiHidden="0" w:uiPriority="66" w:unhideWhenUsed="0"/>
-    <w:lsdException w:name="Medium Grid 1 Accent 2" w:semiHidden="0" w:uiPriority="67" w:unhideWhenUsed="0"/>
-    <w:lsdException w:name="Medium Grid 2 Accent 2" w:semiHidden="0" w:uiPriority="68" w:unhideWhenUsed="0"/>
-    <w:lsdException w:name="Medium Grid 3 Accent 2" w:semiHidden="0" w:uiPriority="69" w:unhideWhenUsed="0"/>
-    <w:lsdException w:name="Dark List Accent 2" w:semiHidden="0" w:uiPriority="70" w:unhideWhenUsed="0"/>
-    <w:lsdException w:name="Colorful Shading Accent 2" w:semiHidden="0" w:uiPriority="71" w:unhideWhenUsed="0"/>
-    <w:lsdException w:name="Colorful List Accent 2" w:semiHidden="0" w:uiPriority="72" w:unhideWhenUsed="0"/>
-    <w:lsdException w:name="Colorful Grid Accent 2" w:semiHidden="0" w:uiPriority="73" w:unhideWhenUsed="0"/>
-    <w:lsdException w:name="Light Shading Accent 3" w:semiHidden="0" w:uiPriority="60" w:unhideWhenUsed="0"/>
-    <w:lsdException w:name="Light List Accent 3" w:semiHidden="0" w:uiPriority="61" w:unhideWhenUsed="0"/>
-    <w:lsdException w:name="Light Grid Accent 3" w:semiHidden="0" w:uiPriority="62" w:unhideWhenUsed="0"/>
-    <w:lsdException w:name="Medium Shading 1 Accent 3" w:semiHidden="0" w:uiPriority="63" w:unhideWhenUsed="0"/>
-    <w:lsdException w:name="Medium Shading 2 Accent 3" w:semiHidden="0" w:uiPriority="64" w:unhideWhenUsed="0"/>
-    <w:lsdException w:name="Medium List 1 Accent 3" w:semiHidden="0" w:uiPriority="65" w:unhideWhenUsed="0"/>
-    <w:lsdException w:name="Medium List 2 Accent 3" w:semiHidden="0" w:uiPriority="66" w:unhideWhenUsed="0"/>
-    <w:lsdException w:name="Medium Grid 1 Accent 3" w:semiHidden="0" w:uiPriority="67" w:unhideWhenUsed="0"/>
-    <w:lsdException w:name="Medium Grid 2 Accent 3" w:semiHidden="0" w:uiPriority="68" w:unhideWhenUsed="0"/>
-    <w:lsdException w:name="Medium Grid 3 Accent 3" w:semiHidden="0" w:uiPriority="69" w:unhideWhenUsed="0"/>
-    <w:lsdException w:name="Dark List Accent 3" w:semiHidden="0" w:uiPriority="70" w:unhideWhenUsed="0"/>
-    <w:lsdException w:name="Colorful Shading Accent 3" w:semiHidden="0" w:uiPriority="71" w:unhideWhenUsed="0"/>
-    <w:lsdException w:name="Colorful List Accent 3" w:semiHidden="0" w:uiPriority="72" w:unhideWhenUsed="0"/>
-    <w:lsdException w:name="Colorful Grid Accent 3" w:semiHidden="0" w:uiPriority="73" w:unhideWhenUsed="0"/>
-    <w:lsdException w:name="Light Shading Accent 4" w:semiHidden="0" w:uiPriority="60" w:unhideWhenUsed="0"/>
-    <w:lsdException w:name="Light List Accent 4" w:semiHidden="0" w:uiPriority="61" w:unhideWhenUsed="0"/>
-    <w:lsdException w:name="Light Grid Accent 4" w:semiHidden="0" w:uiPriority="62" w:unhideWhenUsed="0"/>
-    <w:lsdException w:name="Medium Shading 1 Accent 4" w:semiHidden="0" w:uiPriority="63" w:unhideWhenUsed="0"/>
-    <w:lsdException w:name="Medium Shading 2 Accent 4" w:semiHidden="0" w:uiPriority="64" w:unhideWhenUsed="0"/>
-    <w:lsdException w:name="Medium List 1 Accent 4" w:semiHidden="0" w:uiPriority="65" w:unhideWhenUsed="0"/>
-    <w:lsdException w:name="Medium List 2 Accent 4" w:semiHidden="0" w:uiPriority="66" w:unhideWhenUsed="0"/>
-    <w:lsdException w:name="Medium Grid 1 Accent 4" w:semiHidden="0" w:uiPriority="67" w:unhideWhenUsed="0"/>
-    <w:lsdException w:name="Medium Grid 2 Accent 4" w:semiHidden="0" w:uiPriority="68" w:unhideWhenUsed="0"/>
-    <w:lsdException w:name="Medium Grid 3 Accent 4" w:semiHidden="0" w:uiPriority="69" w:unhideWhenUsed="0"/>
-    <w:lsdException w:name="Dark List Accent 4" w:semiHidden="0" w:uiPriority="70" w:unhideWhenUsed="0"/>
-    <w:lsdException w:name="Colorful Shading Accent 4" w:semiHidden="0" w:uiPriority="71" w:unhideWhenUsed="0"/>
-    <w:lsdException w:name="Colorful List Accent 4" w:semiHidden="0" w:uiPriority="72" w:unhideWhenUsed="0"/>
-    <w:lsdException w:name="Colorful Grid Accent 4" w:semiHidden="0" w:uiPriority="73" w:unhideWhenUsed="0"/>
-    <w:lsdException w:name="Light Shading Accent 5" w:semiHidden="0" w:uiPriority="60" w:unhideWhenUsed="0"/>
-    <w:lsdException w:name="Light List Accent 5" w:semiHidden="0" w:uiPriority="61" w:unhideWhenUsed="0"/>
-    <w:lsdException w:name="Light Grid Accent 5" w:semiHidden="0" w:uiPriority="62" w:unhideWhenUsed="0"/>
-    <w:lsdException w:name="Medium Shading 1 Accent 5" w:semiHidden="0" w:uiPriority="63" w:unhideWhenUsed="0"/>
-    <w:lsdException w:name="Medium Shading 2 Accent 5" w:semiHidden="0" w:uiPriority="64" w:unhideWhenUsed="0"/>
-    <w:lsdException w:name="Medium List 1 Accent 5" w:semiHidden="0" w:uiPriority="65" w:unhideWhenUsed="0"/>
-    <w:lsdException w:name="Medium List 2 Accent 5" w:semiHidden="0" w:uiPriority="66" w:unhideWhenUsed="0"/>
-    <w:lsdException w:name="Medium Grid 1 Accent 5" w:semiHidden="0" w:uiPriority="67" w:unhideWhenUsed="0"/>
-    <w:lsdException w:name="Medium Grid 2 Accent 5" w:semiHidden="0" w:uiPriority="68" w:unhideWhenUsed="0"/>
-    <w:lsdException w:name="Medium Grid 3 Accent 5" w:semiHidden="0" w:uiPriority="69" w:unhideWhenUsed="0"/>
-    <w:lsdException w:name="Dark List Accent 5" w:semiHidden="0" w:uiPriority="70" w:unhideWhenUsed="0"/>
-    <w:lsdException w:name="Colorful Shading Accent 5" w:semiHidden="0" w:uiPriority="71" w:unhideWhenUsed="0"/>
-    <w:lsdException w:name="Colorful List Accent 5" w:semiHidden="0" w:uiPriority="72" w:unhideWhenUsed="0"/>
-    <w:lsdException w:name="Colorful Grid Accent 5" w:semiHidden="0" w:uiPriority="73" w:unhideWhenUsed="0"/>
-    <w:lsdException w:name="Light Shading Accent 6" w:semiHidden="0" w:uiPriority="60" w:unhideWhenUsed="0"/>
-    <w:lsdException w:name="Light List Accent 6" w:semiHidden="0" w:uiPriority="61" w:unhideWhenUsed="0"/>
-    <w:lsdException w:name="Light Grid Accent 6" w:semiHidden="0" w:uiPriority="62" w:unhideWhenUsed="0"/>
-    <w:lsdException w:name="Medium Shading 1 Accent 6" w:semiHidden="0" w:uiPriority="63" w:unhideWhenUsed="0"/>
-    <w:lsdException w:name="Medium Shading 2 Accent 6" w:semiHidden="0" w:uiPriority="64" w:unhideWhenUsed="0"/>
-    <w:lsdException w:name="Medium List 1 Accent 6" w:semiHidden="0" w:uiPriority="65" w:unhideWhenUsed="0"/>
-    <w:lsdException w:name="Medium List 2 Accent 6" w:semiHidden="0" w:uiPriority="66" w:unhideWhenUsed="0"/>
-    <w:lsdException w:name="Medium Grid 1 Accent 6" w:semiHidden="0" w:uiPriority="67" w:unhideWhenUsed="0"/>
-    <w:lsdException w:name="Medium Grid 2 Accent 6" w:semiHidden="0" w:uiPriority="68" w:unhideWhenUsed="0"/>
-    <w:lsdException w:name="Medium Grid 3 Accent 6" w:semiHidden="0" w:uiPriority="69" w:unhideWhenUsed="0"/>
-    <w:lsdException w:name="Dark List Accent 6" w:semiHidden="0" w:uiPriority="70" w:unhideWhenUsed="0"/>
-    <w:lsdException w:name="Colorful Shading Accent 6" w:semiHidden="0" w:uiPriority="71" w:unhideWhenUsed="0"/>
-    <w:lsdException w:name="Colorful List Accent 6" w:semiHidden="0" w:uiPriority="72" w:unhideWhenUsed="0"/>
-    <w:lsdException w:name="Colorful Grid Accent 6" w:semiHidden="0" w:uiPriority="73" w:unhideWhenUsed="0"/>
-    <w:lsdException w:name="Subtle Emphasis" w:semiHidden="0" w:uiPriority="19" w:unhideWhenUsed="0" w:qFormat="1"/>
-    <w:lsdException w:name="Intense Emphasis" w:semiHidden="0" w:uiPriority="21" w:unhideWhenUsed="0" w:qFormat="1"/>
-    <w:lsdException w:name="Subtle Reference" w:semiHidden="0" w:uiPriority="31" w:unhideWhenUsed="0" w:qFormat="1"/>
-    <w:lsdException w:name="Intense Reference" w:semiHidden="0" w:uiPriority="32" w:unhideWhenUsed="0" w:qFormat="1"/>
-    <w:lsdException w:name="Book Title" w:semiHidden="0" w:uiPriority="33" w:unhideWhenUsed="0" w:qFormat="1"/>
-    <w:lsdException w:name="Bibliography" w:uiPriority="37"/>
-    <w:lsdException w:name="TOC Heading" w:uiPriority="39" w:qFormat="1"/>
+  <w:latentStyles w:defLockedState="0" w:defUIPriority="99" w:defSemiHidden="0" w:defUnhideWhenUsed="0" w:defQFormat="0" w:count="380">
+    <w:lsdException w:name="Normal" w:uiPriority="0" w:qFormat="1"/>
+    <w:lsdException w:name="heading 1" w:uiPriority="9" w:qFormat="1"/>
+    <w:lsdException w:name="heading 2" w:semiHidden="1" w:uiPriority="9" w:unhideWhenUsed="1" w:qFormat="1"/>
+    <w:lsdException w:name="heading 3" w:semiHidden="1" w:uiPriority="9" w:unhideWhenUsed="1" w:qFormat="1"/>
+    <w:lsdException w:name="heading 4" w:semiHidden="1" w:uiPriority="9" w:unhideWhenUsed="1" w:qFormat="1"/>
+    <w:lsdException w:name="heading 5" w:semiHidden="1" w:uiPriority="9" w:unhideWhenUsed="1" w:qFormat="1"/>
+    <w:lsdException w:name="heading 6" w:semiHidden="1" w:uiPriority="9" w:unhideWhenUsed="1" w:qFormat="1"/>
+    <w:lsdException w:name="heading 7" w:semiHidden="1" w:uiPriority="9" w:unhideWhenUsed="1" w:qFormat="1"/>
+    <w:lsdException w:name="heading 8" w:semiHidden="1" w:uiPriority="9" w:unhideWhenUsed="1" w:qFormat="1"/>
+    <w:lsdException w:name="heading 9" w:semiHidden="1" w:uiPriority="9" w:unhideWhenUsed="1" w:qFormat="1"/>
+    <w:lsdException w:name="index 1" w:semiHidden="1" w:unhideWhenUsed="1"/>
+    <w:lsdException w:name="index 2" w:semiHidden="1" w:unhideWhenUsed="1"/>
+    <w:lsdException w:name="index 3" w:semiHidden="1" w:unhideWhenUsed="1"/>
+    <w:lsdException w:name="index 4" w:semiHidden="1" w:unhideWhenUsed="1"/>
+    <w:lsdException w:name="index 5" w:semiHidden="1" w:unhideWhenUsed="1"/>
+    <w:lsdException w:name="index 6" w:semiHidden="1" w:unhideWhenUsed="1"/>
+    <w:lsdException w:name="index 7" w:semiHidden="1" w:unhideWhenUsed="1"/>
+    <w:lsdException w:name="index 8" w:semiHidden="1" w:unhideWhenUsed="1"/>
+    <w:lsdException w:name="index 9" w:semiHidden="1" w:unhideWhenUsed="1"/>
+    <w:lsdException w:name="toc 1" w:semiHidden="1" w:uiPriority="39" w:unhideWhenUsed="1"/>
+    <w:lsdException w:name="toc 2" w:semiHidden="1" w:uiPriority="39" w:unhideWhenUsed="1"/>
+    <w:lsdException w:name="toc 3" w:semiHidden="1" w:uiPriority="39" w:unhideWhenUsed="1"/>
+    <w:lsdException w:name="toc 4" w:semiHidden="1" w:uiPriority="39" w:unhideWhenUsed="1"/>
+    <w:lsdException w:name="toc 5" w:semiHidden="1" w:uiPriority="39" w:unhideWhenUsed="1"/>
+    <w:lsdException w:name="toc 6" w:semiHidden="1" w:uiPriority="39" w:unhideWhenUsed="1"/>
+    <w:lsdException w:name="toc 7" w:semiHidden="1" w:uiPriority="39" w:unhideWhenUsed="1"/>
+    <w:lsdException w:name="toc 8" w:semiHidden="1" w:uiPriority="39" w:unhideWhenUsed="1"/>
+    <w:lsdException w:name="toc 9" w:semiHidden="1" w:uiPriority="39" w:unhideWhenUsed="1"/>
+    <w:lsdException w:name="Normal Indent" w:semiHidden="1" w:unhideWhenUsed="1"/>
+    <w:lsdException w:name="footnote text" w:semiHidden="1" w:unhideWhenUsed="1"/>
+    <w:lsdException w:name="annotation text" w:semiHidden="1" w:unhideWhenUsed="1"/>
+    <w:lsdException w:name="header" w:semiHidden="1" w:unhideWhenUsed="1"/>
+    <w:lsdException w:name="footer" w:semiHidden="1" w:unhideWhenUsed="1"/>
+    <w:lsdException w:name="index heading" w:semiHidden="1" w:unhideWhenUsed="1"/>
+    <w:lsdException w:name="caption" w:semiHidden="1" w:uiPriority="35" w:unhideWhenUsed="1" w:qFormat="1"/>
+    <w:lsdException w:name="table of figures" w:semiHidden="1" w:unhideWhenUsed="1"/>
+    <w:lsdException w:name="envelope address" w:semiHidden="1" w:unhideWhenUsed="1"/>
+    <w:lsdException w:name="envelope return" w:semiHidden="1" w:unhideWhenUsed="1"/>
+    <w:lsdException w:name="footnote reference" w:semiHidden="1" w:unhideWhenUsed="1"/>
+    <w:lsdException w:name="annotation reference" w:semiHidden="1" w:unhideWhenUsed="1"/>
+    <w:lsdException w:name="line number" w:semiHidden="1" w:unhideWhenUsed="1"/>
+    <w:lsdException w:name="page number" w:semiHidden="1" w:unhideWhenUsed="1"/>
+    <w:lsdException w:name="endnote reference" w:semiHidden="1" w:unhideWhenUsed="1"/>
+    <w:lsdException w:name="endnote text" w:semiHidden="1" w:unhideWhenUsed="1"/>
+    <w:lsdException w:name="table of authorities" w:semiHidden="1" w:unhideWhenUsed="1"/>
+    <w:lsdException w:name="macro" w:semiHidden="1" w:unhideWhenUsed="1"/>
+    <w:lsdException w:name="toa heading" w:semiHidden="1" w:unhideWhenUsed="1"/>
+    <w:lsdException w:name="List" w:semiHidden="1" w:unhideWhenUsed="1"/>
+    <w:lsdException w:name="List Bullet" w:semiHidden="1" w:unhideWhenUsed="1"/>
+    <w:lsdException w:name="List Number" w:semiHidden="1" w:unhideWhenUsed="1"/>
+    <w:lsdException w:name="List 2" w:semiHidden="1" w:unhideWhenUsed="1"/>
+    <w:lsdException w:name="List 3" w:semiHidden="1" w:unhideWhenUsed="1"/>
+    <w:lsdException w:name="List 4" w:semiHidden="1" w:unhideWhenUsed="1"/>
+    <w:lsdException w:name="List 5" w:semiHidden="1" w:unhideWhenUsed="1"/>
+    <w:lsdException w:name="List Bullet 2" w:semiHidden="1" w:unhideWhenUsed="1"/>
+    <w:lsdException w:name="List Bullet 3" w:semiHidden="1" w:unhideWhenUsed="1"/>
+    <w:lsdException w:name="List Bullet 4" w:semiHidden="1" w:unhideWhenUsed="1"/>
+    <w:lsdException w:name="List Bullet 5" w:semiHidden="1" w:unhideWhenUsed="1"/>
+    <w:lsdException w:name="List Number 2" w:semiHidden="1" w:unhideWhenUsed="1"/>
+    <w:lsdException w:name="List Number 3" w:semiHidden="1" w:unhideWhenUsed="1"/>
+    <w:lsdException w:name="List Number 4" w:semiHidden="1" w:unhideWhenUsed="1"/>
+    <w:lsdException w:name="List Number 5" w:semiHidden="1" w:unhideWhenUsed="1"/>
+    <w:lsdException w:name="Title" w:uiPriority="10" w:qFormat="1"/>
+    <w:lsdException w:name="Closing" w:semiHidden="1" w:unhideWhenUsed="1"/>
+    <w:lsdException w:name="Signature" w:semiHidden="1" w:unhideWhenUsed="1"/>
+    <w:lsdException w:name="Default Paragraph Font" w:semiHidden="1" w:uiPriority="1" w:unhideWhenUsed="1"/>
+    <w:lsdException w:name="Body Text" w:semiHidden="1" w:unhideWhenUsed="1"/>
+    <w:lsdException w:name="Body Text Indent" w:semiHidden="1" w:unhideWhenUsed="1"/>
+    <w:lsdException w:name="List Continue" w:semiHidden="1" w:unhideWhenUsed="1"/>
+    <w:lsdException w:name="List Continue 2" w:semiHidden="1" w:unhideWhenUsed="1"/>
+    <w:lsdException w:name="List Continue 3" w:semiHidden="1" w:unhideWhenUsed="1"/>
+    <w:lsdException w:name="List Continue 4" w:semiHidden="1" w:unhideWhenUsed="1"/>
+    <w:lsdException w:name="List Continue 5" w:semiHidden="1" w:unhideWhenUsed="1"/>
+    <w:lsdException w:name="Message Header" w:semiHidden="1" w:unhideWhenUsed="1"/>
+    <w:lsdException w:name="Subtitle" w:uiPriority="11" w:qFormat="1"/>
+    <w:lsdException w:name="Salutation" w:semiHidden="1" w:unhideWhenUsed="1"/>
+    <w:lsdException w:name="Date" w:semiHidden="1" w:unhideWhenUsed="1"/>
+    <w:lsdException w:name="Body Text First Indent" w:semiHidden="1" w:unhideWhenUsed="1"/>
+    <w:lsdException w:name="Body Text First Indent 2" w:semiHidden="1" w:unhideWhenUsed="1"/>
+    <w:lsdException w:name="Note Heading" w:semiHidden="1" w:unhideWhenUsed="1"/>
+    <w:lsdException w:name="Body Text 2" w:semiHidden="1" w:unhideWhenUsed="1"/>
+    <w:lsdException w:name="Body Text 3" w:semiHidden="1" w:unhideWhenUsed="1"/>
+    <w:lsdException w:name="Body Text Indent 2" w:semiHidden="1" w:unhideWhenUsed="1"/>
+    <w:lsdException w:name="Body Text Indent 3" w:semiHidden="1" w:unhideWhenUsed="1"/>
+    <w:lsdException w:name="Block Text" w:semiHidden="1" w:unhideWhenUsed="1"/>
+    <w:lsdException w:name="Hyperlink" w:semiHidden="1" w:unhideWhenUsed="1"/>
+    <w:lsdException w:name="FollowedHyperlink" w:semiHidden="1" w:unhideWhenUsed="1"/>
+    <w:lsdException w:name="Strong" w:uiPriority="22" w:qFormat="1"/>
+    <w:lsdException w:name="Emphasis" w:uiPriority="20" w:qFormat="1"/>
+    <w:lsdException w:name="Document Map" w:semiHidden="1" w:unhideWhenUsed="1"/>
+    <w:lsdException w:name="Plain Text" w:semiHidden="1" w:unhideWhenUsed="1"/>
+    <w:lsdException w:name="E-mail Signature" w:semiHidden="1" w:unhideWhenUsed="1"/>
+    <w:lsdException w:name="HTML Top of Form" w:semiHidden="1" w:unhideWhenUsed="1"/>
+    <w:lsdException w:name="HTML Bottom of Form" w:semiHidden="1" w:unhideWhenUsed="1"/>
+    <w:lsdException w:name="Normal (Web)" w:semiHidden="1" w:unhideWhenUsed="1"/>
+    <w:lsdException w:name="HTML Acronym" w:semiHidden="1" w:unhideWhenUsed="1"/>
+    <w:lsdException w:name="HTML Address" w:semiHidden="1" w:unhideWhenUsed="1"/>
+    <w:lsdException w:name="HTML Cite" w:semiHidden="1" w:unhideWhenUsed="1"/>
+    <w:lsdException w:name="HTML Code" w:semiHidden="1" w:unhideWhenUsed="1"/>
+    <w:lsdException w:name="HTML Definition" w:semiHidden="1" w:unhideWhenUsed="1"/>
+    <w:lsdException w:name="HTML Keyboard" w:semiHidden="1" w:unhideWhenUsed="1"/>
+    <w:lsdException w:name="HTML Preformatted" w:semiHidden="1" w:unhideWhenUsed="1"/>
+    <w:lsdException w:name="HTML Sample" w:semiHidden="1" w:unhideWhenUsed="1"/>
+    <w:lsdException w:name="HTML Typewriter" w:semiHidden="1" w:unhideWhenUsed="1"/>
+    <w:lsdException w:name="HTML Variable" w:semiHidden="1" w:unhideWhenUsed="1"/>
+    <w:lsdException w:name="Normal Table" w:semiHidden="1" w:unhideWhenUsed="1"/>
+    <w:lsdException w:name="annotation subject" w:semiHidden="1" w:unhideWhenUsed="1"/>
+    <w:lsdException w:name="No List" w:semiHidden="1" w:unhideWhenUsed="1"/>
+    <w:lsdException w:name="Outline List 1" w:semiHidden="1" w:unhideWhenUsed="1"/>
+    <w:lsdException w:name="Outline List 2" w:semiHidden="1" w:unhideWhenUsed="1"/>
+    <w:lsdException w:name="Outline List 3" w:semiHidden="1" w:unhideWhenUsed="1"/>
+    <w:lsdException w:name="Table Simple 1" w:semiHidden="1" w:unhideWhenUsed="1"/>
+    <w:lsdException w:name="Table Simple 2" w:semiHidden="1" w:unhideWhenUsed="1"/>
+    <w:lsdException w:name="Table Simple 3" w:semiHidden="1" w:unhideWhenUsed="1"/>
+    <w:lsdException w:name="Table Classic 1" w:semiHidden="1" w:unhideWhenUsed="1"/>
+    <w:lsdException w:name="Table Classic 2" w:semiHidden="1" w:unhideWhenUsed="1"/>
+    <w:lsdException w:name="Table Classic 3" w:semiHidden="1" w:unhideWhenUsed="1"/>
+    <w:lsdException w:name="Table Classic 4" w:semiHidden="1" w:unhideWhenUsed="1"/>
+    <w:lsdException w:name="Table Colorful 1" w:semiHidden="1" w:unhideWhenUsed="1"/>
+    <w:lsdException w:name="Table Colorful 2" w:semiHidden="1" w:unhideWhenUsed="1"/>
+    <w:lsdException w:name="Table Colorful 3" w:semiHidden="1" w:unhideWhenUsed="1"/>
+    <w:lsdException w:name="Table Columns 1" w:semiHidden="1" w:unhideWhenUsed="1"/>
+    <w:lsdException w:name="Table Columns 2" w:semiHidden="1" w:unhideWhenUsed="1"/>
+    <w:lsdException w:name="Table Columns 3" w:semiHidden="1" w:unhideWhenUsed="1"/>
+    <w:lsdException w:name="Table Columns 4" w:semiHidden="1" w:unhideWhenUsed="1"/>
+    <w:lsdException w:name="Table Columns 5" w:semiHidden="1" w:unhideWhenUsed="1"/>
+    <w:lsdException w:name="Table Grid 1" w:semiHidden="1" w:unhideWhenUsed="1"/>
+    <w:lsdException w:name="Table Grid 2" w:semiHidden="1" w:unhideWhenUsed="1"/>
+    <w:lsdException w:name="Table Grid 3" w:semiHidden="1" w:unhideWhenUsed="1"/>
+    <w:lsdException w:name="Table Grid 4" w:semiHidden="1" w:unhideWhenUsed="1"/>
+    <w:lsdException w:name="Table Grid 5" w:semiHidden="1" w:unhideWhenUsed="1"/>
+    <w:lsdException w:name="Table Grid 6" w:semiHidden="1" w:unhideWhenUsed="1"/>
+    <w:lsdException w:name="Table Grid 7" w:semiHidden="1" w:unhideWhenUsed="1"/>
+    <w:lsdException w:name="Table Grid 8" w:semiHidden="1" w:unhideWhenUsed="1"/>
+    <w:lsdException w:name="Table List 1" w:semiHidden="1" w:unhideWhenUsed="1"/>
+    <w:lsdException w:name="Table List 2" w:semiHidden="1" w:unhideWhenUsed="1"/>
+    <w:lsdException w:name="Table List 3" w:semiHidden="1" w:unhideWhenUsed="1"/>
+    <w:lsdException w:name="Table List 4" w:semiHidden="1" w:unhideWhenUsed="1"/>
+    <w:lsdException w:name="Table List 5" w:semiHidden="1" w:unhideWhenUsed="1"/>
+    <w:lsdException w:name="Table List 6" w:semiHidden="1" w:unhideWhenUsed="1"/>
+    <w:lsdException w:name="Table List 7" w:semiHidden="1" w:unhideWhenUsed="1"/>
+    <w:lsdException w:name="Table List 8" w:semiHidden="1" w:unhideWhenUsed="1"/>
+    <w:lsdException w:name="Table 3D effects 1" w:semiHidden="1" w:unhideWhenUsed="1"/>
+    <w:lsdException w:name="Table 3D effects 2" w:semiHidden="1" w:unhideWhenUsed="1"/>
+    <w:lsdException w:name="Table 3D effects 3" w:semiHidden="1" w:unhideWhenUsed="1"/>
+    <w:lsdException w:name="Table Contemporary" w:semiHidden="1" w:unhideWhenUsed="1"/>
+    <w:lsdException w:name="Table Elegant" w:semiHidden="1" w:unhideWhenUsed="1"/>
+    <w:lsdException w:name="Table Professional" w:semiHidden="1" w:unhideWhenUsed="1"/>
+    <w:lsdException w:name="Table Subtle 1" w:semiHidden="1" w:unhideWhenUsed="1"/>
+    <w:lsdException w:name="Table Subtle 2" w:semiHidden="1" w:unhideWhenUsed="1"/>
+    <w:lsdException w:name="Table Web 1" w:semiHidden="1" w:unhideWhenUsed="1"/>
+    <w:lsdException w:name="Table Web 2" w:semiHidden="1" w:unhideWhenUsed="1"/>
+    <w:lsdException w:name="Table Web 3" w:semiHidden="1" w:unhideWhenUsed="1"/>
+    <w:lsdException w:name="Balloon Text" w:semiHidden="1" w:unhideWhenUsed="1"/>
+    <w:lsdException w:name="Table Grid" w:uiPriority="59"/>
+    <w:lsdException w:name="Table Theme" w:semiHidden="1" w:unhideWhenUsed="1"/>
+    <w:lsdException w:name="Note Level 1" w:semiHidden="1" w:unhideWhenUsed="1"/>
+    <w:lsdException w:name="Note Level 2" w:semiHidden="1" w:unhideWhenUsed="1"/>
+    <w:lsdException w:name="Note Level 3" w:semiHidden="1" w:unhideWhenUsed="1"/>
+    <w:lsdException w:name="Note Level 4" w:semiHidden="1" w:unhideWhenUsed="1"/>
+    <w:lsdException w:name="Note Level 5" w:semiHidden="1" w:unhideWhenUsed="1"/>
+    <w:lsdException w:name="Note Level 6" w:semiHidden="1" w:unhideWhenUsed="1"/>
+    <w:lsdException w:name="Note Level 7" w:semiHidden="1" w:unhideWhenUsed="1"/>
+    <w:lsdException w:name="Note Level 8" w:semiHidden="1" w:unhideWhenUsed="1"/>
+    <w:lsdException w:name="Note Level 9" w:semiHidden="1" w:unhideWhenUsed="1"/>
+    <w:lsdException w:name="Placeholder Text" w:semiHidden="1"/>
+    <w:lsdException w:name="No Spacing" w:semiHidden="1" w:uiPriority="1" w:qFormat="1"/>
+    <w:lsdException w:name="Light Shading" w:uiPriority="60"/>
+    <w:lsdException w:name="Light List" w:uiPriority="61"/>
+    <w:lsdException w:name="Light Grid" w:uiPriority="62"/>
+    <w:lsdException w:name="Medium Shading 1" w:uiPriority="63"/>
+    <w:lsdException w:name="Medium Shading 2" w:uiPriority="64"/>
+    <w:lsdException w:name="Medium List 1" w:uiPriority="65"/>
+    <w:lsdException w:name="Medium List 2" w:uiPriority="66"/>
+    <w:lsdException w:name="Medium Grid 1" w:uiPriority="67"/>
+    <w:lsdException w:name="Medium Grid 2" w:uiPriority="68"/>
+    <w:lsdException w:name="Medium Grid 3" w:uiPriority="69"/>
+    <w:lsdException w:name="Dark List" w:uiPriority="70"/>
+    <w:lsdException w:name="Colorful Shading" w:uiPriority="71"/>
+    <w:lsdException w:name="Colorful List" w:uiPriority="72"/>
+    <w:lsdException w:name="Colorful Grid" w:uiPriority="73"/>
+    <w:lsdException w:name="Light Shading Accent 1" w:uiPriority="60"/>
+    <w:lsdException w:name="Light List Accent 1" w:uiPriority="61"/>
+    <w:lsdException w:name="Light Grid Accent 1" w:uiPriority="62"/>
+    <w:lsdException w:name="Medium Shading 1 Accent 1" w:uiPriority="63"/>
+    <w:lsdException w:name="Medium Shading 2 Accent 1" w:uiPriority="64"/>
+    <w:lsdException w:name="Medium List 1 Accent 1" w:uiPriority="65"/>
+    <w:lsdException w:name="Revision" w:semiHidden="1"/>
+    <w:lsdException w:name="List Paragraph" w:uiPriority="34" w:qFormat="1"/>
+    <w:lsdException w:name="Quote" w:uiPriority="29" w:qFormat="1"/>
+    <w:lsdException w:name="Intense Quote" w:uiPriority="30" w:qFormat="1"/>
+    <w:lsdException w:name="Medium List 2 Accent 1" w:uiPriority="66"/>
+    <w:lsdException w:name="Medium Grid 1 Accent 1" w:uiPriority="67"/>
+    <w:lsdException w:name="Medium Grid 2 Accent 1" w:uiPriority="68"/>
+    <w:lsdException w:name="Medium Grid 3 Accent 1" w:uiPriority="69"/>
+    <w:lsdException w:name="Dark List Accent 1" w:uiPriority="70"/>
+    <w:lsdException w:name="Colorful Shading Accent 1" w:uiPriority="71"/>
+    <w:lsdException w:name="Colorful List Accent 1" w:uiPriority="72"/>
+    <w:lsdException w:name="Colorful Grid Accent 1" w:uiPriority="73"/>
+    <w:lsdException w:name="Light Shading Accent 2" w:uiPriority="60"/>
+    <w:lsdException w:name="Light List Accent 2" w:uiPriority="61"/>
+    <w:lsdException w:name="Light Grid Accent 2" w:uiPriority="62"/>
+    <w:lsdException w:name="Medium Shading 1 Accent 2" w:uiPriority="63"/>
+    <w:lsdException w:name="Medium Shading 2 Accent 2" w:uiPriority="64"/>
+    <w:lsdException w:name="Medium List 1 Accent 2" w:uiPriority="65"/>
+    <w:lsdException w:name="Medium List 2 Accent 2" w:uiPriority="66"/>
+    <w:lsdException w:name="Medium Grid 1 Accent 2" w:uiPriority="67"/>
+    <w:lsdException w:name="Medium Grid 2 Accent 2" w:uiPriority="68"/>
+    <w:lsdException w:name="Medium Grid 3 Accent 2" w:uiPriority="69"/>
+    <w:lsdException w:name="Dark List Accent 2" w:uiPriority="70"/>
+    <w:lsdException w:name="Colorful Shading Accent 2" w:uiPriority="71"/>
+    <w:lsdException w:name="Colorful List Accent 2" w:uiPriority="72"/>
+    <w:lsdException w:name="Colorful Grid Accent 2" w:uiPriority="73"/>
+    <w:lsdException w:name="Light Shading Accent 3" w:uiPriority="60"/>
+    <w:lsdException w:name="Light List Accent 3" w:uiPriority="61"/>
+    <w:lsdException w:name="Light Grid Accent 3" w:uiPriority="62"/>
+    <w:lsdException w:name="Medium Shading 1 Accent 3" w:uiPriority="63"/>
+    <w:lsdException w:name="Medium Shading 2 Accent 3" w:uiPriority="64"/>
+    <w:lsdException w:name="Medium List 1 Accent 3" w:uiPriority="65"/>
+    <w:lsdException w:name="Medium List 2 Accent 3" w:uiPriority="66"/>
+    <w:lsdException w:name="Medium Grid 1 Accent 3" w:uiPriority="67"/>
+    <w:lsdException w:name="Medium Grid 2 Accent 3" w:uiPriority="68"/>
+    <w:lsdException w:name="Medium Grid 3 Accent 3" w:uiPriority="69"/>
+    <w:lsdException w:name="Dark List Accent 3" w:uiPriority="70"/>
+    <w:lsdException w:name="Colorful Shading Accent 3" w:uiPriority="71"/>
+    <w:lsdException w:name="Colorful List Accent 3" w:uiPriority="72"/>
+    <w:lsdException w:name="Colorful Grid Accent 3" w:uiPriority="73"/>
+    <w:lsdException w:name="Light Shading Accent 4" w:uiPriority="60"/>
+    <w:lsdException w:name="Light List Accent 4" w:uiPriority="61"/>
+    <w:lsdException w:name="Light Grid Accent 4" w:uiPriority="62"/>
+    <w:lsdException w:name="Medium Shading 1 Accent 4" w:uiPriority="63"/>
+    <w:lsdException w:name="Medium Shading 2 Accent 4" w:uiPriority="64"/>
+    <w:lsdException w:name="Medium List 1 Accent 4" w:uiPriority="65"/>
+    <w:lsdException w:name="Medium List 2 Accent 4" w:uiPriority="66"/>
+    <w:lsdException w:name="Medium Grid 1 Accent 4" w:uiPriority="67"/>
+    <w:lsdException w:name="Medium Grid 2 Accent 4" w:uiPriority="68"/>
+    <w:lsdException w:name="Medium Grid 3 Accent 4" w:uiPriority="69"/>
+    <w:lsdException w:name="Dark List Accent 4" w:uiPriority="70"/>
+    <w:lsdException w:name="Colorful Shading Accent 4" w:uiPriority="71"/>
+    <w:lsdException w:name="Colorful List Accent 4" w:uiPriority="72"/>
+    <w:lsdException w:name="Colorful Grid Accent 4" w:uiPriority="73"/>
+    <w:lsdException w:name="Light Shading Accent 5" w:uiPriority="60"/>
+    <w:lsdException w:name="Light List Accent 5" w:uiPriority="61"/>
+    <w:lsdException w:name="Light Grid Accent 5" w:uiPriority="62"/>
+    <w:lsdException w:name="Medium Shading 1 Accent 5" w:uiPriority="63"/>
+    <w:lsdException w:name="Medium Shading 2 Accent 5" w:uiPriority="64"/>
+    <w:lsdException w:name="Medium List 1 Accent 5" w:uiPriority="65"/>
+    <w:lsdException w:name="Medium List 2 Accent 5" w:uiPriority="66"/>
+    <w:lsdException w:name="Medium Grid 1 Accent 5" w:uiPriority="67"/>
+    <w:lsdException w:name="Medium Grid 2 Accent 5" w:uiPriority="68"/>
+    <w:lsdException w:name="Medium Grid 3 Accent 5" w:uiPriority="69"/>
+    <w:lsdException w:name="Dark List Accent 5" w:uiPriority="70"/>
+    <w:lsdException w:name="Colorful Shading Accent 5" w:uiPriority="71"/>
+    <w:lsdException w:name="Colorful List Accent 5" w:uiPriority="72"/>
+    <w:lsdException w:name="Colorful Grid Accent 5" w:uiPriority="73"/>
+    <w:lsdException w:name="Light Shading Accent 6" w:uiPriority="60"/>
+    <w:lsdException w:name="Light List Accent 6" w:uiPriority="61"/>
+    <w:lsdException w:name="Light Grid Accent 6" w:uiPriority="62"/>
+    <w:lsdException w:name="Medium Shading 1 Accent 6" w:uiPriority="63"/>
+    <w:lsdException w:name="Medium Shading 2 Accent 6" w:uiPriority="64"/>
+    <w:lsdException w:name="Medium List 1 Accent 6" w:uiPriority="65"/>
+    <w:lsdException w:name="Medium List 2 Accent 6" w:uiPriority="66"/>
+    <w:lsdException w:name="Medium Grid 1 Accent 6" w:uiPriority="67"/>
+    <w:lsdException w:name="Medium Grid 2 Accent 6" w:uiPriority="68"/>
+    <w:lsdException w:name="Medium Grid 3 Accent 6" w:uiPriority="69"/>
+    <w:lsdException w:name="Dark List Accent 6" w:uiPriority="70"/>
+    <w:lsdException w:name="Colorful Shading Accent 6" w:uiPriority="71"/>
+    <w:lsdException w:name="Colorful List Accent 6" w:uiPriority="72"/>
+    <w:lsdException w:name="Colorful Grid Accent 6" w:uiPriority="73"/>
+    <w:lsdException w:name="Subtle Emphasis" w:uiPriority="19" w:qFormat="1"/>
+    <w:lsdException w:name="Intense Emphasis" w:uiPriority="21" w:qFormat="1"/>
+    <w:lsdException w:name="Subtle Reference" w:uiPriority="31" w:qFormat="1"/>
+    <w:lsdException w:name="Intense Reference" w:uiPriority="32" w:qFormat="1"/>
+    <w:lsdException w:name="Book Title" w:uiPriority="33" w:qFormat="1"/>
+    <w:lsdException w:name="Bibliography" w:semiHidden="1" w:uiPriority="37" w:unhideWhenUsed="1"/>
+    <w:lsdException w:name="TOC Heading" w:semiHidden="1" w:uiPriority="39" w:unhideWhenUsed="1" w:qFormat="1"/>
+    <w:lsdException w:name="Plain Table 1" w:uiPriority="41"/>
+    <w:lsdException w:name="Plain Table 2" w:uiPriority="42"/>
+    <w:lsdException w:name="Plain Table 3" w:uiPriority="43"/>
+    <w:lsdException w:name="Plain Table 4" w:uiPriority="44"/>
+    <w:lsdException w:name="Plain Table 5" w:uiPriority="45"/>
+    <w:lsdException w:name="Grid Table Light" w:uiPriority="40"/>
+    <w:lsdException w:name="Grid Table 1 Light" w:uiPriority="46"/>
+    <w:lsdException w:name="Grid Table 2" w:uiPriority="47"/>
+    <w:lsdException w:name="Grid Table 3" w:uiPriority="48"/>
+    <w:lsdException w:name="Grid Table 4" w:uiPriority="49"/>
+    <w:lsdException w:name="Grid Table 5 Dark" w:uiPriority="50"/>
+    <w:lsdException w:name="Grid Table 6 Colorful" w:uiPriority="51"/>
+    <w:lsdException w:name="Grid Table 7 Colorful" w:uiPriority="52"/>
+    <w:lsdException w:name="Grid Table 1 Light Accent 1" w:uiPriority="46"/>
+    <w:lsdException w:name="Grid Table 2 Accent 1" w:uiPriority="47"/>
+    <w:lsdException w:name="Grid Table 3 Accent 1" w:uiPriority="48"/>
+    <w:lsdException w:name="Grid Table 4 Accent 1" w:uiPriority="49"/>
+    <w:lsdException w:name="Grid Table 5 Dark Accent 1" w:uiPriority="50"/>
+    <w:lsdException w:name="Grid Table 6 Colorful Accent 1" w:uiPriority="51"/>
+    <w:lsdException w:name="Grid Table 7 Colorful Accent 1" w:uiPriority="52"/>
+    <w:lsdException w:name="Grid Table 1 Light Accent 2" w:uiPriority="46"/>
+    <w:lsdException w:name="Grid Table 2 Accent 2" w:uiPriority="47"/>
+    <w:lsdException w:name="Grid Table 3 Accent 2" w:uiPriority="48"/>
+    <w:lsdException w:name="Grid Table 4 Accent 2" w:uiPriority="49"/>
+    <w:lsdException w:name="Grid Table 5 Dark Accent 2" w:uiPriority="50"/>
+    <w:lsdException w:name="Grid Table 6 Colorful Accent 2" w:uiPriority="51"/>
+    <w:lsdException w:name="Grid Table 7 Colorful Accent 2" w:uiPriority="52"/>
+    <w:lsdException w:name="Grid Table 1 Light Accent 3" w:uiPriority="46"/>
+    <w:lsdException w:name="Grid Table 2 Accent 3" w:uiPriority="47"/>
+    <w:lsdException w:name="Grid Table 3 Accent 3" w:uiPriority="48"/>
+    <w:lsdException w:name="Grid Table 4 Accent 3" w:uiPriority="49"/>
+    <w:lsdException w:name="Grid Table 5 Dark Accent 3" w:uiPriority="50"/>
+    <w:lsdException w:name="Grid Table 6 Colorful Accent 3" w:uiPriority="51"/>
+    <w:lsdException w:name="Grid Table 7 Colorful Accent 3" w:uiPriority="52"/>
+    <w:lsdException w:name="Grid Table 1 Light Accent 4" w:uiPriority="46"/>
+    <w:lsdException w:name="Grid Table 2 Accent 4" w:uiPriority="47"/>
+    <w:lsdException w:name="Grid Table 3 Accent 4" w:uiPriority="48"/>
+    <w:lsdException w:name="Grid Table 4 Accent 4" w:uiPriority="49"/>
+    <w:lsdException w:name="Grid Table 5 Dark Accent 4" w:uiPriority="50"/>
+    <w:lsdException w:name="Grid Table 6 Colorful Accent 4" w:uiPriority="51"/>
+    <w:lsdException w:name="Grid Table 7 Colorful Accent 4" w:uiPriority="52"/>
+    <w:lsdException w:name="Grid Table 1 Light Accent 5" w:uiPriority="46"/>
+    <w:lsdException w:name="Grid Table 2 Accent 5" w:uiPriority="47"/>
+    <w:lsdException w:name="Grid Table 3 Accent 5" w:uiPriority="48"/>
+    <w:lsdException w:name="Grid Table 4 Accent 5" w:uiPriority="49"/>
+    <w:lsdException w:name="Grid Table 5 Dark Accent 5" w:uiPriority="50"/>
+    <w:lsdException w:name="Grid Table 6 Colorful Accent 5" w:uiPriority="51"/>
+    <w:lsdException w:name="Grid Table 7 Colorful Accent 5" w:uiPriority="52"/>
+    <w:lsdException w:name="Grid Table 1 Light Accent 6" w:uiPriority="46"/>
+    <w:lsdException w:name="Grid Table 2 Accent 6" w:uiPriority="47"/>
+    <w:lsdException w:name="Grid Table 3 Accent 6" w:uiPriority="48"/>
+    <w:lsdException w:name="Grid Table 4 Accent 6" w:uiPriority="49"/>
+    <w:lsdException w:name="Grid Table 5 Dark Accent 6" w:uiPriority="50"/>
+    <w:lsdException w:name="Grid Table 6 Colorful Accent 6" w:uiPriority="51"/>
+    <w:lsdException w:name="Grid Table 7 Colorful Accent 6" w:uiPriority="52"/>
+    <w:lsdException w:name="List Table 1 Light" w:uiPriority="46"/>
+    <w:lsdException w:name="List Table 2" w:uiPriority="47"/>
+    <w:lsdException w:name="List Table 3" w:uiPriority="48"/>
+    <w:lsdException w:name="List Table 4" w:uiPriority="49"/>
+    <w:lsdException w:name="List Table 5 Dark" w:uiPriority="50"/>
+    <w:lsdException w:name="List Table 6 Colorful" w:uiPriority="51"/>
+    <w:lsdException w:name="List Table 7 Colorful" w:uiPriority="52"/>
+    <w:lsdException w:name="List Table 1 Light Accent 1" w:uiPriority="46"/>
+    <w:lsdException w:name="List Table 2 Accent 1" w:uiPriority="47"/>
+    <w:lsdException w:name="List Table 3 Accent 1" w:uiPriority="48"/>
+    <w:lsdException w:name="List Table 4 Accent 1" w:uiPriority="49"/>
+    <w:lsdException w:name="List Table 5 Dark Accent 1" w:uiPriority="50"/>
+    <w:lsdException w:name="List Table 6 Colorful Accent 1" w:uiPriority="51"/>
+    <w:lsdException w:name="List Table 7 Colorful Accent 1" w:uiPriority="52"/>
+    <w:lsdException w:name="List Table 1 Light Accent 2" w:uiPriority="46"/>
+    <w:lsdException w:name="List Table 2 Accent 2" w:uiPriority="47"/>
+    <w:lsdException w:name="List Table 3 Accent 2" w:uiPriority="48"/>
+    <w:lsdException w:name="List Table 4 Accent 2" w:uiPriority="49"/>
+    <w:lsdException w:name="List Table 5 Dark Accent 2" w:uiPriority="50"/>
+    <w:lsdException w:name="List Table 6 Colorful Accent 2" w:uiPriority="51"/>
+    <w:lsdException w:name="List Table 7 Colorful Accent 2" w:uiPriority="52"/>
+    <w:lsdException w:name="List Table 1 Light Accent 3" w:uiPriority="46"/>
+    <w:lsdException w:name="List Table 2 Accent 3" w:uiPriority="47"/>
+    <w:lsdException w:name="List Table 3 Accent 3" w:uiPriority="48"/>
+    <w:lsdException w:name="List Table 4 Accent 3" w:uiPriority="49"/>
+    <w:lsdException w:name="List Table 5 Dark Accent 3" w:uiPriority="50"/>
+    <w:lsdException w:name="List Table 6 Colorful Accent 3" w:uiPriority="51"/>
+    <w:lsdException w:name="List Table 7 Colorful Accent 3" w:uiPriority="52"/>
+    <w:lsdException w:name="List Table 1 Light Accent 4" w:uiPriority="46"/>
+    <w:lsdException w:name="List Table 2 Accent 4" w:uiPriority="47"/>
+    <w:lsdException w:name="List Table 3 Accent 4" w:uiPriority="48"/>
+    <w:lsdException w:name="List Table 4 Accent 4" w:uiPriority="49"/>
+    <w:lsdException w:name="List Table 5 Dark Accent 4" w:uiPriority="50"/>
+    <w:lsdException w:name="List Table 6 Colorful Accent 4" w:uiPriority="51"/>
+    <w:lsdException w:name="List Table 7 Colorful Accent 4" w:uiPriority="52"/>
+    <w:lsdException w:name="List Table 1 Light Accent 5" w:uiPriority="46"/>
+    <w:lsdException w:name="List Table 2 Accent 5" w:uiPriority="47"/>
+    <w:lsdException w:name="List Table 3 Accent 5" w:uiPriority="48"/>
+    <w:lsdException w:name="List Table 4 Accent 5" w:uiPriority="49"/>
+    <w:lsdException w:name="List Table 5 Dark Accent 5" w:uiPriority="50"/>
+    <w:lsdException w:name="List Table 6 Colorful Accent 5" w:uiPriority="51"/>
+    <w:lsdException w:name="List Table 7 Colorful Accent 5" w:uiPriority="52"/>
+    <w:lsdException w:name="List Table 1 Light Accent 6" w:uiPriority="46"/>
+    <w:lsdException w:name="List Table 2 Accent 6" w:uiPriority="47"/>
+    <w:lsdException w:name="List Table 3 Accent 6" w:uiPriority="48"/>
+    <w:lsdException w:name="List Table 4 Accent 6" w:uiPriority="49"/>
+    <w:lsdException w:name="List Table 5 Dark Accent 6" w:uiPriority="50"/>
+    <w:lsdException w:name="List Table 6 Colorful Accent 6" w:uiPriority="51"/>
+    <w:lsdException w:name="List Table 7 Colorful Accent 6" w:uiPriority="52"/>
   </w:latentStyles>
   <w:style w:type="paragraph" w:default="1" w:styleId="Normal">
     <w:name w:val="Normal"/>
     <w:qFormat/>
-    <w:rsid w:val="00182AE8"/>
+    <w:rsid w:val="00043E12"/>
+    <w:rPr>
+      <w:rFonts w:ascii="Times New Roman" w:hAnsi="Times New Roman" w:cs="Times New Roman"/>
+    </w:rPr>
   </w:style>
   <w:style w:type="character" w:default="1" w:styleId="DefaultParagraphFont">
     <w:name w:val="Default Paragraph Font"/>
     <w:uiPriority w:val="1"/>
-    <w:semiHidden/>
     <w:unhideWhenUsed/>
   </w:style>
   <w:style w:type="table" w:default="1" w:styleId="TableNormal">
@@ -1828,7 +3512,7 @@
       <w:spacing w:before="100" w:beforeAutospacing="1" w:after="100" w:afterAutospacing="1"/>
     </w:pPr>
     <w:rPr>
-      <w:rFonts w:ascii="Times" w:hAnsi="Times" w:cs="Times New Roman"/>
+      <w:rFonts w:ascii="Times" w:hAnsi="Times"/>
       <w:sz w:val="20"/>
       <w:szCs w:val="20"/>
     </w:rPr>
@@ -1854,6 +3538,9 @@
       <w:ind w:left="720"/>
       <w:contextualSpacing/>
     </w:pPr>
+    <w:rPr>
+      <w:rFonts w:asciiTheme="minorHAnsi" w:hAnsiTheme="minorHAnsi" w:cstheme="minorBidi"/>
+    </w:rPr>
   </w:style>
   <w:style w:type="character" w:customStyle="1" w:styleId="a">
     <w:name w:val="a"/>
@@ -1911,285 +3598,13 @@
       <w:bCs/>
     </w:rPr>
   </w:style>
-</w:styles>
-</file>
-
-<file path=word/stylesWithEffects.xml><?xml version="1.0" encoding="utf-8"?>
-<w:styles xmlns:wpc="http://schemas.microsoft.com/office/word/2010/wordprocessingCanvas" xmlns:mo="http://schemas.microsoft.com/office/mac/office/2008/main" xmlns:mc="http://schemas.openxmlformats.org/markup-compatibility/2006" xmlns:mv="urn:schemas-microsoft-com:mac:vml" xmlns:o="urn:schemas-microsoft-com:office:office" xmlns:r="http://schemas.openxmlformats.org/officeDocument/2006/relationships" xmlns:m="http://schemas.openxmlformats.org/officeDocument/2006/math" xmlns:v="urn:schemas-microsoft-com:vml" xmlns:wp14="http://schemas.microsoft.com/office/word/2010/wordprocessingDrawing" xmlns:wp="http://schemas.openxmlformats.org/drawingml/2006/wordprocessingDrawing" xmlns:w10="urn:schemas-microsoft-com:office:word" xmlns:w="http://schemas.openxmlformats.org/wordprocessingml/2006/main" xmlns:w14="http://schemas.microsoft.com/office/word/2010/wordml" xmlns:wpg="http://schemas.microsoft.com/office/word/2010/wordprocessingGroup" xmlns:wpi="http://schemas.microsoft.com/office/word/2010/wordprocessingInk" xmlns:wne="http://schemas.microsoft.com/office/word/2006/wordml" xmlns:wps="http://schemas.microsoft.com/office/word/2010/wordprocessingShape" mc:Ignorable="w14 wp14">
-  <w:docDefaults>
-    <w:rPrDefault>
-      <w:rPr>
-        <w:rFonts w:asciiTheme="minorHAnsi" w:eastAsiaTheme="minorEastAsia" w:hAnsiTheme="minorHAnsi" w:cstheme="minorBidi"/>
-        <w:sz w:val="24"/>
-        <w:szCs w:val="24"/>
-        <w:lang w:val="en-US" w:eastAsia="en-US" w:bidi="ar-SA"/>
-      </w:rPr>
-    </w:rPrDefault>
-    <w:pPrDefault/>
-  </w:docDefaults>
-  <w:latentStyles w:defLockedState="0" w:defUIPriority="99" w:defSemiHidden="1" w:defUnhideWhenUsed="1" w:defQFormat="0" w:count="276">
-    <w:lsdException w:name="Normal" w:semiHidden="0" w:uiPriority="0" w:unhideWhenUsed="0" w:qFormat="1"/>
-    <w:lsdException w:name="heading 1" w:semiHidden="0" w:uiPriority="9" w:unhideWhenUsed="0" w:qFormat="1"/>
-    <w:lsdException w:name="heading 2" w:uiPriority="9" w:qFormat="1"/>
-    <w:lsdException w:name="heading 3" w:uiPriority="9" w:qFormat="1"/>
-    <w:lsdException w:name="heading 4" w:uiPriority="9" w:qFormat="1"/>
-    <w:lsdException w:name="heading 5" w:uiPriority="9" w:qFormat="1"/>
-    <w:lsdException w:name="heading 6" w:uiPriority="9" w:qFormat="1"/>
-    <w:lsdException w:name="heading 7" w:uiPriority="9" w:qFormat="1"/>
-    <w:lsdException w:name="heading 8" w:uiPriority="9" w:qFormat="1"/>
-    <w:lsdException w:name="heading 9" w:uiPriority="9" w:qFormat="1"/>
-    <w:lsdException w:name="toc 1" w:uiPriority="39"/>
-    <w:lsdException w:name="toc 2" w:uiPriority="39"/>
-    <w:lsdException w:name="toc 3" w:uiPriority="39"/>
-    <w:lsdException w:name="toc 4" w:uiPriority="39"/>
-    <w:lsdException w:name="toc 5" w:uiPriority="39"/>
-    <w:lsdException w:name="toc 6" w:uiPriority="39"/>
-    <w:lsdException w:name="toc 7" w:uiPriority="39"/>
-    <w:lsdException w:name="toc 8" w:uiPriority="39"/>
-    <w:lsdException w:name="toc 9" w:uiPriority="39"/>
-    <w:lsdException w:name="caption" w:uiPriority="35" w:qFormat="1"/>
-    <w:lsdException w:name="Title" w:semiHidden="0" w:uiPriority="10" w:unhideWhenUsed="0" w:qFormat="1"/>
-    <w:lsdException w:name="Default Paragraph Font" w:uiPriority="1"/>
-    <w:lsdException w:name="Subtitle" w:semiHidden="0" w:uiPriority="11" w:unhideWhenUsed="0" w:qFormat="1"/>
-    <w:lsdException w:name="Strong" w:semiHidden="0" w:uiPriority="22" w:unhideWhenUsed="0" w:qFormat="1"/>
-    <w:lsdException w:name="Emphasis" w:semiHidden="0" w:uiPriority="20" w:unhideWhenUsed="0" w:qFormat="1"/>
-    <w:lsdException w:name="Table Grid" w:semiHidden="0" w:uiPriority="59" w:unhideWhenUsed="0"/>
-    <w:lsdException w:name="Placeholder Text" w:unhideWhenUsed="0"/>
-    <w:lsdException w:name="No Spacing" w:uiPriority="1" w:unhideWhenUsed="0" w:qFormat="1"/>
-    <w:lsdException w:name="Light Shading" w:semiHidden="0" w:uiPriority="60" w:unhideWhenUsed="0"/>
-    <w:lsdException w:name="Light List" w:semiHidden="0" w:uiPriority="61" w:unhideWhenUsed="0"/>
-    <w:lsdException w:name="Light Grid" w:semiHidden="0" w:uiPriority="62" w:unhideWhenUsed="0"/>
-    <w:lsdException w:name="Medium Shading 1" w:semiHidden="0" w:uiPriority="63" w:unhideWhenUsed="0"/>
-    <w:lsdException w:name="Medium Shading 2" w:semiHidden="0" w:uiPriority="64" w:unhideWhenUsed="0"/>
-    <w:lsdException w:name="Medium List 1" w:semiHidden="0" w:uiPriority="65" w:unhideWhenUsed="0"/>
-    <w:lsdException w:name="Medium List 2" w:semiHidden="0" w:uiPriority="66" w:unhideWhenUsed="0"/>
-    <w:lsdException w:name="Medium Grid 1" w:semiHidden="0" w:uiPriority="67" w:unhideWhenUsed="0"/>
-    <w:lsdException w:name="Medium Grid 2" w:semiHidden="0" w:uiPriority="68" w:unhideWhenUsed="0"/>
-    <w:lsdException w:name="Medium Grid 3" w:semiHidden="0" w:uiPriority="69" w:unhideWhenUsed="0"/>
-    <w:lsdException w:name="Dark List" w:semiHidden="0" w:uiPriority="70" w:unhideWhenUsed="0"/>
-    <w:lsdException w:name="Colorful Shading" w:semiHidden="0" w:uiPriority="71" w:unhideWhenUsed="0"/>
-    <w:lsdException w:name="Colorful List" w:semiHidden="0" w:uiPriority="72" w:unhideWhenUsed="0"/>
-    <w:lsdException w:name="Colorful Grid" w:semiHidden="0" w:uiPriority="73" w:unhideWhenUsed="0"/>
-    <w:lsdException w:name="Light Shading Accent 1" w:semiHidden="0" w:uiPriority="60" w:unhideWhenUsed="0"/>
-    <w:lsdException w:name="Light List Accent 1" w:semiHidden="0" w:uiPriority="61" w:unhideWhenUsed="0"/>
-    <w:lsdException w:name="Light Grid Accent 1" w:semiHidden="0" w:uiPriority="62" w:unhideWhenUsed="0"/>
-    <w:lsdException w:name="Medium Shading 1 Accent 1" w:semiHidden="0" w:uiPriority="63" w:unhideWhenUsed="0"/>
-    <w:lsdException w:name="Medium Shading 2 Accent 1" w:semiHidden="0" w:uiPriority="64" w:unhideWhenUsed="0"/>
-    <w:lsdException w:name="Medium List 1 Accent 1" w:semiHidden="0" w:uiPriority="65" w:unhideWhenUsed="0"/>
-    <w:lsdException w:name="Revision" w:unhideWhenUsed="0"/>
-    <w:lsdException w:name="List Paragraph" w:semiHidden="0" w:uiPriority="34" w:unhideWhenUsed="0" w:qFormat="1"/>
-    <w:lsdException w:name="Quote" w:semiHidden="0" w:uiPriority="29" w:unhideWhenUsed="0" w:qFormat="1"/>
-    <w:lsdException w:name="Intense Quote" w:semiHidden="0" w:uiPriority="30" w:unhideWhenUsed="0" w:qFormat="1"/>
-    <w:lsdException w:name="Medium List 2 Accent 1" w:semiHidden="0" w:uiPriority="66" w:unhideWhenUsed="0"/>
-    <w:lsdException w:name="Medium Grid 1 Accent 1" w:semiHidden="0" w:uiPriority="67" w:unhideWhenUsed="0"/>
-    <w:lsdException w:name="Medium Grid 2 Accent 1" w:semiHidden="0" w:uiPriority="68" w:unhideWhenUsed="0"/>
-    <w:lsdException w:name="Medium Grid 3 Accent 1" w:semiHidden="0" w:uiPriority="69" w:unhideWhenUsed="0"/>
-    <w:lsdException w:name="Dark List Accent 1" w:semiHidden="0" w:uiPriority="70" w:unhideWhenUsed="0"/>
-    <w:lsdException w:name="Colorful Shading Accent 1" w:semiHidden="0" w:uiPriority="71" w:unhideWhenUsed="0"/>
-    <w:lsdException w:name="Colorful List Accent 1" w:semiHidden="0" w:uiPriority="72" w:unhideWhenUsed="0"/>
-    <w:lsdException w:name="Colorful Grid Accent 1" w:semiHidden="0" w:uiPriority="73" w:unhideWhenUsed="0"/>
-    <w:lsdException w:name="Light Shading Accent 2" w:semiHidden="0" w:uiPriority="60" w:unhideWhenUsed="0"/>
-    <w:lsdException w:name="Light List Accent 2" w:semiHidden="0" w:uiPriority="61" w:unhideWhenUsed="0"/>
-    <w:lsdException w:name="Light Grid Accent 2" w:semiHidden="0" w:uiPriority="62" w:unhideWhenUsed="0"/>
-    <w:lsdException w:name="Medium Shading 1 Accent 2" w:semiHidden="0" w:uiPriority="63" w:unhideWhenUsed="0"/>
-    <w:lsdException w:name="Medium Shading 2 Accent 2" w:semiHidden="0" w:uiPriority="64" w:unhideWhenUsed="0"/>
-    <w:lsdException w:name="Medium List 1 Accent 2" w:semiHidden="0" w:uiPriority="65" w:unhideWhenUsed="0"/>
-    <w:lsdException w:name="Medium List 2 Accent 2" w:semiHidden="0" w:uiPriority="66" w:unhideWhenUsed="0"/>
-    <w:lsdException w:name="Medium Grid 1 Accent 2" w:semiHidden="0" w:uiPriority="67" w:unhideWhenUsed="0"/>
-    <w:lsdException w:name="Medium Grid 2 Accent 2" w:semiHidden="0" w:uiPriority="68" w:unhideWhenUsed="0"/>
-    <w:lsdException w:name="Medium Grid 3 Accent 2" w:semiHidden="0" w:uiPriority="69" w:unhideWhenUsed="0"/>
-    <w:lsdException w:name="Dark List Accent 2" w:semiHidden="0" w:uiPriority="70" w:unhideWhenUsed="0"/>
-    <w:lsdException w:name="Colorful Shading Accent 2" w:semiHidden="0" w:uiPriority="71" w:unhideWhenUsed="0"/>
-    <w:lsdException w:name="Colorful List Accent 2" w:semiHidden="0" w:uiPriority="72" w:unhideWhenUsed="0"/>
-    <w:lsdException w:name="Colorful Grid Accent 2" w:semiHidden="0" w:uiPriority="73" w:unhideWhenUsed="0"/>
-    <w:lsdException w:name="Light Shading Accent 3" w:semiHidden="0" w:uiPriority="60" w:unhideWhenUsed="0"/>
-    <w:lsdException w:name="Light List Accent 3" w:semiHidden="0" w:uiPriority="61" w:unhideWhenUsed="0"/>
-    <w:lsdException w:name="Light Grid Accent 3" w:semiHidden="0" w:uiPriority="62" w:unhideWhenUsed="0"/>
-    <w:lsdException w:name="Medium Shading 1 Accent 3" w:semiHidden="0" w:uiPriority="63" w:unhideWhenUsed="0"/>
-    <w:lsdException w:name="Medium Shading 2 Accent 3" w:semiHidden="0" w:uiPriority="64" w:unhideWhenUsed="0"/>
-    <w:lsdException w:name="Medium List 1 Accent 3" w:semiHidden="0" w:uiPriority="65" w:unhideWhenUsed="0"/>
-    <w:lsdException w:name="Medium List 2 Accent 3" w:semiHidden="0" w:uiPriority="66" w:unhideWhenUsed="0"/>
-    <w:lsdException w:name="Medium Grid 1 Accent 3" w:semiHidden="0" w:uiPriority="67" w:unhideWhenUsed="0"/>
-    <w:lsdException w:name="Medium Grid 2 Accent 3" w:semiHidden="0" w:uiPriority="68" w:unhideWhenUsed="0"/>
-    <w:lsdException w:name="Medium Grid 3 Accent 3" w:semiHidden="0" w:uiPriority="69" w:unhideWhenUsed="0"/>
-    <w:lsdException w:name="Dark List Accent 3" w:semiHidden="0" w:uiPriority="70" w:unhideWhenUsed="0"/>
-    <w:lsdException w:name="Colorful Shading Accent 3" w:semiHidden="0" w:uiPriority="71" w:unhideWhenUsed="0"/>
-    <w:lsdException w:name="Colorful List Accent 3" w:semiHidden="0" w:uiPriority="72" w:unhideWhenUsed="0"/>
-    <w:lsdException w:name="Colorful Grid Accent 3" w:semiHidden="0" w:uiPriority="73" w:unhideWhenUsed="0"/>
-    <w:lsdException w:name="Light Shading Accent 4" w:semiHidden="0" w:uiPriority="60" w:unhideWhenUsed="0"/>
-    <w:lsdException w:name="Light List Accent 4" w:semiHidden="0" w:uiPriority="61" w:unhideWhenUsed="0"/>
-    <w:lsdException w:name="Light Grid Accent 4" w:semiHidden="0" w:uiPriority="62" w:unhideWhenUsed="0"/>
-    <w:lsdException w:name="Medium Shading 1 Accent 4" w:semiHidden="0" w:uiPriority="63" w:unhideWhenUsed="0"/>
-    <w:lsdException w:name="Medium Shading 2 Accent 4" w:semiHidden="0" w:uiPriority="64" w:unhideWhenUsed="0"/>
-    <w:lsdException w:name="Medium List 1 Accent 4" w:semiHidden="0" w:uiPriority="65" w:unhideWhenUsed="0"/>
-    <w:lsdException w:name="Medium List 2 Accent 4" w:semiHidden="0" w:uiPriority="66" w:unhideWhenUsed="0"/>
-    <w:lsdException w:name="Medium Grid 1 Accent 4" w:semiHidden="0" w:uiPriority="67" w:unhideWhenUsed="0"/>
-    <w:lsdException w:name="Medium Grid 2 Accent 4" w:semiHidden="0" w:uiPriority="68" w:unhideWhenUsed="0"/>
-    <w:lsdException w:name="Medium Grid 3 Accent 4" w:semiHidden="0" w:uiPriority="69" w:unhideWhenUsed="0"/>
-    <w:lsdException w:name="Dark List Accent 4" w:semiHidden="0" w:uiPriority="70" w:unhideWhenUsed="0"/>
-    <w:lsdException w:name="Colorful Shading Accent 4" w:semiHidden="0" w:uiPriority="71" w:unhideWhenUsed="0"/>
-    <w:lsdException w:name="Colorful List Accent 4" w:semiHidden="0" w:uiPriority="72" w:unhideWhenUsed="0"/>
-    <w:lsdException w:name="Colorful Grid Accent 4" w:semiHidden="0" w:uiPriority="73" w:unhideWhenUsed="0"/>
-    <w:lsdException w:name="Light Shading Accent 5" w:semiHidden="0" w:uiPriority="60" w:unhideWhenUsed="0"/>
-    <w:lsdException w:name="Light List Accent 5" w:semiHidden="0" w:uiPriority="61" w:unhideWhenUsed="0"/>
-    <w:lsdException w:name="Light Grid Accent 5" w:semiHidden="0" w:uiPriority="62" w:unhideWhenUsed="0"/>
-    <w:lsdException w:name="Medium Shading 1 Accent 5" w:semiHidden="0" w:uiPriority="63" w:unhideWhenUsed="0"/>
-    <w:lsdException w:name="Medium Shading 2 Accent 5" w:semiHidden="0" w:uiPriority="64" w:unhideWhenUsed="0"/>
-    <w:lsdException w:name="Medium List 1 Accent 5" w:semiHidden="0" w:uiPriority="65" w:unhideWhenUsed="0"/>
-    <w:lsdException w:name="Medium List 2 Accent 5" w:semiHidden="0" w:uiPriority="66" w:unhideWhenUsed="0"/>
-    <w:lsdException w:name="Medium Grid 1 Accent 5" w:semiHidden="0" w:uiPriority="67" w:unhideWhenUsed="0"/>
-    <w:lsdException w:name="Medium Grid 2 Accent 5" w:semiHidden="0" w:uiPriority="68" w:unhideWhenUsed="0"/>
-    <w:lsdException w:name="Medium Grid 3 Accent 5" w:semiHidden="0" w:uiPriority="69" w:unhideWhenUsed="0"/>
-    <w:lsdException w:name="Dark List Accent 5" w:semiHidden="0" w:uiPriority="70" w:unhideWhenUsed="0"/>
-    <w:lsdException w:name="Colorful Shading Accent 5" w:semiHidden="0" w:uiPriority="71" w:unhideWhenUsed="0"/>
-    <w:lsdException w:name="Colorful List Accent 5" w:semiHidden="0" w:uiPriority="72" w:unhideWhenUsed="0"/>
-    <w:lsdException w:name="Colorful Grid Accent 5" w:semiHidden="0" w:uiPriority="73" w:unhideWhenUsed="0"/>
-    <w:lsdException w:name="Light Shading Accent 6" w:semiHidden="0" w:uiPriority="60" w:unhideWhenUsed="0"/>
-    <w:lsdException w:name="Light List Accent 6" w:semiHidden="0" w:uiPriority="61" w:unhideWhenUsed="0"/>
-    <w:lsdException w:name="Light Grid Accent 6" w:semiHidden="0" w:uiPriority="62" w:unhideWhenUsed="0"/>
-    <w:lsdException w:name="Medium Shading 1 Accent 6" w:semiHidden="0" w:uiPriority="63" w:unhideWhenUsed="0"/>
-    <w:lsdException w:name="Medium Shading 2 Accent 6" w:semiHidden="0" w:uiPriority="64" w:unhideWhenUsed="0"/>
-    <w:lsdException w:name="Medium List 1 Accent 6" w:semiHidden="0" w:uiPriority="65" w:unhideWhenUsed="0"/>
-    <w:lsdException w:name="Medium List 2 Accent 6" w:semiHidden="0" w:uiPriority="66" w:unhideWhenUsed="0"/>
-    <w:lsdException w:name="Medium Grid 1 Accent 6" w:semiHidden="0" w:uiPriority="67" w:unhideWhenUsed="0"/>
-    <w:lsdException w:name="Medium Grid 2 Accent 6" w:semiHidden="0" w:uiPriority="68" w:unhideWhenUsed="0"/>
-    <w:lsdException w:name="Medium Grid 3 Accent 6" w:semiHidden="0" w:uiPriority="69" w:unhideWhenUsed="0"/>
-    <w:lsdException w:name="Dark List Accent 6" w:semiHidden="0" w:uiPriority="70" w:unhideWhenUsed="0"/>
-    <w:lsdException w:name="Colorful Shading Accent 6" w:semiHidden="0" w:uiPriority="71" w:unhideWhenUsed="0"/>
-    <w:lsdException w:name="Colorful List Accent 6" w:semiHidden="0" w:uiPriority="72" w:unhideWhenUsed="0"/>
-    <w:lsdException w:name="Colorful Grid Accent 6" w:semiHidden="0" w:uiPriority="73" w:unhideWhenUsed="0"/>
-    <w:lsdException w:name="Subtle Emphasis" w:semiHidden="0" w:uiPriority="19" w:unhideWhenUsed="0" w:qFormat="1"/>
-    <w:lsdException w:name="Intense Emphasis" w:semiHidden="0" w:uiPriority="21" w:unhideWhenUsed="0" w:qFormat="1"/>
-    <w:lsdException w:name="Subtle Reference" w:semiHidden="0" w:uiPriority="31" w:unhideWhenUsed="0" w:qFormat="1"/>
-    <w:lsdException w:name="Intense Reference" w:semiHidden="0" w:uiPriority="32" w:unhideWhenUsed="0" w:qFormat="1"/>
-    <w:lsdException w:name="Book Title" w:semiHidden="0" w:uiPriority="33" w:unhideWhenUsed="0" w:qFormat="1"/>
-    <w:lsdException w:name="Bibliography" w:uiPriority="37"/>
-    <w:lsdException w:name="TOC Heading" w:uiPriority="39" w:qFormat="1"/>
-  </w:latentStyles>
-  <w:style w:type="paragraph" w:default="1" w:styleId="Normal">
-    <w:name w:val="Normal"/>
-    <w:qFormat/>
-    <w:rsid w:val="00182AE8"/>
-  </w:style>
-  <w:style w:type="character" w:default="1" w:styleId="DefaultParagraphFont">
-    <w:name w:val="Default Paragraph Font"/>
-    <w:uiPriority w:val="1"/>
-    <w:semiHidden/>
-    <w:unhideWhenUsed/>
-  </w:style>
-  <w:style w:type="table" w:default="1" w:styleId="TableNormal">
-    <w:name w:val="Normal Table"/>
-    <w:uiPriority w:val="99"/>
-    <w:semiHidden/>
-    <w:unhideWhenUsed/>
-    <w:tblPr>
-      <w:tblInd w:w="0" w:type="dxa"/>
-      <w:tblCellMar>
-        <w:top w:w="0" w:type="dxa"/>
-        <w:left w:w="108" w:type="dxa"/>
-        <w:bottom w:w="0" w:type="dxa"/>
-        <w:right w:w="108" w:type="dxa"/>
-      </w:tblCellMar>
-    </w:tblPr>
-  </w:style>
-  <w:style w:type="numbering" w:default="1" w:styleId="NoList">
-    <w:name w:val="No List"/>
-    <w:uiPriority w:val="99"/>
-    <w:semiHidden/>
-    <w:unhideWhenUsed/>
-  </w:style>
-  <w:style w:type="paragraph" w:styleId="NormalWeb">
-    <w:name w:val="Normal (Web)"/>
+  <w:style w:type="paragraph" w:customStyle="1" w:styleId="body1">
+    <w:name w:val="body1"/>
     <w:basedOn w:val="Normal"/>
-    <w:uiPriority w:val="99"/>
-    <w:unhideWhenUsed/>
-    <w:rsid w:val="00E70573"/>
+    <w:rsid w:val="00090438"/>
     <w:pPr>
       <w:spacing w:before="100" w:beforeAutospacing="1" w:after="100" w:afterAutospacing="1"/>
     </w:pPr>
-    <w:rPr>
-      <w:rFonts w:ascii="Times" w:hAnsi="Times" w:cs="Times New Roman"/>
-      <w:sz w:val="20"/>
-      <w:szCs w:val="20"/>
-    </w:rPr>
-  </w:style>
-  <w:style w:type="character" w:styleId="Hyperlink">
-    <w:name w:val="Hyperlink"/>
-    <w:basedOn w:val="DefaultParagraphFont"/>
-    <w:uiPriority w:val="99"/>
-    <w:unhideWhenUsed/>
-    <w:rsid w:val="00E70573"/>
-    <w:rPr>
-      <w:color w:val="0000FF"/>
-      <w:u w:val="single"/>
-    </w:rPr>
-  </w:style>
-  <w:style w:type="paragraph" w:styleId="ListParagraph">
-    <w:name w:val="List Paragraph"/>
-    <w:basedOn w:val="Normal"/>
-    <w:uiPriority w:val="34"/>
-    <w:qFormat/>
-    <w:rsid w:val="006E1E02"/>
-    <w:pPr>
-      <w:ind w:left="720"/>
-      <w:contextualSpacing/>
-    </w:pPr>
-  </w:style>
-  <w:style w:type="character" w:customStyle="1" w:styleId="a">
-    <w:name w:val="a"/>
-    <w:basedOn w:val="DefaultParagraphFont"/>
-    <w:rsid w:val="00514BEC"/>
-  </w:style>
-  <w:style w:type="character" w:customStyle="1" w:styleId="apple-converted-space">
-    <w:name w:val="apple-converted-space"/>
-    <w:basedOn w:val="DefaultParagraphFont"/>
-    <w:rsid w:val="00514BEC"/>
-  </w:style>
-  <w:style w:type="table" w:styleId="TableGrid">
-    <w:name w:val="Table Grid"/>
-    <w:basedOn w:val="TableNormal"/>
-    <w:uiPriority w:val="59"/>
-    <w:rsid w:val="004510ED"/>
-    <w:tblPr>
-      <w:tblInd w:w="0" w:type="dxa"/>
-      <w:tblBorders>
-        <w:top w:val="single" w:sz="4" w:space="0" w:color="auto"/>
-        <w:left w:val="single" w:sz="4" w:space="0" w:color="auto"/>
-        <w:bottom w:val="single" w:sz="4" w:space="0" w:color="auto"/>
-        <w:right w:val="single" w:sz="4" w:space="0" w:color="auto"/>
-        <w:insideH w:val="single" w:sz="4" w:space="0" w:color="auto"/>
-        <w:insideV w:val="single" w:sz="4" w:space="0" w:color="auto"/>
-      </w:tblBorders>
-      <w:tblCellMar>
-        <w:top w:w="0" w:type="dxa"/>
-        <w:left w:w="108" w:type="dxa"/>
-        <w:bottom w:w="0" w:type="dxa"/>
-        <w:right w:w="108" w:type="dxa"/>
-      </w:tblCellMar>
-    </w:tblPr>
-  </w:style>
-  <w:style w:type="character" w:styleId="FollowedHyperlink">
-    <w:name w:val="FollowedHyperlink"/>
-    <w:basedOn w:val="DefaultParagraphFont"/>
-    <w:uiPriority w:val="99"/>
-    <w:semiHidden/>
-    <w:unhideWhenUsed/>
-    <w:rsid w:val="00F609F7"/>
-    <w:rPr>
-      <w:color w:val="800080" w:themeColor="followedHyperlink"/>
-      <w:u w:val="single"/>
-    </w:rPr>
-  </w:style>
-  <w:style w:type="character" w:styleId="Strong">
-    <w:name w:val="Strong"/>
-    <w:basedOn w:val="DefaultParagraphFont"/>
-    <w:uiPriority w:val="22"/>
-    <w:qFormat/>
-    <w:rsid w:val="0082328B"/>
-    <w:rPr>
-      <w:b/>
-      <w:bCs/>
-    </w:rPr>
   </w:style>
 </w:styles>
 </file>

</xml_diff>

<commit_message>
pros and cons with web apps
</commit_message>
<xml_diff>
--- a/Desktop App Presentation Notes.docx
+++ b/Desktop App Presentation Notes.docx
@@ -181,7 +181,7 @@
           <w:sz w:val="22"/>
         </w:rPr>
       </w:pPr>
-      <w:hyperlink r:id="rId6" w:history="1">
+      <w:hyperlink r:id="rId7" w:history="1">
         <w:r>
           <w:rPr>
             <w:rStyle w:val="Hyperlink"/>
@@ -400,7 +400,7 @@
         </w:rPr>
         <w:t>Software application development began with </w:t>
       </w:r>
-      <w:hyperlink r:id="rId7" w:history="1">
+      <w:hyperlink r:id="rId8" w:history="1">
         <w:r>
           <w:rPr>
             <w:rFonts w:asciiTheme="majorHAnsi" w:hAnsiTheme="majorHAnsi" w:cs="Times New Roman"/>
@@ -422,94 +422,6 @@
           <w:sz w:val="22"/>
         </w:rPr>
         <w:t>” (</w:t>
-      </w:r>
-      <w:hyperlink r:id="rId8" w:history="1">
-        <w:r>
-          <w:rPr>
-            <w:rStyle w:val="Hyperlink"/>
-            <w:rFonts w:asciiTheme="majorHAnsi" w:hAnsiTheme="majorHAnsi" w:cs="Times New Roman"/>
-            <w:sz w:val="22"/>
-          </w:rPr>
-          <w:t>http://www.streetdirectory.com/travel_guide/114448/programming/desktop_applications_vs_web_applications.html)</w:t>
-        </w:r>
-      </w:hyperlink>
-    </w:p>
-    <w:p>
-      <w:pPr>
-        <w:pStyle w:val="ListParagraph"/>
-        <w:numPr>
-          <w:ilvl w:val="0"/>
-          <w:numId w:val="13"/>
-        </w:numPr>
-        <w:rPr>
-          <w:rFonts w:asciiTheme="majorHAnsi" w:hAnsiTheme="majorHAnsi" w:cs="Times New Roman"/>
-          <w:sz w:val="22"/>
-        </w:rPr>
-      </w:pPr>
-      <w:r>
-        <w:rPr>
-          <w:rFonts w:asciiTheme="majorHAnsi" w:hAnsiTheme="majorHAnsi" w:cs="Times New Roman"/>
-          <w:sz w:val="22"/>
-        </w:rPr>
-        <w:t>Web applications</w:t>
-      </w:r>
-      <w:r>
-        <w:rPr>
-          <w:rFonts w:asciiTheme="majorHAnsi" w:hAnsiTheme="majorHAnsi" w:cs="Times New Roman"/>
-          <w:sz w:val="22"/>
-        </w:rPr>
-        <w:t xml:space="preserve"> began replacing desktop applications for reasons of portability and better functions from usability point of view (</w:t>
-      </w:r>
-      <w:r>
-        <w:rPr>
-          <w:rFonts w:asciiTheme="majorHAnsi" w:hAnsiTheme="majorHAnsi" w:cs="Times New Roman"/>
-          <w:sz w:val="22"/>
-        </w:rPr>
-        <w:t>http://www.streetdirectory.com/travel_guide/114448/programming/desktop_applications_vs_web_applications.html</w:t>
-      </w:r>
-      <w:r>
-        <w:rPr>
-          <w:rFonts w:asciiTheme="majorHAnsi" w:hAnsiTheme="majorHAnsi" w:cs="Times New Roman"/>
-          <w:sz w:val="22"/>
-        </w:rPr>
-        <w:t>)</w:t>
-      </w:r>
-    </w:p>
-    <w:p>
-      <w:pPr>
-        <w:pStyle w:val="ListParagraph"/>
-        <w:numPr>
-          <w:ilvl w:val="0"/>
-          <w:numId w:val="13"/>
-        </w:numPr>
-        <w:rPr>
-          <w:rFonts w:asciiTheme="majorHAnsi" w:hAnsiTheme="majorHAnsi" w:cs="Times New Roman"/>
-          <w:sz w:val="22"/>
-        </w:rPr>
-      </w:pPr>
-      <w:r>
-        <w:rPr>
-          <w:rFonts w:asciiTheme="majorHAnsi" w:hAnsiTheme="majorHAnsi" w:cs="Times New Roman"/>
-          <w:sz w:val="22"/>
-        </w:rPr>
-        <w:t>Web applications development “</w:t>
-      </w:r>
-      <w:r>
-        <w:rPr>
-          <w:rFonts w:asciiTheme="majorHAnsi" w:hAnsiTheme="majorHAnsi" w:cs="Times New Roman"/>
-          <w:sz w:val="22"/>
-        </w:rPr>
-        <w:t>is usually made on client-server architecture and use a web-browser as the client interface.</w:t>
-      </w:r>
-      <w:r>
-        <w:rPr>
-          <w:rFonts w:asciiTheme="majorHAnsi" w:hAnsiTheme="majorHAnsi" w:cs="Times New Roman"/>
-          <w:sz w:val="22"/>
-        </w:rPr>
-        <w:t>”(</w:t>
-      </w:r>
-      <w:r>
-        <w:t xml:space="preserve"> </w:t>
       </w:r>
       <w:hyperlink r:id="rId9" w:history="1">
         <w:r>
@@ -539,6 +451,94 @@
           <w:rFonts w:asciiTheme="majorHAnsi" w:hAnsiTheme="majorHAnsi" w:cs="Times New Roman"/>
           <w:sz w:val="22"/>
         </w:rPr>
+        <w:t>Web applications</w:t>
+      </w:r>
+      <w:r>
+        <w:rPr>
+          <w:rFonts w:asciiTheme="majorHAnsi" w:hAnsiTheme="majorHAnsi" w:cs="Times New Roman"/>
+          <w:sz w:val="22"/>
+        </w:rPr>
+        <w:t xml:space="preserve"> began replacing desktop applications for reasons of portability and better functions from usability point of view (</w:t>
+      </w:r>
+      <w:r>
+        <w:rPr>
+          <w:rFonts w:asciiTheme="majorHAnsi" w:hAnsiTheme="majorHAnsi" w:cs="Times New Roman"/>
+          <w:sz w:val="22"/>
+        </w:rPr>
+        <w:t>http://www.streetdirectory.com/travel_guide/114448/programming/desktop_applications_vs_web_applications.html</w:t>
+      </w:r>
+      <w:r>
+        <w:rPr>
+          <w:rFonts w:asciiTheme="majorHAnsi" w:hAnsiTheme="majorHAnsi" w:cs="Times New Roman"/>
+          <w:sz w:val="22"/>
+        </w:rPr>
+        <w:t>)</w:t>
+      </w:r>
+    </w:p>
+    <w:p>
+      <w:pPr>
+        <w:pStyle w:val="ListParagraph"/>
+        <w:numPr>
+          <w:ilvl w:val="0"/>
+          <w:numId w:val="13"/>
+        </w:numPr>
+        <w:rPr>
+          <w:rFonts w:asciiTheme="majorHAnsi" w:hAnsiTheme="majorHAnsi" w:cs="Times New Roman"/>
+          <w:sz w:val="22"/>
+        </w:rPr>
+      </w:pPr>
+      <w:r>
+        <w:rPr>
+          <w:rFonts w:asciiTheme="majorHAnsi" w:hAnsiTheme="majorHAnsi" w:cs="Times New Roman"/>
+          <w:sz w:val="22"/>
+        </w:rPr>
+        <w:t>Web applications development “</w:t>
+      </w:r>
+      <w:r>
+        <w:rPr>
+          <w:rFonts w:asciiTheme="majorHAnsi" w:hAnsiTheme="majorHAnsi" w:cs="Times New Roman"/>
+          <w:sz w:val="22"/>
+        </w:rPr>
+        <w:t>is usually made on client-server architecture and use a web-browser as the client interface.</w:t>
+      </w:r>
+      <w:r>
+        <w:rPr>
+          <w:rFonts w:asciiTheme="majorHAnsi" w:hAnsiTheme="majorHAnsi" w:cs="Times New Roman"/>
+          <w:sz w:val="22"/>
+        </w:rPr>
+        <w:t>”(</w:t>
+      </w:r>
+      <w:r>
+        <w:t xml:space="preserve"> </w:t>
+      </w:r>
+      <w:hyperlink r:id="rId10" w:history="1">
+        <w:r>
+          <w:rPr>
+            <w:rStyle w:val="Hyperlink"/>
+            <w:rFonts w:asciiTheme="majorHAnsi" w:hAnsiTheme="majorHAnsi" w:cs="Times New Roman"/>
+            <w:sz w:val="22"/>
+          </w:rPr>
+          <w:t>http://www.streetdirectory.com/travel_guide/114448/programming/desktop_applications_vs_web_applications.html)</w:t>
+        </w:r>
+      </w:hyperlink>
+    </w:p>
+    <w:p>
+      <w:pPr>
+        <w:pStyle w:val="ListParagraph"/>
+        <w:numPr>
+          <w:ilvl w:val="0"/>
+          <w:numId w:val="13"/>
+        </w:numPr>
+        <w:rPr>
+          <w:rFonts w:asciiTheme="majorHAnsi" w:hAnsiTheme="majorHAnsi" w:cs="Times New Roman"/>
+          <w:sz w:val="22"/>
+        </w:rPr>
+      </w:pPr>
+      <w:r>
+        <w:rPr>
+          <w:rFonts w:asciiTheme="majorHAnsi" w:hAnsiTheme="majorHAnsi" w:cs="Times New Roman"/>
+          <w:sz w:val="22"/>
+        </w:rPr>
         <w:t> </w:t>
       </w:r>
       <w:r>
@@ -576,6 +576,633 @@
         <w:t>This hardware dependence, as well as the legacy of mainframe terminal applications, has typically limited the level of complexity in user interfaces for desktop applications.</w:t>
       </w:r>
     </w:p>
+    <w:tbl>
+      <w:tblPr>
+        <w:tblStyle w:val="TableGrid"/>
+        <w:tblW w:w="0" w:type="auto"/>
+        <w:jc w:val="center"/>
+        <w:tblInd w:w="720" w:type="dxa"/>
+        <w:tblLook w:val="04A0" w:firstRow="1" w:lastRow="0" w:firstColumn="1" w:lastColumn="0" w:noHBand="0" w:noVBand="1"/>
+      </w:tblPr>
+      <w:tblGrid>
+        <w:gridCol w:w="2705"/>
+        <w:gridCol w:w="2688"/>
+        <w:gridCol w:w="2743"/>
+      </w:tblGrid>
+      <w:tr>
+        <w:trPr>
+          <w:jc w:val="center"/>
+        </w:trPr>
+        <w:tc>
+          <w:tcPr>
+            <w:tcW w:w="2705" w:type="dxa"/>
+          </w:tcPr>
+          <w:p>
+            <w:pPr>
+              <w:pStyle w:val="ListParagraph"/>
+              <w:ind w:left="0"/>
+              <w:jc w:val="center"/>
+              <w:rPr>
+                <w:rFonts w:asciiTheme="majorHAnsi" w:hAnsiTheme="majorHAnsi" w:cs="Times New Roman"/>
+                <w:sz w:val="22"/>
+              </w:rPr>
+            </w:pPr>
+            <w:r>
+              <w:rPr>
+                <w:rFonts w:asciiTheme="majorHAnsi" w:hAnsiTheme="majorHAnsi" w:cs="Times New Roman"/>
+                <w:sz w:val="22"/>
+              </w:rPr>
+              <w:lastRenderedPageBreak/>
+              <w:t>Features</w:t>
+            </w:r>
+          </w:p>
+        </w:tc>
+        <w:tc>
+          <w:tcPr>
+            <w:tcW w:w="2688" w:type="dxa"/>
+          </w:tcPr>
+          <w:p>
+            <w:pPr>
+              <w:pStyle w:val="ListParagraph"/>
+              <w:ind w:left="0"/>
+              <w:jc w:val="center"/>
+              <w:rPr>
+                <w:rFonts w:asciiTheme="majorHAnsi" w:hAnsiTheme="majorHAnsi" w:cs="Times New Roman"/>
+                <w:sz w:val="22"/>
+              </w:rPr>
+            </w:pPr>
+            <w:r>
+              <w:rPr>
+                <w:rFonts w:asciiTheme="majorHAnsi" w:hAnsiTheme="majorHAnsi" w:cs="Times New Roman"/>
+                <w:sz w:val="22"/>
+              </w:rPr>
+              <w:t>Desktop Applications</w:t>
+            </w:r>
+          </w:p>
+        </w:tc>
+        <w:tc>
+          <w:tcPr>
+            <w:tcW w:w="2743" w:type="dxa"/>
+          </w:tcPr>
+          <w:p>
+            <w:pPr>
+              <w:pStyle w:val="ListParagraph"/>
+              <w:ind w:left="0"/>
+              <w:jc w:val="center"/>
+              <w:rPr>
+                <w:rFonts w:asciiTheme="majorHAnsi" w:hAnsiTheme="majorHAnsi" w:cs="Times New Roman"/>
+                <w:sz w:val="22"/>
+              </w:rPr>
+            </w:pPr>
+            <w:r>
+              <w:rPr>
+                <w:rFonts w:asciiTheme="majorHAnsi" w:hAnsiTheme="majorHAnsi" w:cs="Times New Roman"/>
+                <w:sz w:val="22"/>
+              </w:rPr>
+              <w:t>Web Application</w:t>
+            </w:r>
+          </w:p>
+        </w:tc>
+      </w:tr>
+      <w:tr>
+        <w:trPr>
+          <w:jc w:val="center"/>
+        </w:trPr>
+        <w:tc>
+          <w:tcPr>
+            <w:tcW w:w="2705" w:type="dxa"/>
+          </w:tcPr>
+          <w:p>
+            <w:pPr>
+              <w:pStyle w:val="ListParagraph"/>
+              <w:ind w:left="0"/>
+              <w:jc w:val="center"/>
+              <w:rPr>
+                <w:rFonts w:asciiTheme="majorHAnsi" w:hAnsiTheme="majorHAnsi" w:cs="Times New Roman"/>
+                <w:sz w:val="22"/>
+              </w:rPr>
+            </w:pPr>
+            <w:r>
+              <w:rPr>
+                <w:rFonts w:asciiTheme="majorHAnsi" w:hAnsiTheme="majorHAnsi" w:cs="Times New Roman"/>
+                <w:sz w:val="22"/>
+              </w:rPr>
+              <w:t>Rapid Development</w:t>
+            </w:r>
+          </w:p>
+        </w:tc>
+        <w:tc>
+          <w:tcPr>
+            <w:tcW w:w="2688" w:type="dxa"/>
+          </w:tcPr>
+          <w:p>
+            <w:pPr>
+              <w:pStyle w:val="ListParagraph"/>
+              <w:ind w:left="0"/>
+              <w:jc w:val="center"/>
+              <w:rPr>
+                <w:rFonts w:asciiTheme="majorHAnsi" w:hAnsiTheme="majorHAnsi" w:cs="Times New Roman"/>
+                <w:sz w:val="22"/>
+              </w:rPr>
+            </w:pPr>
+            <w:r>
+              <w:rPr>
+                <w:rFonts w:asciiTheme="majorHAnsi" w:hAnsiTheme="majorHAnsi" w:cs="Times New Roman"/>
+                <w:sz w:val="22"/>
+              </w:rPr>
+              <w:t>Designed from the beginning to be a quick and easy solution to building graphical user interfaces (GUIs), especially when using Windows Forms in Visual Studio for Windows</w:t>
+            </w:r>
+          </w:p>
+        </w:tc>
+        <w:tc>
+          <w:tcPr>
+            <w:tcW w:w="2743" w:type="dxa"/>
+          </w:tcPr>
+          <w:p>
+            <w:pPr>
+              <w:pStyle w:val="ListParagraph"/>
+              <w:ind w:left="0"/>
+              <w:jc w:val="center"/>
+              <w:rPr>
+                <w:rFonts w:asciiTheme="majorHAnsi" w:hAnsiTheme="majorHAnsi" w:cs="Times New Roman"/>
+                <w:sz w:val="22"/>
+              </w:rPr>
+            </w:pPr>
+            <w:r>
+              <w:rPr>
+                <w:rFonts w:asciiTheme="majorHAnsi" w:hAnsiTheme="majorHAnsi" w:cs="Times New Roman"/>
+                <w:sz w:val="22"/>
+              </w:rPr>
+              <w:t xml:space="preserve">Never was designed for rapid development. Using MVC (model, view, control) style is typically seen as the “correct” way to create websites. The closest thing to “rapid development” in web application is ASP.NET </w:t>
+            </w:r>
+            <w:proofErr w:type="spellStart"/>
+            <w:r>
+              <w:rPr>
+                <w:rFonts w:asciiTheme="majorHAnsi" w:hAnsiTheme="majorHAnsi" w:cs="Times New Roman"/>
+                <w:sz w:val="22"/>
+              </w:rPr>
+              <w:t>WebForms</w:t>
+            </w:r>
+            <w:proofErr w:type="spellEnd"/>
+          </w:p>
+        </w:tc>
+      </w:tr>
+      <w:tr>
+        <w:trPr>
+          <w:jc w:val="center"/>
+        </w:trPr>
+        <w:tc>
+          <w:tcPr>
+            <w:tcW w:w="2705" w:type="dxa"/>
+          </w:tcPr>
+          <w:p>
+            <w:pPr>
+              <w:pStyle w:val="ListParagraph"/>
+              <w:ind w:left="0"/>
+              <w:jc w:val="center"/>
+              <w:rPr>
+                <w:rFonts w:asciiTheme="majorHAnsi" w:hAnsiTheme="majorHAnsi" w:cs="Times New Roman"/>
+                <w:sz w:val="22"/>
+              </w:rPr>
+            </w:pPr>
+            <w:r>
+              <w:rPr>
+                <w:rFonts w:asciiTheme="majorHAnsi" w:hAnsiTheme="majorHAnsi" w:cs="Times New Roman"/>
+                <w:sz w:val="22"/>
+              </w:rPr>
+              <w:t>Security</w:t>
+            </w:r>
+          </w:p>
+        </w:tc>
+        <w:tc>
+          <w:tcPr>
+            <w:tcW w:w="2688" w:type="dxa"/>
+          </w:tcPr>
+          <w:p>
+            <w:pPr>
+              <w:pStyle w:val="ListParagraph"/>
+              <w:ind w:left="0"/>
+              <w:jc w:val="center"/>
+              <w:rPr>
+                <w:rFonts w:asciiTheme="majorHAnsi" w:hAnsiTheme="majorHAnsi" w:cs="Times New Roman"/>
+                <w:sz w:val="22"/>
+              </w:rPr>
+            </w:pPr>
+            <w:r>
+              <w:rPr>
+                <w:rFonts w:asciiTheme="majorHAnsi" w:hAnsiTheme="majorHAnsi" w:cs="Times New Roman"/>
+                <w:sz w:val="22"/>
+              </w:rPr>
+              <w:t>Since the user keeps his or her data on their own computer systems (the program is running off the user’s desktop), this makes it harder for hackers to gain access to people’s data</w:t>
+            </w:r>
+          </w:p>
+        </w:tc>
+        <w:tc>
+          <w:tcPr>
+            <w:tcW w:w="2743" w:type="dxa"/>
+          </w:tcPr>
+          <w:p>
+            <w:pPr>
+              <w:pStyle w:val="ListParagraph"/>
+              <w:ind w:left="0"/>
+              <w:jc w:val="center"/>
+              <w:rPr>
+                <w:rFonts w:asciiTheme="majorHAnsi" w:hAnsiTheme="majorHAnsi" w:cs="Times New Roman"/>
+                <w:sz w:val="22"/>
+              </w:rPr>
+            </w:pPr>
+            <w:r>
+              <w:rPr>
+                <w:rFonts w:asciiTheme="majorHAnsi" w:hAnsiTheme="majorHAnsi" w:cs="Times New Roman"/>
+                <w:sz w:val="22"/>
+              </w:rPr>
+              <w:t>Since all the user’s data is stored online, theoretically it would take just “one” hack to compromise “all” of the user(s) data. However, this is just a possibility and not a guaranteed situation</w:t>
+            </w:r>
+          </w:p>
+        </w:tc>
+      </w:tr>
+      <w:tr>
+        <w:trPr>
+          <w:jc w:val="center"/>
+        </w:trPr>
+        <w:tc>
+          <w:tcPr>
+            <w:tcW w:w="2705" w:type="dxa"/>
+          </w:tcPr>
+          <w:p>
+            <w:pPr>
+              <w:pStyle w:val="ListParagraph"/>
+              <w:ind w:left="0"/>
+              <w:jc w:val="center"/>
+              <w:rPr>
+                <w:rFonts w:asciiTheme="majorHAnsi" w:hAnsiTheme="majorHAnsi" w:cs="Times New Roman"/>
+                <w:sz w:val="22"/>
+              </w:rPr>
+            </w:pPr>
+            <w:r>
+              <w:rPr>
+                <w:rFonts w:asciiTheme="majorHAnsi" w:hAnsiTheme="majorHAnsi" w:cs="Times New Roman"/>
+                <w:sz w:val="22"/>
+              </w:rPr>
+              <w:t>Available Controls</w:t>
+            </w:r>
+          </w:p>
+        </w:tc>
+        <w:tc>
+          <w:tcPr>
+            <w:tcW w:w="2688" w:type="dxa"/>
+          </w:tcPr>
+          <w:p>
+            <w:pPr>
+              <w:pStyle w:val="ListParagraph"/>
+              <w:ind w:left="0"/>
+              <w:jc w:val="center"/>
+              <w:rPr>
+                <w:rFonts w:asciiTheme="majorHAnsi" w:hAnsiTheme="majorHAnsi" w:cs="Times New Roman"/>
+                <w:sz w:val="22"/>
+              </w:rPr>
+            </w:pPr>
+            <w:r>
+              <w:rPr>
+                <w:rFonts w:asciiTheme="majorHAnsi" w:hAnsiTheme="majorHAnsi" w:cs="Times New Roman"/>
+                <w:sz w:val="22"/>
+              </w:rPr>
+              <w:t>Desktop application developers have a whole buffet of user interactive controls to choose from. This goes for the out of the box controls (i.e. Visual Studio for Windows) as well as 3</w:t>
+            </w:r>
+            <w:r>
+              <w:rPr>
+                <w:rFonts w:asciiTheme="majorHAnsi" w:hAnsiTheme="majorHAnsi" w:cs="Times New Roman"/>
+                <w:sz w:val="22"/>
+                <w:vertAlign w:val="superscript"/>
+              </w:rPr>
+              <w:t>rd</w:t>
+            </w:r>
+            <w:r>
+              <w:rPr>
+                <w:rFonts w:asciiTheme="majorHAnsi" w:hAnsiTheme="majorHAnsi" w:cs="Times New Roman"/>
+                <w:sz w:val="22"/>
+              </w:rPr>
+              <w:t xml:space="preserve"> party controls</w:t>
+            </w:r>
+          </w:p>
+        </w:tc>
+        <w:tc>
+          <w:tcPr>
+            <w:tcW w:w="2743" w:type="dxa"/>
+          </w:tcPr>
+          <w:p>
+            <w:pPr>
+              <w:pStyle w:val="ListParagraph"/>
+              <w:ind w:left="0"/>
+              <w:jc w:val="center"/>
+              <w:rPr>
+                <w:rFonts w:asciiTheme="majorHAnsi" w:hAnsiTheme="majorHAnsi" w:cs="Times New Roman"/>
+                <w:sz w:val="22"/>
+              </w:rPr>
+            </w:pPr>
+            <w:r>
+              <w:rPr>
+                <w:rFonts w:asciiTheme="majorHAnsi" w:hAnsiTheme="majorHAnsi" w:cs="Times New Roman"/>
+                <w:sz w:val="22"/>
+              </w:rPr>
+              <w:t xml:space="preserve">No real controls “out of the box” to speak of, except for the exception of HTML. While you can add controls via </w:t>
+            </w:r>
+            <w:proofErr w:type="spellStart"/>
+            <w:r>
+              <w:rPr>
+                <w:rFonts w:asciiTheme="majorHAnsi" w:hAnsiTheme="majorHAnsi" w:cs="Times New Roman"/>
+                <w:sz w:val="22"/>
+              </w:rPr>
+              <w:t>jQuery</w:t>
+            </w:r>
+            <w:proofErr w:type="spellEnd"/>
+            <w:r>
+              <w:rPr>
+                <w:rFonts w:asciiTheme="majorHAnsi" w:hAnsiTheme="majorHAnsi" w:cs="Times New Roman"/>
+                <w:sz w:val="22"/>
+              </w:rPr>
+              <w:t xml:space="preserve"> or something else, these are not as mature as the desktop equivalents</w:t>
+            </w:r>
+          </w:p>
+        </w:tc>
+      </w:tr>
+      <w:tr>
+        <w:trPr>
+          <w:jc w:val="center"/>
+        </w:trPr>
+        <w:tc>
+          <w:tcPr>
+            <w:tcW w:w="2705" w:type="dxa"/>
+          </w:tcPr>
+          <w:p>
+            <w:pPr>
+              <w:pStyle w:val="ListParagraph"/>
+              <w:ind w:left="0"/>
+              <w:jc w:val="center"/>
+              <w:rPr>
+                <w:rFonts w:asciiTheme="majorHAnsi" w:hAnsiTheme="majorHAnsi" w:cs="Times New Roman"/>
+                <w:sz w:val="22"/>
+              </w:rPr>
+            </w:pPr>
+            <w:r>
+              <w:rPr>
+                <w:rFonts w:asciiTheme="majorHAnsi" w:hAnsiTheme="majorHAnsi" w:cs="Times New Roman"/>
+                <w:sz w:val="22"/>
+              </w:rPr>
+              <w:t>Flexibility</w:t>
+            </w:r>
+          </w:p>
+        </w:tc>
+        <w:tc>
+          <w:tcPr>
+            <w:tcW w:w="2688" w:type="dxa"/>
+          </w:tcPr>
+          <w:p>
+            <w:pPr>
+              <w:pStyle w:val="ListParagraph"/>
+              <w:ind w:left="0"/>
+              <w:jc w:val="center"/>
+              <w:rPr>
+                <w:rFonts w:asciiTheme="majorHAnsi" w:hAnsiTheme="majorHAnsi" w:cs="Times New Roman"/>
+                <w:sz w:val="22"/>
+              </w:rPr>
+            </w:pPr>
+            <w:r>
+              <w:rPr>
+                <w:rFonts w:asciiTheme="majorHAnsi" w:hAnsiTheme="majorHAnsi" w:cs="Times New Roman"/>
+                <w:sz w:val="22"/>
+              </w:rPr>
+              <w:t>It is very easy to write desktop applications that take advantage of the user’s hardware</w:t>
+            </w:r>
+          </w:p>
+        </w:tc>
+        <w:tc>
+          <w:tcPr>
+            <w:tcW w:w="2743" w:type="dxa"/>
+          </w:tcPr>
+          <w:p>
+            <w:pPr>
+              <w:pStyle w:val="ListParagraph"/>
+              <w:ind w:left="0"/>
+              <w:jc w:val="center"/>
+              <w:rPr>
+                <w:rFonts w:asciiTheme="majorHAnsi" w:hAnsiTheme="majorHAnsi" w:cs="Times New Roman"/>
+                <w:sz w:val="22"/>
+              </w:rPr>
+            </w:pPr>
+            <w:r>
+              <w:rPr>
+                <w:rFonts w:asciiTheme="majorHAnsi" w:hAnsiTheme="majorHAnsi" w:cs="Times New Roman"/>
+                <w:sz w:val="22"/>
+              </w:rPr>
+              <w:t>Web applications do not even compare to the flexibility of desktop applications. If you want to write a web application that basically interacts with the user’s hardware, you are doing it wrong. Just stick with a desktop application for your program</w:t>
+            </w:r>
+          </w:p>
+        </w:tc>
+      </w:tr>
+      <w:tr>
+        <w:trPr>
+          <w:jc w:val="center"/>
+        </w:trPr>
+        <w:tc>
+          <w:tcPr>
+            <w:tcW w:w="2705" w:type="dxa"/>
+          </w:tcPr>
+          <w:p>
+            <w:pPr>
+              <w:pStyle w:val="ListParagraph"/>
+              <w:ind w:left="0"/>
+              <w:jc w:val="center"/>
+              <w:rPr>
+                <w:rFonts w:asciiTheme="majorHAnsi" w:hAnsiTheme="majorHAnsi" w:cs="Times New Roman"/>
+                <w:sz w:val="22"/>
+              </w:rPr>
+            </w:pPr>
+            <w:r>
+              <w:rPr>
+                <w:rFonts w:asciiTheme="majorHAnsi" w:hAnsiTheme="majorHAnsi" w:cs="Times New Roman"/>
+                <w:sz w:val="22"/>
+              </w:rPr>
+              <w:t>Portability</w:t>
+            </w:r>
+          </w:p>
+        </w:tc>
+        <w:tc>
+          <w:tcPr>
+            <w:tcW w:w="2688" w:type="dxa"/>
+          </w:tcPr>
+          <w:p>
+            <w:pPr>
+              <w:pStyle w:val="ListParagraph"/>
+              <w:ind w:left="0"/>
+              <w:jc w:val="center"/>
+              <w:rPr>
+                <w:rFonts w:asciiTheme="majorHAnsi" w:hAnsiTheme="majorHAnsi" w:cs="Times New Roman"/>
+                <w:sz w:val="22"/>
+              </w:rPr>
+            </w:pPr>
+            <w:r>
+              <w:rPr>
+                <w:rFonts w:asciiTheme="majorHAnsi" w:hAnsiTheme="majorHAnsi" w:cs="Times New Roman"/>
+                <w:sz w:val="22"/>
+              </w:rPr>
+              <w:t>Desktop applications can be portable, but most are “not” portable and require manual installation from the user</w:t>
+            </w:r>
+          </w:p>
+        </w:tc>
+        <w:tc>
+          <w:tcPr>
+            <w:tcW w:w="2743" w:type="dxa"/>
+          </w:tcPr>
+          <w:p>
+            <w:pPr>
+              <w:pStyle w:val="ListParagraph"/>
+              <w:ind w:left="0"/>
+              <w:jc w:val="center"/>
+              <w:rPr>
+                <w:rFonts w:asciiTheme="majorHAnsi" w:hAnsiTheme="majorHAnsi" w:cs="Times New Roman"/>
+                <w:sz w:val="22"/>
+              </w:rPr>
+            </w:pPr>
+            <w:r>
+              <w:rPr>
+                <w:rFonts w:asciiTheme="majorHAnsi" w:hAnsiTheme="majorHAnsi" w:cs="Times New Roman"/>
+                <w:sz w:val="22"/>
+              </w:rPr>
+              <w:t>Web applications have desktop apps beat here. Web applications are “very” portable and will work with just about any computer with a decent web browser</w:t>
+            </w:r>
+          </w:p>
+        </w:tc>
+      </w:tr>
+      <w:tr>
+        <w:trPr>
+          <w:jc w:val="center"/>
+        </w:trPr>
+        <w:tc>
+          <w:tcPr>
+            <w:tcW w:w="2705" w:type="dxa"/>
+          </w:tcPr>
+          <w:p>
+            <w:pPr>
+              <w:pStyle w:val="ListParagraph"/>
+              <w:ind w:left="0"/>
+              <w:jc w:val="center"/>
+              <w:rPr>
+                <w:rFonts w:asciiTheme="majorHAnsi" w:hAnsiTheme="majorHAnsi" w:cs="Times New Roman"/>
+                <w:sz w:val="22"/>
+              </w:rPr>
+            </w:pPr>
+            <w:r>
+              <w:rPr>
+                <w:rFonts w:asciiTheme="majorHAnsi" w:hAnsiTheme="majorHAnsi" w:cs="Times New Roman"/>
+                <w:sz w:val="22"/>
+              </w:rPr>
+              <w:t>Maintenance</w:t>
+            </w:r>
+          </w:p>
+        </w:tc>
+        <w:tc>
+          <w:tcPr>
+            <w:tcW w:w="2688" w:type="dxa"/>
+          </w:tcPr>
+          <w:p>
+            <w:pPr>
+              <w:pStyle w:val="ListParagraph"/>
+              <w:ind w:left="0"/>
+              <w:jc w:val="center"/>
+              <w:rPr>
+                <w:rFonts w:asciiTheme="majorHAnsi" w:hAnsiTheme="majorHAnsi" w:cs="Times New Roman"/>
+                <w:sz w:val="22"/>
+              </w:rPr>
+            </w:pPr>
+            <w:r>
+              <w:rPr>
+                <w:rFonts w:asciiTheme="majorHAnsi" w:hAnsiTheme="majorHAnsi" w:cs="Times New Roman"/>
+                <w:sz w:val="22"/>
+              </w:rPr>
+              <w:t>Desktop applications usually need to be manually updated to install updates</w:t>
+            </w:r>
+          </w:p>
+        </w:tc>
+        <w:tc>
+          <w:tcPr>
+            <w:tcW w:w="2743" w:type="dxa"/>
+          </w:tcPr>
+          <w:p>
+            <w:pPr>
+              <w:pStyle w:val="ListParagraph"/>
+              <w:ind w:left="0"/>
+              <w:jc w:val="center"/>
+              <w:rPr>
+                <w:rFonts w:asciiTheme="majorHAnsi" w:hAnsiTheme="majorHAnsi" w:cs="Times New Roman"/>
+                <w:sz w:val="22"/>
+              </w:rPr>
+            </w:pPr>
+            <w:r>
+              <w:rPr>
+                <w:rFonts w:asciiTheme="majorHAnsi" w:hAnsiTheme="majorHAnsi" w:cs="Times New Roman"/>
+                <w:sz w:val="22"/>
+              </w:rPr>
+              <w:t xml:space="preserve">Web applications have desktop apps beat here again. Web applications are “very” maintainable. End users do not have to install “any” updates. All the updates are already taken care of by the web </w:t>
+            </w:r>
+            <w:bookmarkStart w:id="0" w:name="_GoBack"/>
+            <w:bookmarkEnd w:id="0"/>
+            <w:r>
+              <w:rPr>
+                <w:rFonts w:asciiTheme="majorHAnsi" w:hAnsiTheme="majorHAnsi" w:cs="Times New Roman"/>
+                <w:sz w:val="22"/>
+              </w:rPr>
+              <w:t>application administrator(s) who updates the web application on the server(s) that they are running on</w:t>
+            </w:r>
+          </w:p>
+        </w:tc>
+      </w:tr>
+    </w:tbl>
+    <w:p>
+      <w:pPr>
+        <w:pStyle w:val="ListParagraph"/>
+        <w:numPr>
+          <w:ilvl w:val="0"/>
+          <w:numId w:val="13"/>
+        </w:numPr>
+        <w:rPr>
+          <w:rFonts w:asciiTheme="majorHAnsi" w:hAnsiTheme="majorHAnsi" w:cs="Times New Roman"/>
+          <w:sz w:val="22"/>
+        </w:rPr>
+      </w:pPr>
+      <w:r>
+        <w:rPr>
+          <w:rFonts w:asciiTheme="majorHAnsi" w:hAnsiTheme="majorHAnsi" w:cs="Times New Roman"/>
+          <w:sz w:val="22"/>
+        </w:rPr>
+        <w:t>(</w:t>
+      </w:r>
+      <w:hyperlink r:id="rId11" w:history="1">
+        <w:r>
+          <w:rPr>
+            <w:rStyle w:val="Hyperlink"/>
+            <w:rFonts w:asciiTheme="majorHAnsi" w:hAnsiTheme="majorHAnsi" w:cs="Times New Roman"/>
+            <w:sz w:val="22"/>
+          </w:rPr>
+          <w:t>http://blog.computerlagoon.com/2015/08/04/pros-and-cons-to-web-and-desktop-applications/</w:t>
+        </w:r>
+      </w:hyperlink>
+      <w:r>
+        <w:rPr>
+          <w:rFonts w:asciiTheme="majorHAnsi" w:hAnsiTheme="majorHAnsi" w:cs="Times New Roman"/>
+          <w:sz w:val="22"/>
+        </w:rPr>
+        <w:t>)</w:t>
+      </w:r>
+    </w:p>
+    <w:p>
+      <w:pPr>
+        <w:rPr>
+          <w:rFonts w:asciiTheme="majorHAnsi" w:hAnsiTheme="majorHAnsi"/>
+          <w:sz w:val="22"/>
+        </w:rPr>
+      </w:pPr>
+    </w:p>
     <w:p>
       <w:pPr>
         <w:rPr>
@@ -590,7 +1217,6 @@
           <w:b/>
           <w:sz w:val="22"/>
         </w:rPr>
-        <w:lastRenderedPageBreak/>
         <w:t>Mac</w:t>
       </w:r>
       <w:r>
@@ -665,6 +1291,30 @@
           <w:sz w:val="22"/>
         </w:rPr>
       </w:pPr>
+      <w:r>
+        <w:rPr>
+          <w:rFonts w:asciiTheme="majorHAnsi" w:hAnsiTheme="majorHAnsi"/>
+          <w:sz w:val="22"/>
+        </w:rPr>
+        <w:t>(</w:t>
+      </w:r>
+      <w:hyperlink r:id="rId12" w:history="1">
+        <w:r>
+          <w:rPr>
+            <w:rStyle w:val="Hyperlink"/>
+            <w:rFonts w:asciiTheme="majorHAnsi" w:hAnsiTheme="majorHAnsi"/>
+            <w:sz w:val="22"/>
+          </w:rPr>
+          <w:t>https://en.wikipedia.org/wiki/Xcode</w:t>
+        </w:r>
+      </w:hyperlink>
+      <w:r>
+        <w:rPr>
+          <w:rFonts w:asciiTheme="majorHAnsi" w:hAnsiTheme="majorHAnsi"/>
+          <w:sz w:val="22"/>
+        </w:rPr>
+        <w:t>)</w:t>
+      </w:r>
     </w:p>
     <w:p>
       <w:pPr>
@@ -688,6 +1338,110 @@
     </w:p>
     <w:p>
       <w:pPr>
+        <w:pStyle w:val="ListParagraph"/>
+        <w:numPr>
+          <w:ilvl w:val="1"/>
+          <w:numId w:val="17"/>
+        </w:numPr>
+        <w:rPr>
+          <w:rFonts w:asciiTheme="majorHAnsi" w:hAnsiTheme="majorHAnsi"/>
+          <w:sz w:val="22"/>
+        </w:rPr>
+      </w:pPr>
+      <w:r>
+        <w:rPr>
+          <w:rFonts w:asciiTheme="majorHAnsi" w:hAnsiTheme="majorHAnsi"/>
+          <w:sz w:val="22"/>
+        </w:rPr>
+        <w:t>An Apple’s native object oriented application programming interface (API) for the OS X operating system</w:t>
+      </w:r>
+    </w:p>
+    <w:p>
+      <w:pPr>
+        <w:pStyle w:val="ListParagraph"/>
+        <w:numPr>
+          <w:ilvl w:val="1"/>
+          <w:numId w:val="17"/>
+        </w:numPr>
+        <w:rPr>
+          <w:rFonts w:asciiTheme="majorHAnsi" w:hAnsiTheme="majorHAnsi"/>
+          <w:sz w:val="22"/>
+        </w:rPr>
+      </w:pPr>
+      <w:r>
+        <w:rPr>
+          <w:rFonts w:asciiTheme="majorHAnsi" w:hAnsiTheme="majorHAnsi"/>
+          <w:sz w:val="22"/>
+        </w:rPr>
+        <w:t>Consists of the Foundation Kit, Application Kit, and Core Data frameworks, as well as the libraries and frameworks included by those, such as the C standard library and the Objective C runtime</w:t>
+      </w:r>
+    </w:p>
+    <w:p>
+      <w:pPr>
+        <w:pStyle w:val="ListParagraph"/>
+        <w:numPr>
+          <w:ilvl w:val="1"/>
+          <w:numId w:val="17"/>
+        </w:numPr>
+        <w:rPr>
+          <w:rFonts w:asciiTheme="majorHAnsi" w:hAnsiTheme="majorHAnsi"/>
+          <w:sz w:val="22"/>
+        </w:rPr>
+      </w:pPr>
+      <w:r>
+        <w:rPr>
+          <w:rFonts w:asciiTheme="majorHAnsi" w:hAnsiTheme="majorHAnsi"/>
+          <w:sz w:val="22"/>
+        </w:rPr>
+        <w:t>Are typically developed using the development tools provided by Apple using the Objective C or Swift language</w:t>
+      </w:r>
+    </w:p>
+    <w:p>
+      <w:pPr>
+        <w:pStyle w:val="ListParagraph"/>
+        <w:numPr>
+          <w:ilvl w:val="1"/>
+          <w:numId w:val="17"/>
+        </w:numPr>
+        <w:rPr>
+          <w:rFonts w:asciiTheme="majorHAnsi" w:hAnsiTheme="majorHAnsi"/>
+          <w:sz w:val="22"/>
+        </w:rPr>
+      </w:pPr>
+      <w:r>
+        <w:rPr>
+          <w:rFonts w:asciiTheme="majorHAnsi" w:hAnsiTheme="majorHAnsi"/>
+          <w:sz w:val="22"/>
+        </w:rPr>
+        <w:t>(</w:t>
+      </w:r>
+      <w:hyperlink r:id="rId13" w:history="1">
+        <w:r>
+          <w:rPr>
+            <w:rStyle w:val="Hyperlink"/>
+            <w:rFonts w:asciiTheme="majorHAnsi" w:hAnsiTheme="majorHAnsi"/>
+            <w:sz w:val="22"/>
+          </w:rPr>
+          <w:t>https://en.wikipedia.org/wiki/Cocoa_(API</w:t>
+        </w:r>
+      </w:hyperlink>
+      <w:r>
+        <w:rPr>
+          <w:rFonts w:asciiTheme="majorHAnsi" w:hAnsiTheme="majorHAnsi"/>
+          <w:sz w:val="22"/>
+        </w:rPr>
+        <w:t>)</w:t>
+      </w:r>
+      <w:r>
+        <w:rPr>
+          <w:rFonts w:asciiTheme="majorHAnsi" w:hAnsiTheme="majorHAnsi"/>
+          <w:sz w:val="22"/>
+        </w:rPr>
+        <w:t>)</w:t>
+      </w:r>
+    </w:p>
+    <w:p>
+      <w:pPr>
         <w:rPr>
           <w:rFonts w:asciiTheme="majorHAnsi" w:hAnsiTheme="majorHAnsi"/>
           <w:sz w:val="22"/>
@@ -731,8 +1485,6 @@
         </w:rPr>
         <w:t>VisualStudio</w:t>
       </w:r>
-      <w:bookmarkStart w:id="0" w:name="_GoBack"/>
-      <w:bookmarkEnd w:id="0"/>
       <w:proofErr w:type="spellEnd"/>
     </w:p>
     <w:p>
@@ -814,7 +1566,7 @@
         </w:rPr>
         <w:t>(</w:t>
       </w:r>
-      <w:hyperlink r:id="rId10" w:history="1">
+      <w:hyperlink r:id="rId14" w:history="1">
         <w:r>
           <w:rPr>
             <w:rStyle w:val="Hyperlink"/>
@@ -1208,7 +1960,7 @@
         </w:rPr>
         <w:t>(</w:t>
       </w:r>
-      <w:hyperlink r:id="rId11" w:history="1">
+      <w:hyperlink r:id="rId15" w:history="1">
         <w:r>
           <w:rPr>
             <w:rStyle w:val="Hyperlink"/>
@@ -1355,7 +2107,7 @@
         </w:rPr>
         <w:t>(</w:t>
       </w:r>
-      <w:hyperlink r:id="rId12" w:history="1">
+      <w:hyperlink r:id="rId16" w:history="1">
         <w:r>
           <w:rPr>
             <w:rStyle w:val="Hyperlink"/>
@@ -1834,7 +2586,7 @@
           <w:sz w:val="22"/>
         </w:rPr>
       </w:pPr>
-      <w:hyperlink r:id="rId13" w:history="1">
+      <w:hyperlink r:id="rId17" w:history="1">
         <w:r>
           <w:rPr>
             <w:rStyle w:val="Hyperlink"/>
@@ -1860,7 +2612,7 @@
           <w:sz w:val="22"/>
         </w:rPr>
       </w:pPr>
-      <w:hyperlink r:id="rId14" w:history="1">
+      <w:hyperlink r:id="rId18" w:history="1">
         <w:r>
           <w:rPr>
             <w:rStyle w:val="Hyperlink"/>
@@ -1886,7 +2638,7 @@
           <w:sz w:val="22"/>
         </w:rPr>
       </w:pPr>
-      <w:hyperlink r:id="rId15" w:history="1">
+      <w:hyperlink r:id="rId19" w:history="1">
         <w:r>
           <w:rPr>
             <w:rStyle w:val="Hyperlink"/>
@@ -1912,7 +2664,7 @@
           <w:sz w:val="22"/>
         </w:rPr>
       </w:pPr>
-      <w:hyperlink r:id="rId16" w:history="1">
+      <w:hyperlink r:id="rId20" w:history="1">
         <w:r>
           <w:rPr>
             <w:rStyle w:val="Hyperlink"/>
@@ -1938,7 +2690,7 @@
           <w:sz w:val="22"/>
         </w:rPr>
       </w:pPr>
-      <w:hyperlink r:id="rId17" w:history="1">
+      <w:hyperlink r:id="rId21" w:history="1">
         <w:r>
           <w:rPr>
             <w:rStyle w:val="Hyperlink"/>
@@ -1964,7 +2716,7 @@
           <w:sz w:val="22"/>
         </w:rPr>
       </w:pPr>
-      <w:hyperlink r:id="rId18" w:history="1">
+      <w:hyperlink r:id="rId22" w:history="1">
         <w:r>
           <w:rPr>
             <w:rStyle w:val="Hyperlink"/>
@@ -1991,7 +2743,7 @@
           <w:sz w:val="22"/>
         </w:rPr>
       </w:pPr>
-      <w:hyperlink r:id="rId19" w:anchor=".vkprytwgs" w:history="1">
+      <w:hyperlink r:id="rId23" w:anchor=".vkprytwgs" w:history="1">
         <w:r>
           <w:rPr>
             <w:rStyle w:val="Hyperlink"/>
@@ -2689,6 +3441,119 @@
     </w:lvl>
   </w:abstractNum>
   <w:abstractNum w:abstractNumId="6">
+    <w:nsid w:val="43AF5D91"/>
+    <w:multiLevelType w:val="hybridMultilevel"/>
+    <w:tmpl w:val="825A19E4"/>
+    <w:lvl w:ilvl="0" w:tplc="04090003">
+      <w:start w:val="1"/>
+      <w:numFmt w:val="bullet"/>
+      <w:lvlText w:val="o"/>
+      <w:lvlJc w:val="left"/>
+      <w:pPr>
+        <w:ind w:left="1440" w:hanging="360"/>
+      </w:pPr>
+      <w:rPr>
+        <w:rFonts w:ascii="Courier New" w:hAnsi="Courier New" w:hint="default"/>
+      </w:rPr>
+    </w:lvl>
+    <w:lvl w:ilvl="1" w:tplc="04090003" w:tentative="1">
+      <w:start w:val="1"/>
+      <w:numFmt w:val="bullet"/>
+      <w:lvlText w:val="o"/>
+      <w:lvlJc w:val="left"/>
+      <w:pPr>
+        <w:ind w:left="2160" w:hanging="360"/>
+      </w:pPr>
+      <w:rPr>
+        <w:rFonts w:ascii="Courier New" w:hAnsi="Courier New" w:hint="default"/>
+      </w:rPr>
+    </w:lvl>
+    <w:lvl w:ilvl="2" w:tplc="04090005" w:tentative="1">
+      <w:start w:val="1"/>
+      <w:numFmt w:val="bullet"/>
+      <w:lvlText w:val=""/>
+      <w:lvlJc w:val="left"/>
+      <w:pPr>
+        <w:ind w:left="2880" w:hanging="360"/>
+      </w:pPr>
+      <w:rPr>
+        <w:rFonts w:ascii="Wingdings" w:hAnsi="Wingdings" w:hint="default"/>
+      </w:rPr>
+    </w:lvl>
+    <w:lvl w:ilvl="3" w:tplc="04090001" w:tentative="1">
+      <w:start w:val="1"/>
+      <w:numFmt w:val="bullet"/>
+      <w:lvlText w:val=""/>
+      <w:lvlJc w:val="left"/>
+      <w:pPr>
+        <w:ind w:left="3600" w:hanging="360"/>
+      </w:pPr>
+      <w:rPr>
+        <w:rFonts w:ascii="Symbol" w:hAnsi="Symbol" w:hint="default"/>
+      </w:rPr>
+    </w:lvl>
+    <w:lvl w:ilvl="4" w:tplc="04090003" w:tentative="1">
+      <w:start w:val="1"/>
+      <w:numFmt w:val="bullet"/>
+      <w:lvlText w:val="o"/>
+      <w:lvlJc w:val="left"/>
+      <w:pPr>
+        <w:ind w:left="4320" w:hanging="360"/>
+      </w:pPr>
+      <w:rPr>
+        <w:rFonts w:ascii="Courier New" w:hAnsi="Courier New" w:hint="default"/>
+      </w:rPr>
+    </w:lvl>
+    <w:lvl w:ilvl="5" w:tplc="04090005" w:tentative="1">
+      <w:start w:val="1"/>
+      <w:numFmt w:val="bullet"/>
+      <w:lvlText w:val=""/>
+      <w:lvlJc w:val="left"/>
+      <w:pPr>
+        <w:ind w:left="5040" w:hanging="360"/>
+      </w:pPr>
+      <w:rPr>
+        <w:rFonts w:ascii="Wingdings" w:hAnsi="Wingdings" w:hint="default"/>
+      </w:rPr>
+    </w:lvl>
+    <w:lvl w:ilvl="6" w:tplc="04090001" w:tentative="1">
+      <w:start w:val="1"/>
+      <w:numFmt w:val="bullet"/>
+      <w:lvlText w:val=""/>
+      <w:lvlJc w:val="left"/>
+      <w:pPr>
+        <w:ind w:left="5760" w:hanging="360"/>
+      </w:pPr>
+      <w:rPr>
+        <w:rFonts w:ascii="Symbol" w:hAnsi="Symbol" w:hint="default"/>
+      </w:rPr>
+    </w:lvl>
+    <w:lvl w:ilvl="7" w:tplc="04090003" w:tentative="1">
+      <w:start w:val="1"/>
+      <w:numFmt w:val="bullet"/>
+      <w:lvlText w:val="o"/>
+      <w:lvlJc w:val="left"/>
+      <w:pPr>
+        <w:ind w:left="6480" w:hanging="360"/>
+      </w:pPr>
+      <w:rPr>
+        <w:rFonts w:ascii="Courier New" w:hAnsi="Courier New" w:hint="default"/>
+      </w:rPr>
+    </w:lvl>
+    <w:lvl w:ilvl="8" w:tplc="04090005" w:tentative="1">
+      <w:start w:val="1"/>
+      <w:numFmt w:val="bullet"/>
+      <w:lvlText w:val=""/>
+      <w:lvlJc w:val="left"/>
+      <w:pPr>
+        <w:ind w:left="7200" w:hanging="360"/>
+      </w:pPr>
+      <w:rPr>
+        <w:rFonts w:ascii="Wingdings" w:hAnsi="Wingdings" w:hint="default"/>
+      </w:rPr>
+    </w:lvl>
+  </w:abstractNum>
+  <w:abstractNum w:abstractNumId="7">
     <w:nsid w:val="5CC778A9"/>
     <w:multiLevelType w:val="hybridMultilevel"/>
     <w:tmpl w:val="8E0037CE"/>
@@ -2801,10 +3666,10 @@
       </w:rPr>
     </w:lvl>
   </w:abstractNum>
-  <w:abstractNum w:abstractNumId="7">
+  <w:abstractNum w:abstractNumId="8">
     <w:nsid w:val="5E110068"/>
     <w:multiLevelType w:val="hybridMultilevel"/>
-    <w:tmpl w:val="AD004762"/>
+    <w:tmpl w:val="FE3C09B4"/>
     <w:lvl w:ilvl="0" w:tplc="04090001">
       <w:start w:val="1"/>
       <w:numFmt w:val="bullet"/>
@@ -2826,95 +3691,95 @@
         <w:ind w:left="1440" w:hanging="360"/>
       </w:pPr>
       <w:rPr>
+        <w:rFonts w:ascii="Courier New" w:hAnsi="Courier New" w:hint="default"/>
+      </w:rPr>
+    </w:lvl>
+    <w:lvl w:ilvl="2" w:tplc="04090005" w:tentative="1">
+      <w:start w:val="1"/>
+      <w:numFmt w:val="bullet"/>
+      <w:lvlText w:val=""/>
+      <w:lvlJc w:val="left"/>
+      <w:pPr>
+        <w:ind w:left="2160" w:hanging="360"/>
+      </w:pPr>
+      <w:rPr>
+        <w:rFonts w:ascii="Wingdings" w:hAnsi="Wingdings" w:hint="default"/>
+      </w:rPr>
+    </w:lvl>
+    <w:lvl w:ilvl="3" w:tplc="04090001" w:tentative="1">
+      <w:start w:val="1"/>
+      <w:numFmt w:val="bullet"/>
+      <w:lvlText w:val=""/>
+      <w:lvlJc w:val="left"/>
+      <w:pPr>
+        <w:ind w:left="2880" w:hanging="360"/>
+      </w:pPr>
+      <w:rPr>
+        <w:rFonts w:ascii="Symbol" w:hAnsi="Symbol" w:hint="default"/>
+      </w:rPr>
+    </w:lvl>
+    <w:lvl w:ilvl="4" w:tplc="04090003" w:tentative="1">
+      <w:start w:val="1"/>
+      <w:numFmt w:val="bullet"/>
+      <w:lvlText w:val="o"/>
+      <w:lvlJc w:val="left"/>
+      <w:pPr>
+        <w:ind w:left="3600" w:hanging="360"/>
+      </w:pPr>
+      <w:rPr>
         <w:rFonts w:ascii="Courier New" w:hAnsi="Courier New" w:cs="Courier New" w:hint="default"/>
       </w:rPr>
     </w:lvl>
-    <w:lvl w:ilvl="2" w:tplc="04090005" w:tentative="1">
+    <w:lvl w:ilvl="5" w:tplc="04090005" w:tentative="1">
       <w:start w:val="1"/>
       <w:numFmt w:val="bullet"/>
       <w:lvlText w:val=""/>
       <w:lvlJc w:val="left"/>
       <w:pPr>
-        <w:ind w:left="2160" w:hanging="360"/>
+        <w:ind w:left="4320" w:hanging="360"/>
       </w:pPr>
       <w:rPr>
         <w:rFonts w:ascii="Wingdings" w:hAnsi="Wingdings" w:hint="default"/>
       </w:rPr>
     </w:lvl>
-    <w:lvl w:ilvl="3" w:tplc="04090001" w:tentative="1">
+    <w:lvl w:ilvl="6" w:tplc="04090001" w:tentative="1">
       <w:start w:val="1"/>
       <w:numFmt w:val="bullet"/>
       <w:lvlText w:val=""/>
       <w:lvlJc w:val="left"/>
       <w:pPr>
-        <w:ind w:left="2880" w:hanging="360"/>
+        <w:ind w:left="5040" w:hanging="360"/>
       </w:pPr>
       <w:rPr>
         <w:rFonts w:ascii="Symbol" w:hAnsi="Symbol" w:hint="default"/>
       </w:rPr>
     </w:lvl>
-    <w:lvl w:ilvl="4" w:tplc="04090003" w:tentative="1">
+    <w:lvl w:ilvl="7" w:tplc="04090003" w:tentative="1">
       <w:start w:val="1"/>
       <w:numFmt w:val="bullet"/>
       <w:lvlText w:val="o"/>
       <w:lvlJc w:val="left"/>
       <w:pPr>
-        <w:ind w:left="3600" w:hanging="360"/>
+        <w:ind w:left="5760" w:hanging="360"/>
       </w:pPr>
       <w:rPr>
         <w:rFonts w:ascii="Courier New" w:hAnsi="Courier New" w:cs="Courier New" w:hint="default"/>
       </w:rPr>
     </w:lvl>
-    <w:lvl w:ilvl="5" w:tplc="04090005" w:tentative="1">
+    <w:lvl w:ilvl="8" w:tplc="04090005" w:tentative="1">
       <w:start w:val="1"/>
       <w:numFmt w:val="bullet"/>
       <w:lvlText w:val=""/>
       <w:lvlJc w:val="left"/>
       <w:pPr>
-        <w:ind w:left="4320" w:hanging="360"/>
+        <w:ind w:left="6480" w:hanging="360"/>
       </w:pPr>
       <w:rPr>
         <w:rFonts w:ascii="Wingdings" w:hAnsi="Wingdings" w:hint="default"/>
       </w:rPr>
     </w:lvl>
-    <w:lvl w:ilvl="6" w:tplc="04090001" w:tentative="1">
-      <w:start w:val="1"/>
-      <w:numFmt w:val="bullet"/>
-      <w:lvlText w:val=""/>
-      <w:lvlJc w:val="left"/>
-      <w:pPr>
-        <w:ind w:left="5040" w:hanging="360"/>
-      </w:pPr>
-      <w:rPr>
-        <w:rFonts w:ascii="Symbol" w:hAnsi="Symbol" w:hint="default"/>
-      </w:rPr>
-    </w:lvl>
-    <w:lvl w:ilvl="7" w:tplc="04090003" w:tentative="1">
-      <w:start w:val="1"/>
-      <w:numFmt w:val="bullet"/>
-      <w:lvlText w:val="o"/>
-      <w:lvlJc w:val="left"/>
-      <w:pPr>
-        <w:ind w:left="5760" w:hanging="360"/>
-      </w:pPr>
-      <w:rPr>
-        <w:rFonts w:ascii="Courier New" w:hAnsi="Courier New" w:cs="Courier New" w:hint="default"/>
-      </w:rPr>
-    </w:lvl>
-    <w:lvl w:ilvl="8" w:tplc="04090005" w:tentative="1">
-      <w:start w:val="1"/>
-      <w:numFmt w:val="bullet"/>
-      <w:lvlText w:val=""/>
-      <w:lvlJc w:val="left"/>
-      <w:pPr>
-        <w:ind w:left="6480" w:hanging="360"/>
-      </w:pPr>
-      <w:rPr>
-        <w:rFonts w:ascii="Wingdings" w:hAnsi="Wingdings" w:hint="default"/>
-      </w:rPr>
-    </w:lvl>
   </w:abstractNum>
-  <w:abstractNum w:abstractNumId="8">
+  <w:abstractNum w:abstractNumId="9">
     <w:nsid w:val="60E90C87"/>
     <w:multiLevelType w:val="hybridMultilevel"/>
     <w:tmpl w:val="6C5A58D0"/>
@@ -3027,7 +3892,7 @@
       </w:rPr>
     </w:lvl>
   </w:abstractNum>
-  <w:abstractNum w:abstractNumId="9">
+  <w:abstractNum w:abstractNumId="10">
     <w:nsid w:val="610839BC"/>
     <w:multiLevelType w:val="hybridMultilevel"/>
     <w:tmpl w:val="3A4CEC64"/>
@@ -3140,7 +4005,7 @@
       </w:rPr>
     </w:lvl>
   </w:abstractNum>
-  <w:abstractNum w:abstractNumId="10">
+  <w:abstractNum w:abstractNumId="11">
     <w:nsid w:val="620F36E4"/>
     <w:multiLevelType w:val="hybridMultilevel"/>
     <w:tmpl w:val="1BD066CA"/>
@@ -3253,7 +4118,7 @@
       </w:rPr>
     </w:lvl>
   </w:abstractNum>
-  <w:abstractNum w:abstractNumId="11">
+  <w:abstractNum w:abstractNumId="12">
     <w:nsid w:val="63E041A3"/>
     <w:multiLevelType w:val="hybridMultilevel"/>
     <w:tmpl w:val="A84AD402"/>
@@ -3339,7 +4204,7 @@
       </w:pPr>
     </w:lvl>
   </w:abstractNum>
-  <w:abstractNum w:abstractNumId="12">
+  <w:abstractNum w:abstractNumId="13">
     <w:nsid w:val="640E3EE3"/>
     <w:multiLevelType w:val="hybridMultilevel"/>
     <w:tmpl w:val="EEEC670A"/>
@@ -3452,7 +4317,7 @@
       </w:rPr>
     </w:lvl>
   </w:abstractNum>
-  <w:abstractNum w:abstractNumId="13">
+  <w:abstractNum w:abstractNumId="14">
     <w:nsid w:val="6AE802D0"/>
     <w:multiLevelType w:val="hybridMultilevel"/>
     <w:tmpl w:val="3CD8AE84"/>
@@ -3565,7 +4430,7 @@
       </w:rPr>
     </w:lvl>
   </w:abstractNum>
-  <w:abstractNum w:abstractNumId="14">
+  <w:abstractNum w:abstractNumId="15">
     <w:nsid w:val="72F44FD8"/>
     <w:multiLevelType w:val="hybridMultilevel"/>
     <w:tmpl w:val="6010C356"/>
@@ -3678,7 +4543,7 @@
       </w:rPr>
     </w:lvl>
   </w:abstractNum>
-  <w:abstractNum w:abstractNumId="15">
+  <w:abstractNum w:abstractNumId="16">
     <w:nsid w:val="75981691"/>
     <w:multiLevelType w:val="hybridMultilevel"/>
     <w:tmpl w:val="EAB84DAE"/>
@@ -3791,7 +4656,7 @@
       </w:rPr>
     </w:lvl>
   </w:abstractNum>
-  <w:abstractNum w:abstractNumId="16">
+  <w:abstractNum w:abstractNumId="17">
     <w:nsid w:val="76F32B92"/>
     <w:multiLevelType w:val="hybridMultilevel"/>
     <w:tmpl w:val="9BE64AB6"/>
@@ -3904,7 +4769,7 @@
       </w:rPr>
     </w:lvl>
   </w:abstractNum>
-  <w:abstractNum w:abstractNumId="17">
+  <w:abstractNum w:abstractNumId="18">
     <w:nsid w:val="784E1A44"/>
     <w:multiLevelType w:val="hybridMultilevel"/>
     <w:tmpl w:val="479A480E"/>
@@ -4018,19 +4883,19 @@
     </w:lvl>
   </w:abstractNum>
   <w:num w:numId="1">
-    <w:abstractNumId w:val="14"/>
+    <w:abstractNumId w:val="15"/>
   </w:num>
   <w:num w:numId="2">
+    <w:abstractNumId w:val="10"/>
+  </w:num>
+  <w:num w:numId="3">
+    <w:abstractNumId w:val="12"/>
+  </w:num>
+  <w:num w:numId="4">
     <w:abstractNumId w:val="9"/>
   </w:num>
-  <w:num w:numId="3">
-    <w:abstractNumId w:val="11"/>
-  </w:num>
-  <w:num w:numId="4">
-    <w:abstractNumId w:val="8"/>
-  </w:num>
   <w:num w:numId="5">
-    <w:abstractNumId w:val="17"/>
+    <w:abstractNumId w:val="18"/>
   </w:num>
   <w:num w:numId="6">
     <w:abstractNumId w:val="0"/>
@@ -4039,28 +4904,28 @@
     <w:abstractNumId w:val="1"/>
   </w:num>
   <w:num w:numId="8">
-    <w:abstractNumId w:val="15"/>
+    <w:abstractNumId w:val="16"/>
   </w:num>
   <w:num w:numId="9">
-    <w:abstractNumId w:val="13"/>
+    <w:abstractNumId w:val="14"/>
   </w:num>
   <w:num w:numId="10">
-    <w:abstractNumId w:val="10"/>
+    <w:abstractNumId w:val="11"/>
   </w:num>
   <w:num w:numId="11">
-    <w:abstractNumId w:val="12"/>
+    <w:abstractNumId w:val="13"/>
   </w:num>
   <w:num w:numId="12">
     <w:abstractNumId w:val="3"/>
   </w:num>
   <w:num w:numId="13">
-    <w:abstractNumId w:val="7"/>
+    <w:abstractNumId w:val="8"/>
   </w:num>
   <w:num w:numId="14">
     <w:abstractNumId w:val="2"/>
   </w:num>
   <w:num w:numId="15">
-    <w:abstractNumId w:val="6"/>
+    <w:abstractNumId w:val="7"/>
   </w:num>
   <w:num w:numId="16">
     <w:abstractNumId w:val="4"/>
@@ -4069,7 +4934,10 @@
     <w:abstractNumId w:val="5"/>
   </w:num>
   <w:num w:numId="18">
-    <w:abstractNumId w:val="16"/>
+    <w:abstractNumId w:val="17"/>
+  </w:num>
+  <w:num w:numId="19">
+    <w:abstractNumId w:val="6"/>
   </w:num>
   <w:numIdMacAtCleanup w:val="11"/>
 </w:numbering>
@@ -4979,4 +5847,16 @@
   </a:objectDefaults>
   <a:extraClrSchemeLst/>
 </a:theme>
+</file>
+
+<file path=customXml/item1.xml><?xml version="1.0" encoding="utf-8"?>
+<b:Sources xmlns:b="http://schemas.openxmlformats.org/officeDocument/2006/bibliography" xmlns="http://schemas.openxmlformats.org/officeDocument/2006/bibliography" SelectedStyle="/APA.XSL" StyleName="APA"/>
+</file>
+
+<file path=customXml/itemProps1.xml><?xml version="1.0" encoding="utf-8"?>
+<ds:datastoreItem xmlns:ds="http://schemas.openxmlformats.org/officeDocument/2006/customXml" ds:itemID="{78B760BF-65E9-DB41-BC64-73A5E19E304F}">
+  <ds:schemaRefs>
+    <ds:schemaRef ds:uri="http://schemas.openxmlformats.org/officeDocument/2006/bibliography"/>
+  </ds:schemaRefs>
+</ds:datastoreItem>
 </file>
</xml_diff>

<commit_message>
added notes and background
</commit_message>
<xml_diff>
--- a/Desktop App Presentation Notes.docx
+++ b/Desktop App Presentation Notes.docx
@@ -1,6 +1,6 @@
 
 <file path=word/document.xml><?xml version="1.0" encoding="utf-8"?>
-<w:document xmlns:wpc="http://schemas.microsoft.com/office/word/2010/wordprocessingCanvas" xmlns:mo="http://schemas.microsoft.com/office/mac/office/2008/main" xmlns:mc="http://schemas.openxmlformats.org/markup-compatibility/2006" xmlns:mv="urn:schemas-microsoft-com:mac:vml" xmlns:o="urn:schemas-microsoft-com:office:office" xmlns:r="http://schemas.openxmlformats.org/officeDocument/2006/relationships" xmlns:m="http://schemas.openxmlformats.org/officeDocument/2006/math" xmlns:v="urn:schemas-microsoft-com:vml" xmlns:wp14="http://schemas.microsoft.com/office/word/2010/wordprocessingDrawing" xmlns:wp="http://schemas.openxmlformats.org/drawingml/2006/wordprocessingDrawing" xmlns:w10="urn:schemas-microsoft-com:office:word" xmlns:w="http://schemas.openxmlformats.org/wordprocessingml/2006/main" xmlns:w14="http://schemas.microsoft.com/office/word/2010/wordml" xmlns:wpg="http://schemas.microsoft.com/office/word/2010/wordprocessingGroup" xmlns:wpi="http://schemas.microsoft.com/office/word/2010/wordprocessingInk" xmlns:wne="http://schemas.microsoft.com/office/word/2006/wordml" xmlns:wps="http://schemas.microsoft.com/office/word/2010/wordprocessingShape" mc:Ignorable="w14 wp14">
+<w:document xmlns:wpc="http://schemas.microsoft.com/office/word/2010/wordprocessingCanvas" xmlns:mo="http://schemas.microsoft.com/office/mac/office/2008/main" xmlns:mc="http://schemas.openxmlformats.org/markup-compatibility/2006" xmlns:mv="urn:schemas-microsoft-com:mac:vml" xmlns:o="urn:schemas-microsoft-com:office:office" xmlns:r="http://schemas.openxmlformats.org/officeDocument/2006/relationships" xmlns:m="http://schemas.openxmlformats.org/officeDocument/2006/math" xmlns:v="urn:schemas-microsoft-com:vml" xmlns:wp14="http://schemas.microsoft.com/office/word/2010/wordprocessingDrawing" xmlns:wp="http://schemas.openxmlformats.org/drawingml/2006/wordprocessingDrawing" xmlns:w10="urn:schemas-microsoft-com:office:word" xmlns:w="http://schemas.openxmlformats.org/wordprocessingml/2006/main" xmlns:w14="http://schemas.microsoft.com/office/word/2010/wordml" xmlns:w15="http://schemas.microsoft.com/office/word/2012/wordml" xmlns:wpg="http://schemas.microsoft.com/office/word/2010/wordprocessingGroup" xmlns:wpi="http://schemas.microsoft.com/office/word/2010/wordprocessingInk" xmlns:wne="http://schemas.microsoft.com/office/word/2006/wordml" xmlns:wps="http://schemas.microsoft.com/office/word/2010/wordprocessingShape" mc:Ignorable="w14 w15 wp14">
   <w:body>
     <w:p>
       <w:pPr>
@@ -181,7 +181,7 @@
           <w:sz w:val="22"/>
         </w:rPr>
       </w:pPr>
-      <w:hyperlink r:id="rId7" w:history="1">
+      <w:hyperlink r:id="rId6" w:history="1">
         <w:r>
           <w:rPr>
             <w:rStyle w:val="Hyperlink"/>
@@ -204,6 +204,14 @@
       <w:pPr>
         <w:rPr>
           <w:rFonts w:asciiTheme="majorHAnsi" w:hAnsiTheme="majorHAnsi"/>
+          <w:sz w:val="22"/>
+        </w:rPr>
+      </w:pPr>
+    </w:p>
+    <w:p>
+      <w:pPr>
+        <w:rPr>
+          <w:rFonts w:asciiTheme="majorHAnsi" w:hAnsiTheme="majorHAnsi"/>
           <w:b/>
           <w:sz w:val="22"/>
         </w:rPr>
@@ -340,15 +348,6 @@
         </w:rPr>
         <w:t>)</w:t>
       </w:r>
-    </w:p>
-    <w:p>
-      <w:pPr>
-        <w:pStyle w:val="ListParagraph"/>
-        <w:rPr>
-          <w:rFonts w:asciiTheme="majorHAnsi" w:hAnsiTheme="majorHAnsi" w:cs="Times New Roman"/>
-          <w:sz w:val="22"/>
-        </w:rPr>
-      </w:pPr>
       <w:r>
         <w:rPr>
           <w:rFonts w:asciiTheme="majorHAnsi" w:hAnsiTheme="majorHAnsi" w:cs="Times New Roman"/>
@@ -400,7 +399,7 @@
         </w:rPr>
         <w:t>Software application development began with </w:t>
       </w:r>
-      <w:hyperlink r:id="rId8" w:history="1">
+      <w:hyperlink r:id="rId7" w:history="1">
         <w:r>
           <w:rPr>
             <w:rFonts w:asciiTheme="majorHAnsi" w:hAnsiTheme="majorHAnsi" w:cs="Times New Roman"/>
@@ -422,6 +421,94 @@
           <w:sz w:val="22"/>
         </w:rPr>
         <w:t>” (</w:t>
+      </w:r>
+      <w:hyperlink r:id="rId8" w:history="1">
+        <w:r>
+          <w:rPr>
+            <w:rStyle w:val="Hyperlink"/>
+            <w:rFonts w:asciiTheme="majorHAnsi" w:hAnsiTheme="majorHAnsi" w:cs="Times New Roman"/>
+            <w:sz w:val="22"/>
+          </w:rPr>
+          <w:t>http://www.streetdirectory.com/travel_guide/114448/programming/desktop_applications_vs_web_applications.html)</w:t>
+        </w:r>
+      </w:hyperlink>
+    </w:p>
+    <w:p>
+      <w:pPr>
+        <w:pStyle w:val="ListParagraph"/>
+        <w:numPr>
+          <w:ilvl w:val="0"/>
+          <w:numId w:val="13"/>
+        </w:numPr>
+        <w:rPr>
+          <w:rFonts w:asciiTheme="majorHAnsi" w:hAnsiTheme="majorHAnsi" w:cs="Times New Roman"/>
+          <w:sz w:val="22"/>
+        </w:rPr>
+      </w:pPr>
+      <w:r>
+        <w:rPr>
+          <w:rFonts w:asciiTheme="majorHAnsi" w:hAnsiTheme="majorHAnsi" w:cs="Times New Roman"/>
+          <w:sz w:val="22"/>
+        </w:rPr>
+        <w:t>Web applications</w:t>
+      </w:r>
+      <w:r>
+        <w:rPr>
+          <w:rFonts w:asciiTheme="majorHAnsi" w:hAnsiTheme="majorHAnsi" w:cs="Times New Roman"/>
+          <w:sz w:val="22"/>
+        </w:rPr>
+        <w:t xml:space="preserve"> began replacing desktop applications for reasons of portability and better functions from usability point of view (</w:t>
+      </w:r>
+      <w:r>
+        <w:rPr>
+          <w:rFonts w:asciiTheme="majorHAnsi" w:hAnsiTheme="majorHAnsi" w:cs="Times New Roman"/>
+          <w:sz w:val="22"/>
+        </w:rPr>
+        <w:t>http://www.streetdirectory.com/travel_guide/114448/programming/desktop_applications_vs_web_applications.html</w:t>
+      </w:r>
+      <w:r>
+        <w:rPr>
+          <w:rFonts w:asciiTheme="majorHAnsi" w:hAnsiTheme="majorHAnsi" w:cs="Times New Roman"/>
+          <w:sz w:val="22"/>
+        </w:rPr>
+        <w:t>)</w:t>
+      </w:r>
+    </w:p>
+    <w:p>
+      <w:pPr>
+        <w:pStyle w:val="ListParagraph"/>
+        <w:numPr>
+          <w:ilvl w:val="0"/>
+          <w:numId w:val="13"/>
+        </w:numPr>
+        <w:rPr>
+          <w:rFonts w:asciiTheme="majorHAnsi" w:hAnsiTheme="majorHAnsi" w:cs="Times New Roman"/>
+          <w:sz w:val="22"/>
+        </w:rPr>
+      </w:pPr>
+      <w:r>
+        <w:rPr>
+          <w:rFonts w:asciiTheme="majorHAnsi" w:hAnsiTheme="majorHAnsi" w:cs="Times New Roman"/>
+          <w:sz w:val="22"/>
+        </w:rPr>
+        <w:t>Web applications development “</w:t>
+      </w:r>
+      <w:r>
+        <w:rPr>
+          <w:rFonts w:asciiTheme="majorHAnsi" w:hAnsiTheme="majorHAnsi" w:cs="Times New Roman"/>
+          <w:sz w:val="22"/>
+        </w:rPr>
+        <w:t>is usually made on client-server architecture and use a web-browser as the client interface.</w:t>
+      </w:r>
+      <w:r>
+        <w:rPr>
+          <w:rFonts w:asciiTheme="majorHAnsi" w:hAnsiTheme="majorHAnsi" w:cs="Times New Roman"/>
+          <w:sz w:val="22"/>
+        </w:rPr>
+        <w:t>”(</w:t>
+      </w:r>
+      <w:r>
+        <w:t xml:space="preserve"> </w:t>
       </w:r>
       <w:hyperlink r:id="rId9" w:history="1">
         <w:r>
@@ -451,94 +538,6 @@
           <w:rFonts w:asciiTheme="majorHAnsi" w:hAnsiTheme="majorHAnsi" w:cs="Times New Roman"/>
           <w:sz w:val="22"/>
         </w:rPr>
-        <w:t>Web applications</w:t>
-      </w:r>
-      <w:r>
-        <w:rPr>
-          <w:rFonts w:asciiTheme="majorHAnsi" w:hAnsiTheme="majorHAnsi" w:cs="Times New Roman"/>
-          <w:sz w:val="22"/>
-        </w:rPr>
-        <w:t xml:space="preserve"> began replacing desktop applications for reasons of portability and better functions from usability point of view (</w:t>
-      </w:r>
-      <w:r>
-        <w:rPr>
-          <w:rFonts w:asciiTheme="majorHAnsi" w:hAnsiTheme="majorHAnsi" w:cs="Times New Roman"/>
-          <w:sz w:val="22"/>
-        </w:rPr>
-        <w:t>http://www.streetdirectory.com/travel_guide/114448/programming/desktop_applications_vs_web_applications.html</w:t>
-      </w:r>
-      <w:r>
-        <w:rPr>
-          <w:rFonts w:asciiTheme="majorHAnsi" w:hAnsiTheme="majorHAnsi" w:cs="Times New Roman"/>
-          <w:sz w:val="22"/>
-        </w:rPr>
-        <w:t>)</w:t>
-      </w:r>
-    </w:p>
-    <w:p>
-      <w:pPr>
-        <w:pStyle w:val="ListParagraph"/>
-        <w:numPr>
-          <w:ilvl w:val="0"/>
-          <w:numId w:val="13"/>
-        </w:numPr>
-        <w:rPr>
-          <w:rFonts w:asciiTheme="majorHAnsi" w:hAnsiTheme="majorHAnsi" w:cs="Times New Roman"/>
-          <w:sz w:val="22"/>
-        </w:rPr>
-      </w:pPr>
-      <w:r>
-        <w:rPr>
-          <w:rFonts w:asciiTheme="majorHAnsi" w:hAnsiTheme="majorHAnsi" w:cs="Times New Roman"/>
-          <w:sz w:val="22"/>
-        </w:rPr>
-        <w:t>Web applications development “</w:t>
-      </w:r>
-      <w:r>
-        <w:rPr>
-          <w:rFonts w:asciiTheme="majorHAnsi" w:hAnsiTheme="majorHAnsi" w:cs="Times New Roman"/>
-          <w:sz w:val="22"/>
-        </w:rPr>
-        <w:t>is usually made on client-server architecture and use a web-browser as the client interface.</w:t>
-      </w:r>
-      <w:r>
-        <w:rPr>
-          <w:rFonts w:asciiTheme="majorHAnsi" w:hAnsiTheme="majorHAnsi" w:cs="Times New Roman"/>
-          <w:sz w:val="22"/>
-        </w:rPr>
-        <w:t>”(</w:t>
-      </w:r>
-      <w:r>
-        <w:t xml:space="preserve"> </w:t>
-      </w:r>
-      <w:hyperlink r:id="rId10" w:history="1">
-        <w:r>
-          <w:rPr>
-            <w:rStyle w:val="Hyperlink"/>
-            <w:rFonts w:asciiTheme="majorHAnsi" w:hAnsiTheme="majorHAnsi" w:cs="Times New Roman"/>
-            <w:sz w:val="22"/>
-          </w:rPr>
-          <w:t>http://www.streetdirectory.com/travel_guide/114448/programming/desktop_applications_vs_web_applications.html)</w:t>
-        </w:r>
-      </w:hyperlink>
-    </w:p>
-    <w:p>
-      <w:pPr>
-        <w:pStyle w:val="ListParagraph"/>
-        <w:numPr>
-          <w:ilvl w:val="0"/>
-          <w:numId w:val="13"/>
-        </w:numPr>
-        <w:rPr>
-          <w:rFonts w:asciiTheme="majorHAnsi" w:hAnsiTheme="majorHAnsi" w:cs="Times New Roman"/>
-          <w:sz w:val="22"/>
-        </w:rPr>
-      </w:pPr>
-      <w:r>
-        <w:rPr>
-          <w:rFonts w:asciiTheme="majorHAnsi" w:hAnsiTheme="majorHAnsi" w:cs="Times New Roman"/>
-          <w:sz w:val="22"/>
-        </w:rPr>
         <w:t> </w:t>
       </w:r>
       <w:r>
@@ -581,7 +580,6 @@
         <w:tblStyle w:val="TableGrid"/>
         <w:tblW w:w="0" w:type="auto"/>
         <w:jc w:val="center"/>
-        <w:tblInd w:w="720" w:type="dxa"/>
         <w:tblLook w:val="04A0" w:firstRow="1" w:lastRow="0" w:firstColumn="1" w:lastColumn="0" w:noHBand="0" w:noVBand="1"/>
       </w:tblPr>
       <w:tblGrid>
@@ -604,13 +602,13 @@
               <w:jc w:val="center"/>
               <w:rPr>
                 <w:rFonts w:asciiTheme="majorHAnsi" w:hAnsiTheme="majorHAnsi" w:cs="Times New Roman"/>
-                <w:sz w:val="22"/>
+                <w:sz w:val="20"/>
               </w:rPr>
             </w:pPr>
             <w:r>
               <w:rPr>
                 <w:rFonts w:asciiTheme="majorHAnsi" w:hAnsiTheme="majorHAnsi" w:cs="Times New Roman"/>
-                <w:sz w:val="22"/>
+                <w:sz w:val="20"/>
               </w:rPr>
               <w:lastRenderedPageBreak/>
               <w:t>Features</w:t>
@@ -628,13 +626,13 @@
               <w:jc w:val="center"/>
               <w:rPr>
                 <w:rFonts w:asciiTheme="majorHAnsi" w:hAnsiTheme="majorHAnsi" w:cs="Times New Roman"/>
-                <w:sz w:val="22"/>
+                <w:sz w:val="20"/>
               </w:rPr>
             </w:pPr>
             <w:r>
               <w:rPr>
                 <w:rFonts w:asciiTheme="majorHAnsi" w:hAnsiTheme="majorHAnsi" w:cs="Times New Roman"/>
-                <w:sz w:val="22"/>
+                <w:sz w:val="20"/>
               </w:rPr>
               <w:t>Desktop Applications</w:t>
             </w:r>
@@ -651,13 +649,13 @@
               <w:jc w:val="center"/>
               <w:rPr>
                 <w:rFonts w:asciiTheme="majorHAnsi" w:hAnsiTheme="majorHAnsi" w:cs="Times New Roman"/>
-                <w:sz w:val="22"/>
+                <w:sz w:val="20"/>
               </w:rPr>
             </w:pPr>
             <w:r>
               <w:rPr>
                 <w:rFonts w:asciiTheme="majorHAnsi" w:hAnsiTheme="majorHAnsi" w:cs="Times New Roman"/>
-                <w:sz w:val="22"/>
+                <w:sz w:val="20"/>
               </w:rPr>
               <w:t>Web Application</w:t>
             </w:r>
@@ -679,13 +677,13 @@
               <w:jc w:val="center"/>
               <w:rPr>
                 <w:rFonts w:asciiTheme="majorHAnsi" w:hAnsiTheme="majorHAnsi" w:cs="Times New Roman"/>
-                <w:sz w:val="22"/>
+                <w:sz w:val="20"/>
               </w:rPr>
             </w:pPr>
             <w:r>
               <w:rPr>
                 <w:rFonts w:asciiTheme="majorHAnsi" w:hAnsiTheme="majorHAnsi" w:cs="Times New Roman"/>
-                <w:sz w:val="22"/>
+                <w:sz w:val="20"/>
               </w:rPr>
               <w:t>Rapid Development</w:t>
             </w:r>
@@ -702,13 +700,13 @@
               <w:jc w:val="center"/>
               <w:rPr>
                 <w:rFonts w:asciiTheme="majorHAnsi" w:hAnsiTheme="majorHAnsi" w:cs="Times New Roman"/>
-                <w:sz w:val="22"/>
+                <w:sz w:val="20"/>
               </w:rPr>
             </w:pPr>
             <w:r>
               <w:rPr>
                 <w:rFonts w:asciiTheme="majorHAnsi" w:hAnsiTheme="majorHAnsi" w:cs="Times New Roman"/>
-                <w:sz w:val="22"/>
+                <w:sz w:val="20"/>
               </w:rPr>
               <w:t>Designed from the beginning to be a quick and easy solution to building graphical user interfaces (GUIs), especially when using Windows Forms in Visual Studio for Windows</w:t>
             </w:r>
@@ -725,25 +723,16 @@
               <w:jc w:val="center"/>
               <w:rPr>
                 <w:rFonts w:asciiTheme="majorHAnsi" w:hAnsiTheme="majorHAnsi" w:cs="Times New Roman"/>
-                <w:sz w:val="22"/>
+                <w:sz w:val="20"/>
               </w:rPr>
             </w:pPr>
             <w:r>
               <w:rPr>
                 <w:rFonts w:asciiTheme="majorHAnsi" w:hAnsiTheme="majorHAnsi" w:cs="Times New Roman"/>
-                <w:sz w:val="22"/>
+                <w:sz w:val="20"/>
               </w:rPr>
-              <w:t xml:space="preserve">Never was designed for rapid development. Using MVC (model, view, control) style is typically seen as the “correct” way to create websites. The closest thing to “rapid development” in web application is ASP.NET </w:t>
+              <w:t>Never was designed for rapid development. Using MVC (model, view, control) style is typically seen as the “correct” way to create websites. The closest thing to “rapid development” in web application is ASP.NET WebForms</w:t>
             </w:r>
-            <w:proofErr w:type="spellStart"/>
-            <w:r>
-              <w:rPr>
-                <w:rFonts w:asciiTheme="majorHAnsi" w:hAnsiTheme="majorHAnsi" w:cs="Times New Roman"/>
-                <w:sz w:val="22"/>
-              </w:rPr>
-              <w:t>WebForms</w:t>
-            </w:r>
-            <w:proofErr w:type="spellEnd"/>
           </w:p>
         </w:tc>
       </w:tr>
@@ -762,13 +751,13 @@
               <w:jc w:val="center"/>
               <w:rPr>
                 <w:rFonts w:asciiTheme="majorHAnsi" w:hAnsiTheme="majorHAnsi" w:cs="Times New Roman"/>
-                <w:sz w:val="22"/>
+                <w:sz w:val="20"/>
               </w:rPr>
             </w:pPr>
             <w:r>
               <w:rPr>
                 <w:rFonts w:asciiTheme="majorHAnsi" w:hAnsiTheme="majorHAnsi" w:cs="Times New Roman"/>
-                <w:sz w:val="22"/>
+                <w:sz w:val="20"/>
               </w:rPr>
               <w:t>Security</w:t>
             </w:r>
@@ -785,13 +774,13 @@
               <w:jc w:val="center"/>
               <w:rPr>
                 <w:rFonts w:asciiTheme="majorHAnsi" w:hAnsiTheme="majorHAnsi" w:cs="Times New Roman"/>
-                <w:sz w:val="22"/>
+                <w:sz w:val="20"/>
               </w:rPr>
             </w:pPr>
             <w:r>
               <w:rPr>
                 <w:rFonts w:asciiTheme="majorHAnsi" w:hAnsiTheme="majorHAnsi" w:cs="Times New Roman"/>
-                <w:sz w:val="22"/>
+                <w:sz w:val="20"/>
               </w:rPr>
               <w:t>Since the user keeps his or her data on their own computer systems (the program is running off the user’s desktop), this makes it harder for hackers to gain access to people’s data</w:t>
             </w:r>
@@ -808,13 +797,13 @@
               <w:jc w:val="center"/>
               <w:rPr>
                 <w:rFonts w:asciiTheme="majorHAnsi" w:hAnsiTheme="majorHAnsi" w:cs="Times New Roman"/>
-                <w:sz w:val="22"/>
+                <w:sz w:val="20"/>
               </w:rPr>
             </w:pPr>
             <w:r>
               <w:rPr>
                 <w:rFonts w:asciiTheme="majorHAnsi" w:hAnsiTheme="majorHAnsi" w:cs="Times New Roman"/>
-                <w:sz w:val="22"/>
+                <w:sz w:val="20"/>
               </w:rPr>
               <w:t>Since all the user’s data is stored online, theoretically it would take just “one” hack to compromise “all” of the user(s) data. However, this is just a possibility and not a guaranteed situation</w:t>
             </w:r>
@@ -836,13 +825,13 @@
               <w:jc w:val="center"/>
               <w:rPr>
                 <w:rFonts w:asciiTheme="majorHAnsi" w:hAnsiTheme="majorHAnsi" w:cs="Times New Roman"/>
-                <w:sz w:val="22"/>
+                <w:sz w:val="20"/>
               </w:rPr>
             </w:pPr>
             <w:r>
               <w:rPr>
                 <w:rFonts w:asciiTheme="majorHAnsi" w:hAnsiTheme="majorHAnsi" w:cs="Times New Roman"/>
-                <w:sz w:val="22"/>
+                <w:sz w:val="20"/>
               </w:rPr>
               <w:t>Available Controls</w:t>
             </w:r>
@@ -859,20 +848,20 @@
               <w:jc w:val="center"/>
               <w:rPr>
                 <w:rFonts w:asciiTheme="majorHAnsi" w:hAnsiTheme="majorHAnsi" w:cs="Times New Roman"/>
-                <w:sz w:val="22"/>
+                <w:sz w:val="20"/>
               </w:rPr>
             </w:pPr>
             <w:r>
               <w:rPr>
                 <w:rFonts w:asciiTheme="majorHAnsi" w:hAnsiTheme="majorHAnsi" w:cs="Times New Roman"/>
-                <w:sz w:val="22"/>
+                <w:sz w:val="20"/>
               </w:rPr>
               <w:t>Desktop application developers have a whole buffet of user interactive controls to choose from. This goes for the out of the box controls (i.e. Visual Studio for Windows) as well as 3</w:t>
             </w:r>
             <w:r>
               <w:rPr>
                 <w:rFonts w:asciiTheme="majorHAnsi" w:hAnsiTheme="majorHAnsi" w:cs="Times New Roman"/>
-                <w:sz w:val="22"/>
+                <w:sz w:val="20"/>
                 <w:vertAlign w:val="superscript"/>
               </w:rPr>
               <w:t>rd</w:t>
@@ -880,7 +869,7 @@
             <w:r>
               <w:rPr>
                 <w:rFonts w:asciiTheme="majorHAnsi" w:hAnsiTheme="majorHAnsi" w:cs="Times New Roman"/>
-                <w:sz w:val="22"/>
+                <w:sz w:val="20"/>
               </w:rPr>
               <w:t xml:space="preserve"> party controls</w:t>
             </w:r>
@@ -897,31 +886,15 @@
               <w:jc w:val="center"/>
               <w:rPr>
                 <w:rFonts w:asciiTheme="majorHAnsi" w:hAnsiTheme="majorHAnsi" w:cs="Times New Roman"/>
-                <w:sz w:val="22"/>
+                <w:sz w:val="20"/>
               </w:rPr>
             </w:pPr>
             <w:r>
               <w:rPr>
                 <w:rFonts w:asciiTheme="majorHAnsi" w:hAnsiTheme="majorHAnsi" w:cs="Times New Roman"/>
-                <w:sz w:val="22"/>
+                <w:sz w:val="20"/>
               </w:rPr>
-              <w:t xml:space="preserve">No real controls “out of the box” to speak of, except for the exception of HTML. While you can add controls via </w:t>
-            </w:r>
-            <w:proofErr w:type="spellStart"/>
-            <w:r>
-              <w:rPr>
-                <w:rFonts w:asciiTheme="majorHAnsi" w:hAnsiTheme="majorHAnsi" w:cs="Times New Roman"/>
-                <w:sz w:val="22"/>
-              </w:rPr>
-              <w:t>jQuery</w:t>
-            </w:r>
-            <w:proofErr w:type="spellEnd"/>
-            <w:r>
-              <w:rPr>
-                <w:rFonts w:asciiTheme="majorHAnsi" w:hAnsiTheme="majorHAnsi" w:cs="Times New Roman"/>
-                <w:sz w:val="22"/>
-              </w:rPr>
-              <w:t xml:space="preserve"> or something else, these are not as mature as the desktop equivalents</w:t>
+              <w:t>No real controls “out of the box” to speak of, except for the exception of HTML. While you can add controls via jQuery or something else, these are not as mature as the desktop equivalents</w:t>
             </w:r>
           </w:p>
         </w:tc>
@@ -941,13 +914,13 @@
               <w:jc w:val="center"/>
               <w:rPr>
                 <w:rFonts w:asciiTheme="majorHAnsi" w:hAnsiTheme="majorHAnsi" w:cs="Times New Roman"/>
-                <w:sz w:val="22"/>
+                <w:sz w:val="20"/>
               </w:rPr>
             </w:pPr>
             <w:r>
               <w:rPr>
                 <w:rFonts w:asciiTheme="majorHAnsi" w:hAnsiTheme="majorHAnsi" w:cs="Times New Roman"/>
-                <w:sz w:val="22"/>
+                <w:sz w:val="20"/>
               </w:rPr>
               <w:t>Flexibility</w:t>
             </w:r>
@@ -964,13 +937,13 @@
               <w:jc w:val="center"/>
               <w:rPr>
                 <w:rFonts w:asciiTheme="majorHAnsi" w:hAnsiTheme="majorHAnsi" w:cs="Times New Roman"/>
-                <w:sz w:val="22"/>
+                <w:sz w:val="20"/>
               </w:rPr>
             </w:pPr>
             <w:r>
               <w:rPr>
                 <w:rFonts w:asciiTheme="majorHAnsi" w:hAnsiTheme="majorHAnsi" w:cs="Times New Roman"/>
-                <w:sz w:val="22"/>
+                <w:sz w:val="20"/>
               </w:rPr>
               <w:t>It is very easy to write desktop applications that take advantage of the user’s hardware</w:t>
             </w:r>
@@ -987,13 +960,13 @@
               <w:jc w:val="center"/>
               <w:rPr>
                 <w:rFonts w:asciiTheme="majorHAnsi" w:hAnsiTheme="majorHAnsi" w:cs="Times New Roman"/>
-                <w:sz w:val="22"/>
+                <w:sz w:val="20"/>
               </w:rPr>
             </w:pPr>
             <w:r>
               <w:rPr>
                 <w:rFonts w:asciiTheme="majorHAnsi" w:hAnsiTheme="majorHAnsi" w:cs="Times New Roman"/>
-                <w:sz w:val="22"/>
+                <w:sz w:val="20"/>
               </w:rPr>
               <w:t>Web applications do not even compare to the flexibility of desktop applications. If you want to write a web application that basically interacts with the user’s hardware, you are doing it wrong. Just stick with a desktop application for your program</w:t>
             </w:r>
@@ -1015,13 +988,13 @@
               <w:jc w:val="center"/>
               <w:rPr>
                 <w:rFonts w:asciiTheme="majorHAnsi" w:hAnsiTheme="majorHAnsi" w:cs="Times New Roman"/>
-                <w:sz w:val="22"/>
+                <w:sz w:val="20"/>
               </w:rPr>
             </w:pPr>
             <w:r>
               <w:rPr>
                 <w:rFonts w:asciiTheme="majorHAnsi" w:hAnsiTheme="majorHAnsi" w:cs="Times New Roman"/>
-                <w:sz w:val="22"/>
+                <w:sz w:val="20"/>
               </w:rPr>
               <w:t>Portability</w:t>
             </w:r>
@@ -1038,13 +1011,13 @@
               <w:jc w:val="center"/>
               <w:rPr>
                 <w:rFonts w:asciiTheme="majorHAnsi" w:hAnsiTheme="majorHAnsi" w:cs="Times New Roman"/>
-                <w:sz w:val="22"/>
+                <w:sz w:val="20"/>
               </w:rPr>
             </w:pPr>
             <w:r>
               <w:rPr>
                 <w:rFonts w:asciiTheme="majorHAnsi" w:hAnsiTheme="majorHAnsi" w:cs="Times New Roman"/>
-                <w:sz w:val="22"/>
+                <w:sz w:val="20"/>
               </w:rPr>
               <w:t>Desktop applications can be portable, but most are “not” portable and require manual installation from the user</w:t>
             </w:r>
@@ -1061,13 +1034,13 @@
               <w:jc w:val="center"/>
               <w:rPr>
                 <w:rFonts w:asciiTheme="majorHAnsi" w:hAnsiTheme="majorHAnsi" w:cs="Times New Roman"/>
-                <w:sz w:val="22"/>
+                <w:sz w:val="20"/>
               </w:rPr>
             </w:pPr>
             <w:r>
               <w:rPr>
                 <w:rFonts w:asciiTheme="majorHAnsi" w:hAnsiTheme="majorHAnsi" w:cs="Times New Roman"/>
-                <w:sz w:val="22"/>
+                <w:sz w:val="20"/>
               </w:rPr>
               <w:t>Web applications have desktop apps beat here. Web applications are “very” portable and will work with just about any computer with a decent web browser</w:t>
             </w:r>
@@ -1089,13 +1062,13 @@
               <w:jc w:val="center"/>
               <w:rPr>
                 <w:rFonts w:asciiTheme="majorHAnsi" w:hAnsiTheme="majorHAnsi" w:cs="Times New Roman"/>
-                <w:sz w:val="22"/>
+                <w:sz w:val="20"/>
               </w:rPr>
             </w:pPr>
             <w:r>
               <w:rPr>
                 <w:rFonts w:asciiTheme="majorHAnsi" w:hAnsiTheme="majorHAnsi" w:cs="Times New Roman"/>
-                <w:sz w:val="22"/>
+                <w:sz w:val="20"/>
               </w:rPr>
               <w:t>Maintenance</w:t>
             </w:r>
@@ -1112,13 +1085,13 @@
               <w:jc w:val="center"/>
               <w:rPr>
                 <w:rFonts w:asciiTheme="majorHAnsi" w:hAnsiTheme="majorHAnsi" w:cs="Times New Roman"/>
-                <w:sz w:val="22"/>
+                <w:sz w:val="20"/>
               </w:rPr>
             </w:pPr>
             <w:r>
               <w:rPr>
                 <w:rFonts w:asciiTheme="majorHAnsi" w:hAnsiTheme="majorHAnsi" w:cs="Times New Roman"/>
-                <w:sz w:val="22"/>
+                <w:sz w:val="20"/>
               </w:rPr>
               <w:t>Desktop applications usually need to be manually updated to install updates</w:t>
             </w:r>
@@ -1135,24 +1108,15 @@
               <w:jc w:val="center"/>
               <w:rPr>
                 <w:rFonts w:asciiTheme="majorHAnsi" w:hAnsiTheme="majorHAnsi" w:cs="Times New Roman"/>
-                <w:sz w:val="22"/>
+                <w:sz w:val="20"/>
               </w:rPr>
             </w:pPr>
             <w:r>
               <w:rPr>
                 <w:rFonts w:asciiTheme="majorHAnsi" w:hAnsiTheme="majorHAnsi" w:cs="Times New Roman"/>
-                <w:sz w:val="22"/>
+                <w:sz w:val="20"/>
               </w:rPr>
-              <w:t xml:space="preserve">Web applications have desktop apps beat here again. Web applications are “very” maintainable. End users do not have to install “any” updates. All the updates are already taken care of by the web </w:t>
-            </w:r>
-            <w:bookmarkStart w:id="0" w:name="_GoBack"/>
-            <w:bookmarkEnd w:id="0"/>
-            <w:r>
-              <w:rPr>
-                <w:rFonts w:asciiTheme="majorHAnsi" w:hAnsiTheme="majorHAnsi" w:cs="Times New Roman"/>
-                <w:sz w:val="22"/>
-              </w:rPr>
-              <w:t>application administrator(s) who updates the web application on the server(s) that they are running on</w:t>
+              <w:t>Web applications have desktop apps beat here again. Web applications are “very” maintainable. End users do not have to install “any” updates. All the updates are already taken care of by the web application administrator(s) who updates the web application on the server(s) that they are running on</w:t>
             </w:r>
           </w:p>
         </w:tc>
@@ -1177,7 +1141,7 @@
         </w:rPr>
         <w:t>(</w:t>
       </w:r>
-      <w:hyperlink r:id="rId11" w:history="1">
+      <w:hyperlink r:id="rId10" w:history="1">
         <w:r>
           <w:rPr>
             <w:rStyle w:val="Hyperlink"/>
@@ -1240,7 +1204,6 @@
           <w:sz w:val="22"/>
         </w:rPr>
       </w:pPr>
-      <w:proofErr w:type="spellStart"/>
       <w:r>
         <w:rPr>
           <w:rFonts w:asciiTheme="majorHAnsi" w:hAnsiTheme="majorHAnsi"/>
@@ -1248,7 +1211,6 @@
         </w:rPr>
         <w:t>XCode</w:t>
       </w:r>
-      <w:proofErr w:type="spellEnd"/>
     </w:p>
     <w:p>
       <w:pPr>
@@ -1267,17 +1229,8 @@
           <w:rFonts w:asciiTheme="majorHAnsi" w:hAnsiTheme="majorHAnsi"/>
           <w:sz w:val="22"/>
         </w:rPr>
-        <w:t xml:space="preserve">An integrated development environment (IDE) containing a suite of software development tools developed by Apple for developing software for OS X and </w:t>
-      </w:r>
-      <w:proofErr w:type="spellStart"/>
-      <w:r>
-        <w:rPr>
-          <w:rFonts w:asciiTheme="majorHAnsi" w:hAnsiTheme="majorHAnsi"/>
-          <w:sz w:val="22"/>
-        </w:rPr>
-        <w:t>iOS</w:t>
-      </w:r>
-      <w:proofErr w:type="spellEnd"/>
+        <w:t>An integrated development environment (IDE) containing a suite of software development tools developed by Apple for developing software for OS X and iOS</w:t>
+      </w:r>
     </w:p>
     <w:p>
       <w:pPr>
@@ -1298,7 +1251,7 @@
         </w:rPr>
         <w:t>(</w:t>
       </w:r>
-      <w:hyperlink r:id="rId12" w:history="1">
+      <w:hyperlink r:id="rId11" w:history="1">
         <w:r>
           <w:rPr>
             <w:rStyle w:val="Hyperlink"/>
@@ -1333,7 +1286,21 @@
           <w:rFonts w:asciiTheme="majorHAnsi" w:hAnsiTheme="majorHAnsi"/>
           <w:sz w:val="22"/>
         </w:rPr>
-        <w:t>Coca Framework</w:t>
+        <w:t>Coc</w:t>
+      </w:r>
+      <w:r>
+        <w:rPr>
+          <w:rFonts w:asciiTheme="majorHAnsi" w:hAnsiTheme="majorHAnsi"/>
+          <w:sz w:val="22"/>
+        </w:rPr>
+        <w:t>o</w:t>
+      </w:r>
+      <w:r>
+        <w:rPr>
+          <w:rFonts w:asciiTheme="majorHAnsi" w:hAnsiTheme="majorHAnsi"/>
+          <w:sz w:val="22"/>
+        </w:rPr>
+        <w:t>a Framework</w:t>
       </w:r>
     </w:p>
     <w:p>
@@ -1415,7 +1382,7 @@
         </w:rPr>
         <w:t>(</w:t>
       </w:r>
-      <w:hyperlink r:id="rId13" w:history="1">
+      <w:hyperlink r:id="rId12" w:history="1">
         <w:r>
           <w:rPr>
             <w:rStyle w:val="Hyperlink"/>
@@ -1477,7 +1444,6 @@
           <w:sz w:val="22"/>
         </w:rPr>
       </w:pPr>
-      <w:proofErr w:type="spellStart"/>
       <w:r>
         <w:rPr>
           <w:rFonts w:asciiTheme="majorHAnsi" w:hAnsiTheme="majorHAnsi"/>
@@ -1485,7 +1451,6 @@
         </w:rPr>
         <w:t>VisualStudio</w:t>
       </w:r>
-      <w:proofErr w:type="spellEnd"/>
     </w:p>
     <w:p>
       <w:pPr>
@@ -1566,7 +1531,7 @@
         </w:rPr>
         <w:t>(</w:t>
       </w:r>
-      <w:hyperlink r:id="rId14" w:history="1">
+      <w:hyperlink r:id="rId13" w:history="1">
         <w:r>
           <w:rPr>
             <w:rStyle w:val="Hyperlink"/>
@@ -1917,21 +1882,12 @@
           <w:sz w:val="22"/>
         </w:rPr>
       </w:pPr>
-      <w:proofErr w:type="spellStart"/>
-      <w:r>
-        <w:rPr>
-          <w:rFonts w:asciiTheme="majorHAnsi" w:hAnsiTheme="majorHAnsi"/>
-          <w:sz w:val="22"/>
-        </w:rPr>
-        <w:t>Multitargeting</w:t>
-      </w:r>
-      <w:proofErr w:type="spellEnd"/>
-      <w:r>
-        <w:rPr>
-          <w:rFonts w:asciiTheme="majorHAnsi" w:hAnsiTheme="majorHAnsi"/>
-          <w:sz w:val="22"/>
-        </w:rPr>
-        <w:t xml:space="preserve">: by targeting the </w:t>
+      <w:r>
+        <w:rPr>
+          <w:rFonts w:asciiTheme="majorHAnsi" w:hAnsiTheme="majorHAnsi"/>
+          <w:sz w:val="22"/>
+        </w:rPr>
+        <w:t xml:space="preserve">Multitargeting: by targeting the </w:t>
       </w:r>
       <w:r>
         <w:rPr>
@@ -1960,25 +1916,15 @@
         </w:rPr>
         <w:t>(</w:t>
       </w:r>
-      <w:hyperlink r:id="rId15" w:history="1">
+      <w:hyperlink r:id="rId14" w:history="1">
         <w:r>
           <w:rPr>
             <w:rStyle w:val="Hyperlink"/>
             <w:rFonts w:asciiTheme="majorHAnsi" w:hAnsiTheme="majorHAnsi"/>
             <w:sz w:val="22"/>
           </w:rPr>
-          <w:t>https://msdn.microsoft.com/library/hh425099(v=vs.110).</w:t>
+          <w:t>https://msdn.microsoft.com/library/hh425099(v=vs.110).aspx</w:t>
         </w:r>
-        <w:proofErr w:type="spellStart"/>
-        <w:r>
-          <w:rPr>
-            <w:rStyle w:val="Hyperlink"/>
-            <w:rFonts w:asciiTheme="majorHAnsi" w:hAnsiTheme="majorHAnsi"/>
-            <w:sz w:val="22"/>
-          </w:rPr>
-          <w:t>aspx</w:t>
-        </w:r>
-        <w:proofErr w:type="spellEnd"/>
       </w:hyperlink>
       <w:r>
         <w:rPr>
@@ -2107,7 +2053,7 @@
         </w:rPr>
         <w:t>(</w:t>
       </w:r>
-      <w:hyperlink r:id="rId16" w:history="1">
+      <w:hyperlink r:id="rId15" w:history="1">
         <w:r>
           <w:rPr>
             <w:rStyle w:val="Hyperlink"/>
@@ -2210,11 +2156,115 @@
     </w:p>
     <w:p>
       <w:pPr>
+        <w:pStyle w:val="ListParagraph"/>
+        <w:numPr>
+          <w:ilvl w:val="0"/>
+          <w:numId w:val="20"/>
+        </w:numPr>
         <w:rPr>
           <w:rFonts w:asciiTheme="majorHAnsi" w:eastAsia="Times New Roman" w:hAnsiTheme="majorHAnsi"/>
           <w:sz w:val="22"/>
         </w:rPr>
       </w:pPr>
+      <w:r>
+        <w:rPr>
+          <w:rFonts w:asciiTheme="majorHAnsi" w:eastAsia="Times New Roman" w:hAnsiTheme="majorHAnsi"/>
+          <w:sz w:val="22"/>
+        </w:rPr>
+        <w:t>Adobe Photoshop</w:t>
+      </w:r>
+      <w:r>
+        <w:rPr>
+          <w:rFonts w:asciiTheme="majorHAnsi" w:eastAsia="Times New Roman" w:hAnsiTheme="majorHAnsi"/>
+          <w:sz w:val="22"/>
+        </w:rPr>
+        <w:t xml:space="preserve"> CS3</w:t>
+      </w:r>
+    </w:p>
+    <w:p>
+      <w:pPr>
+        <w:pStyle w:val="ListParagraph"/>
+        <w:numPr>
+          <w:ilvl w:val="1"/>
+          <w:numId w:val="20"/>
+        </w:numPr>
+        <w:rPr>
+          <w:rFonts w:asciiTheme="majorHAnsi" w:eastAsia="Times New Roman" w:hAnsiTheme="majorHAnsi"/>
+          <w:sz w:val="22"/>
+        </w:rPr>
+      </w:pPr>
+      <w:r>
+        <w:rPr>
+          <w:rFonts w:asciiTheme="majorHAnsi" w:eastAsia="Times New Roman" w:hAnsiTheme="majorHAnsi"/>
+          <w:sz w:val="22"/>
+        </w:rPr>
+        <w:t xml:space="preserve">In 2013, Adobe switched Photoshop and other Adobe Creative Suite products from desktop-based applications to web-based services </w:t>
+      </w:r>
+    </w:p>
+    <w:p>
+      <w:pPr>
+        <w:pStyle w:val="ListParagraph"/>
+        <w:numPr>
+          <w:ilvl w:val="0"/>
+          <w:numId w:val="20"/>
+        </w:numPr>
+        <w:rPr>
+          <w:rFonts w:asciiTheme="majorHAnsi" w:eastAsia="Times New Roman" w:hAnsiTheme="majorHAnsi"/>
+          <w:sz w:val="22"/>
+        </w:rPr>
+      </w:pPr>
+      <w:r>
+        <w:rPr>
+          <w:rFonts w:asciiTheme="majorHAnsi" w:eastAsia="Times New Roman" w:hAnsiTheme="majorHAnsi"/>
+          <w:sz w:val="22"/>
+        </w:rPr>
+        <w:t xml:space="preserve">The shift to the cloud-based services means that </w:t>
+      </w:r>
+      <w:r>
+        <w:rPr>
+          <w:rFonts w:asciiTheme="majorHAnsi" w:eastAsia="Times New Roman" w:hAnsiTheme="majorHAnsi"/>
+          <w:sz w:val="22"/>
+        </w:rPr>
+        <w:t>monthly updates are possible instead of large rollouts and universal access to files</w:t>
+      </w:r>
+    </w:p>
+    <w:p>
+      <w:pPr>
+        <w:pStyle w:val="ListParagraph"/>
+        <w:numPr>
+          <w:ilvl w:val="1"/>
+          <w:numId w:val="20"/>
+        </w:numPr>
+        <w:rPr>
+          <w:rFonts w:asciiTheme="majorHAnsi" w:eastAsia="Times New Roman" w:hAnsiTheme="majorHAnsi"/>
+          <w:sz w:val="22"/>
+        </w:rPr>
+      </w:pPr>
+      <w:hyperlink r:id="rId16" w:history="1">
+        <w:r>
+          <w:rPr>
+            <w:rStyle w:val="Hyperlink"/>
+            <w:rFonts w:asciiTheme="majorHAnsi" w:eastAsia="Times New Roman" w:hAnsiTheme="majorHAnsi"/>
+            <w:sz w:val="22"/>
+          </w:rPr>
+          <w:t>http://lifehacker.com/what-photoshops-move-to-the-cloud-actually-means-for-y-494225482</w:t>
+        </w:r>
+      </w:hyperlink>
+    </w:p>
+    <w:p>
+      <w:pPr>
+        <w:pStyle w:val="ListParagraph"/>
+        <w:numPr>
+          <w:ilvl w:val="0"/>
+          <w:numId w:val="20"/>
+        </w:numPr>
+        <w:rPr>
+          <w:rFonts w:asciiTheme="majorHAnsi" w:eastAsia="Times New Roman" w:hAnsiTheme="majorHAnsi"/>
+          <w:sz w:val="22"/>
+        </w:rPr>
+      </w:pPr>
+      <w:bookmarkStart w:id="0" w:name="_GoBack"/>
+      <w:bookmarkEnd w:id="0"/>
     </w:p>
     <w:p>
       <w:pPr>
@@ -2788,7 +2838,7 @@
 </file>
 
 <file path=word/numbering.xml><?xml version="1.0" encoding="utf-8"?>
-<w:numbering xmlns:wpc="http://schemas.microsoft.com/office/word/2010/wordprocessingCanvas" xmlns:mo="http://schemas.microsoft.com/office/mac/office/2008/main" xmlns:mc="http://schemas.openxmlformats.org/markup-compatibility/2006" xmlns:mv="urn:schemas-microsoft-com:mac:vml" xmlns:o="urn:schemas-microsoft-com:office:office" xmlns:r="http://schemas.openxmlformats.org/officeDocument/2006/relationships" xmlns:m="http://schemas.openxmlformats.org/officeDocument/2006/math" xmlns:v="urn:schemas-microsoft-com:vml" xmlns:wp14="http://schemas.microsoft.com/office/word/2010/wordprocessingDrawing" xmlns:wp="http://schemas.openxmlformats.org/drawingml/2006/wordprocessingDrawing" xmlns:w10="urn:schemas-microsoft-com:office:word" xmlns:w="http://schemas.openxmlformats.org/wordprocessingml/2006/main" xmlns:w14="http://schemas.microsoft.com/office/word/2010/wordml" xmlns:wpg="http://schemas.microsoft.com/office/word/2010/wordprocessingGroup" xmlns:wpi="http://schemas.microsoft.com/office/word/2010/wordprocessingInk" xmlns:wne="http://schemas.microsoft.com/office/word/2006/wordml" xmlns:wps="http://schemas.microsoft.com/office/word/2010/wordprocessingShape" mc:Ignorable="w14 wp14">
+<w:numbering xmlns:wpc="http://schemas.microsoft.com/office/word/2010/wordprocessingCanvas" xmlns:mo="http://schemas.microsoft.com/office/mac/office/2008/main" xmlns:mc="http://schemas.openxmlformats.org/markup-compatibility/2006" xmlns:mv="urn:schemas-microsoft-com:mac:vml" xmlns:o="urn:schemas-microsoft-com:office:office" xmlns:r="http://schemas.openxmlformats.org/officeDocument/2006/relationships" xmlns:m="http://schemas.openxmlformats.org/officeDocument/2006/math" xmlns:v="urn:schemas-microsoft-com:vml" xmlns:wp14="http://schemas.microsoft.com/office/word/2010/wordprocessingDrawing" xmlns:wp="http://schemas.openxmlformats.org/drawingml/2006/wordprocessingDrawing" xmlns:w10="urn:schemas-microsoft-com:office:word" xmlns:w="http://schemas.openxmlformats.org/wordprocessingml/2006/main" xmlns:w14="http://schemas.microsoft.com/office/word/2010/wordml" xmlns:w15="http://schemas.microsoft.com/office/word/2012/wordml" xmlns:wpg="http://schemas.microsoft.com/office/word/2010/wordprocessingGroup" xmlns:wpi="http://schemas.microsoft.com/office/word/2010/wordprocessingInk" xmlns:wne="http://schemas.microsoft.com/office/word/2006/wordml" xmlns:wps="http://schemas.microsoft.com/office/word/2010/wordprocessingShape" mc:Ignorable="w14 w15 wp14">
   <w:abstractNum w:abstractNumId="0">
     <w:nsid w:val="02216A1A"/>
     <w:multiLevelType w:val="hybridMultilevel"/>
@@ -3554,6 +3604,119 @@
     </w:lvl>
   </w:abstractNum>
   <w:abstractNum w:abstractNumId="7">
+    <w:nsid w:val="4D48045E"/>
+    <w:multiLevelType w:val="hybridMultilevel"/>
+    <w:tmpl w:val="97368980"/>
+    <w:lvl w:ilvl="0" w:tplc="04090001">
+      <w:start w:val="1"/>
+      <w:numFmt w:val="bullet"/>
+      <w:lvlText w:val=""/>
+      <w:lvlJc w:val="left"/>
+      <w:pPr>
+        <w:ind w:left="720" w:hanging="360"/>
+      </w:pPr>
+      <w:rPr>
+        <w:rFonts w:ascii="Symbol" w:hAnsi="Symbol" w:hint="default"/>
+      </w:rPr>
+    </w:lvl>
+    <w:lvl w:ilvl="1" w:tplc="04090003">
+      <w:start w:val="1"/>
+      <w:numFmt w:val="bullet"/>
+      <w:lvlText w:val="o"/>
+      <w:lvlJc w:val="left"/>
+      <w:pPr>
+        <w:ind w:left="1440" w:hanging="360"/>
+      </w:pPr>
+      <w:rPr>
+        <w:rFonts w:ascii="Courier New" w:hAnsi="Courier New" w:cs="Courier New" w:hint="default"/>
+      </w:rPr>
+    </w:lvl>
+    <w:lvl w:ilvl="2" w:tplc="04090005" w:tentative="1">
+      <w:start w:val="1"/>
+      <w:numFmt w:val="bullet"/>
+      <w:lvlText w:val=""/>
+      <w:lvlJc w:val="left"/>
+      <w:pPr>
+        <w:ind w:left="2160" w:hanging="360"/>
+      </w:pPr>
+      <w:rPr>
+        <w:rFonts w:ascii="Wingdings" w:hAnsi="Wingdings" w:hint="default"/>
+      </w:rPr>
+    </w:lvl>
+    <w:lvl w:ilvl="3" w:tplc="04090001" w:tentative="1">
+      <w:start w:val="1"/>
+      <w:numFmt w:val="bullet"/>
+      <w:lvlText w:val=""/>
+      <w:lvlJc w:val="left"/>
+      <w:pPr>
+        <w:ind w:left="2880" w:hanging="360"/>
+      </w:pPr>
+      <w:rPr>
+        <w:rFonts w:ascii="Symbol" w:hAnsi="Symbol" w:hint="default"/>
+      </w:rPr>
+    </w:lvl>
+    <w:lvl w:ilvl="4" w:tplc="04090003" w:tentative="1">
+      <w:start w:val="1"/>
+      <w:numFmt w:val="bullet"/>
+      <w:lvlText w:val="o"/>
+      <w:lvlJc w:val="left"/>
+      <w:pPr>
+        <w:ind w:left="3600" w:hanging="360"/>
+      </w:pPr>
+      <w:rPr>
+        <w:rFonts w:ascii="Courier New" w:hAnsi="Courier New" w:cs="Courier New" w:hint="default"/>
+      </w:rPr>
+    </w:lvl>
+    <w:lvl w:ilvl="5" w:tplc="04090005" w:tentative="1">
+      <w:start w:val="1"/>
+      <w:numFmt w:val="bullet"/>
+      <w:lvlText w:val=""/>
+      <w:lvlJc w:val="left"/>
+      <w:pPr>
+        <w:ind w:left="4320" w:hanging="360"/>
+      </w:pPr>
+      <w:rPr>
+        <w:rFonts w:ascii="Wingdings" w:hAnsi="Wingdings" w:hint="default"/>
+      </w:rPr>
+    </w:lvl>
+    <w:lvl w:ilvl="6" w:tplc="04090001" w:tentative="1">
+      <w:start w:val="1"/>
+      <w:numFmt w:val="bullet"/>
+      <w:lvlText w:val=""/>
+      <w:lvlJc w:val="left"/>
+      <w:pPr>
+        <w:ind w:left="5040" w:hanging="360"/>
+      </w:pPr>
+      <w:rPr>
+        <w:rFonts w:ascii="Symbol" w:hAnsi="Symbol" w:hint="default"/>
+      </w:rPr>
+    </w:lvl>
+    <w:lvl w:ilvl="7" w:tplc="04090003" w:tentative="1">
+      <w:start w:val="1"/>
+      <w:numFmt w:val="bullet"/>
+      <w:lvlText w:val="o"/>
+      <w:lvlJc w:val="left"/>
+      <w:pPr>
+        <w:ind w:left="5760" w:hanging="360"/>
+      </w:pPr>
+      <w:rPr>
+        <w:rFonts w:ascii="Courier New" w:hAnsi="Courier New" w:cs="Courier New" w:hint="default"/>
+      </w:rPr>
+    </w:lvl>
+    <w:lvl w:ilvl="8" w:tplc="04090005" w:tentative="1">
+      <w:start w:val="1"/>
+      <w:numFmt w:val="bullet"/>
+      <w:lvlText w:val=""/>
+      <w:lvlJc w:val="left"/>
+      <w:pPr>
+        <w:ind w:left="6480" w:hanging="360"/>
+      </w:pPr>
+      <w:rPr>
+        <w:rFonts w:ascii="Wingdings" w:hAnsi="Wingdings" w:hint="default"/>
+      </w:rPr>
+    </w:lvl>
+  </w:abstractNum>
+  <w:abstractNum w:abstractNumId="8">
     <w:nsid w:val="5CC778A9"/>
     <w:multiLevelType w:val="hybridMultilevel"/>
     <w:tmpl w:val="8E0037CE"/>
@@ -3666,7 +3829,7 @@
       </w:rPr>
     </w:lvl>
   </w:abstractNum>
-  <w:abstractNum w:abstractNumId="8">
+  <w:abstractNum w:abstractNumId="9">
     <w:nsid w:val="5E110068"/>
     <w:multiLevelType w:val="hybridMultilevel"/>
     <w:tmpl w:val="FE3C09B4"/>
@@ -3779,7 +3942,7 @@
       </w:rPr>
     </w:lvl>
   </w:abstractNum>
-  <w:abstractNum w:abstractNumId="9">
+  <w:abstractNum w:abstractNumId="10">
     <w:nsid w:val="60E90C87"/>
     <w:multiLevelType w:val="hybridMultilevel"/>
     <w:tmpl w:val="6C5A58D0"/>
@@ -3892,7 +4055,7 @@
       </w:rPr>
     </w:lvl>
   </w:abstractNum>
-  <w:abstractNum w:abstractNumId="10">
+  <w:abstractNum w:abstractNumId="11">
     <w:nsid w:val="610839BC"/>
     <w:multiLevelType w:val="hybridMultilevel"/>
     <w:tmpl w:val="3A4CEC64"/>
@@ -4005,7 +4168,7 @@
       </w:rPr>
     </w:lvl>
   </w:abstractNum>
-  <w:abstractNum w:abstractNumId="11">
+  <w:abstractNum w:abstractNumId="12">
     <w:nsid w:val="620F36E4"/>
     <w:multiLevelType w:val="hybridMultilevel"/>
     <w:tmpl w:val="1BD066CA"/>
@@ -4118,7 +4281,7 @@
       </w:rPr>
     </w:lvl>
   </w:abstractNum>
-  <w:abstractNum w:abstractNumId="12">
+  <w:abstractNum w:abstractNumId="13">
     <w:nsid w:val="63E041A3"/>
     <w:multiLevelType w:val="hybridMultilevel"/>
     <w:tmpl w:val="A84AD402"/>
@@ -4204,7 +4367,7 @@
       </w:pPr>
     </w:lvl>
   </w:abstractNum>
-  <w:abstractNum w:abstractNumId="13">
+  <w:abstractNum w:abstractNumId="14">
     <w:nsid w:val="640E3EE3"/>
     <w:multiLevelType w:val="hybridMultilevel"/>
     <w:tmpl w:val="EEEC670A"/>
@@ -4317,7 +4480,7 @@
       </w:rPr>
     </w:lvl>
   </w:abstractNum>
-  <w:abstractNum w:abstractNumId="14">
+  <w:abstractNum w:abstractNumId="15">
     <w:nsid w:val="6AE802D0"/>
     <w:multiLevelType w:val="hybridMultilevel"/>
     <w:tmpl w:val="3CD8AE84"/>
@@ -4430,7 +4593,7 @@
       </w:rPr>
     </w:lvl>
   </w:abstractNum>
-  <w:abstractNum w:abstractNumId="15">
+  <w:abstractNum w:abstractNumId="16">
     <w:nsid w:val="72F44FD8"/>
     <w:multiLevelType w:val="hybridMultilevel"/>
     <w:tmpl w:val="6010C356"/>
@@ -4543,7 +4706,7 @@
       </w:rPr>
     </w:lvl>
   </w:abstractNum>
-  <w:abstractNum w:abstractNumId="16">
+  <w:abstractNum w:abstractNumId="17">
     <w:nsid w:val="75981691"/>
     <w:multiLevelType w:val="hybridMultilevel"/>
     <w:tmpl w:val="EAB84DAE"/>
@@ -4656,7 +4819,7 @@
       </w:rPr>
     </w:lvl>
   </w:abstractNum>
-  <w:abstractNum w:abstractNumId="17">
+  <w:abstractNum w:abstractNumId="18">
     <w:nsid w:val="76F32B92"/>
     <w:multiLevelType w:val="hybridMultilevel"/>
     <w:tmpl w:val="9BE64AB6"/>
@@ -4769,7 +4932,7 @@
       </w:rPr>
     </w:lvl>
   </w:abstractNum>
-  <w:abstractNum w:abstractNumId="18">
+  <w:abstractNum w:abstractNumId="19">
     <w:nsid w:val="784E1A44"/>
     <w:multiLevelType w:val="hybridMultilevel"/>
     <w:tmpl w:val="479A480E"/>
@@ -4883,19 +5046,19 @@
     </w:lvl>
   </w:abstractNum>
   <w:num w:numId="1">
-    <w:abstractNumId w:val="15"/>
+    <w:abstractNumId w:val="16"/>
   </w:num>
   <w:num w:numId="2">
+    <w:abstractNumId w:val="11"/>
+  </w:num>
+  <w:num w:numId="3">
+    <w:abstractNumId w:val="13"/>
+  </w:num>
+  <w:num w:numId="4">
     <w:abstractNumId w:val="10"/>
   </w:num>
-  <w:num w:numId="3">
-    <w:abstractNumId w:val="12"/>
-  </w:num>
-  <w:num w:numId="4">
-    <w:abstractNumId w:val="9"/>
-  </w:num>
   <w:num w:numId="5">
-    <w:abstractNumId w:val="18"/>
+    <w:abstractNumId w:val="19"/>
   </w:num>
   <w:num w:numId="6">
     <w:abstractNumId w:val="0"/>
@@ -4904,28 +5067,28 @@
     <w:abstractNumId w:val="1"/>
   </w:num>
   <w:num w:numId="8">
-    <w:abstractNumId w:val="16"/>
+    <w:abstractNumId w:val="17"/>
   </w:num>
   <w:num w:numId="9">
-    <w:abstractNumId w:val="14"/>
+    <w:abstractNumId w:val="15"/>
   </w:num>
   <w:num w:numId="10">
-    <w:abstractNumId w:val="11"/>
+    <w:abstractNumId w:val="12"/>
   </w:num>
   <w:num w:numId="11">
-    <w:abstractNumId w:val="13"/>
+    <w:abstractNumId w:val="14"/>
   </w:num>
   <w:num w:numId="12">
     <w:abstractNumId w:val="3"/>
   </w:num>
   <w:num w:numId="13">
-    <w:abstractNumId w:val="8"/>
+    <w:abstractNumId w:val="9"/>
   </w:num>
   <w:num w:numId="14">
     <w:abstractNumId w:val="2"/>
   </w:num>
   <w:num w:numId="15">
-    <w:abstractNumId w:val="7"/>
+    <w:abstractNumId w:val="8"/>
   </w:num>
   <w:num w:numId="16">
     <w:abstractNumId w:val="4"/>
@@ -4934,17 +5097,20 @@
     <w:abstractNumId w:val="5"/>
   </w:num>
   <w:num w:numId="18">
-    <w:abstractNumId w:val="17"/>
+    <w:abstractNumId w:val="18"/>
   </w:num>
   <w:num w:numId="19">
     <w:abstractNumId w:val="6"/>
+  </w:num>
+  <w:num w:numId="20">
+    <w:abstractNumId w:val="7"/>
   </w:num>
   <w:numIdMacAtCleanup w:val="11"/>
 </w:numbering>
 </file>
 
 <file path=word/styles.xml><?xml version="1.0" encoding="utf-8"?>
-<w:styles xmlns:mc="http://schemas.openxmlformats.org/markup-compatibility/2006" xmlns:r="http://schemas.openxmlformats.org/officeDocument/2006/relationships" xmlns:w="http://schemas.openxmlformats.org/wordprocessingml/2006/main" xmlns:w14="http://schemas.microsoft.com/office/word/2010/wordml" mc:Ignorable="w14">
+<w:styles xmlns:mc="http://schemas.openxmlformats.org/markup-compatibility/2006" xmlns:r="http://schemas.openxmlformats.org/officeDocument/2006/relationships" xmlns:w="http://schemas.openxmlformats.org/wordprocessingml/2006/main" xmlns:w14="http://schemas.microsoft.com/office/word/2010/wordml" xmlns:w15="http://schemas.microsoft.com/office/word/2012/wordml" mc:Ignorable="w14 w15">
   <w:docDefaults>
     <w:rPrDefault>
       <w:rPr>
@@ -4956,438 +5122,387 @@
     </w:rPrDefault>
     <w:pPrDefault/>
   </w:docDefaults>
-  <w:latentStyles w:defLockedState="0" w:defUIPriority="99" w:defSemiHidden="1" w:defUnhideWhenUsed="1" w:defQFormat="0" w:count="276">
-    <w:lsdException w:name="Normal" w:semiHidden="0" w:uiPriority="0" w:unhideWhenUsed="0" w:qFormat="1"/>
-    <w:lsdException w:name="heading 1" w:semiHidden="0" w:uiPriority="9" w:unhideWhenUsed="0" w:qFormat="1"/>
-    <w:lsdException w:name="heading 2" w:uiPriority="9" w:qFormat="1"/>
-    <w:lsdException w:name="heading 3" w:uiPriority="9" w:qFormat="1"/>
-    <w:lsdException w:name="heading 4" w:uiPriority="9" w:qFormat="1"/>
-    <w:lsdException w:name="heading 5" w:uiPriority="9" w:qFormat="1"/>
-    <w:lsdException w:name="heading 6" w:uiPriority="9" w:qFormat="1"/>
-    <w:lsdException w:name="heading 7" w:uiPriority="9" w:qFormat="1"/>
-    <w:lsdException w:name="heading 8" w:uiPriority="9" w:qFormat="1"/>
-    <w:lsdException w:name="heading 9" w:uiPriority="9" w:qFormat="1"/>
-    <w:lsdException w:name="toc 1" w:uiPriority="39"/>
-    <w:lsdException w:name="toc 2" w:uiPriority="39"/>
-    <w:lsdException w:name="toc 3" w:uiPriority="39"/>
-    <w:lsdException w:name="toc 4" w:uiPriority="39"/>
-    <w:lsdException w:name="toc 5" w:uiPriority="39"/>
-    <w:lsdException w:name="toc 6" w:uiPriority="39"/>
-    <w:lsdException w:name="toc 7" w:uiPriority="39"/>
-    <w:lsdException w:name="toc 8" w:uiPriority="39"/>
-    <w:lsdException w:name="toc 9" w:uiPriority="39"/>
-    <w:lsdException w:name="caption" w:uiPriority="35" w:qFormat="1"/>
-    <w:lsdException w:name="Title" w:semiHidden="0" w:uiPriority="10" w:unhideWhenUsed="0" w:qFormat="1"/>
-    <w:lsdException w:name="Default Paragraph Font" w:uiPriority="1"/>
-    <w:lsdException w:name="Subtitle" w:semiHidden="0" w:uiPriority="11" w:unhideWhenUsed="0" w:qFormat="1"/>
-    <w:lsdException w:name="Strong" w:semiHidden="0" w:uiPriority="22" w:unhideWhenUsed="0" w:qFormat="1"/>
-    <w:lsdException w:name="Emphasis" w:semiHidden="0" w:uiPriority="20" w:unhideWhenUsed="0" w:qFormat="1"/>
-    <w:lsdException w:name="Table Grid" w:semiHidden="0" w:uiPriority="59" w:unhideWhenUsed="0"/>
-    <w:lsdException w:name="Placeholder Text" w:unhideWhenUsed="0"/>
-    <w:lsdException w:name="No Spacing" w:uiPriority="1" w:unhideWhenUsed="0" w:qFormat="1"/>
-    <w:lsdException w:name="Light Shading" w:semiHidden="0" w:uiPriority="60" w:unhideWhenUsed="0"/>
-    <w:lsdException w:name="Light List" w:semiHidden="0" w:uiPriority="61" w:unhideWhenUsed="0"/>
-    <w:lsdException w:name="Light Grid" w:semiHidden="0" w:uiPriority="62" w:unhideWhenUsed="0"/>
-    <w:lsdException w:name="Medium Shading 1" w:semiHidden="0" w:uiPriority="63" w:unhideWhenUsed="0"/>
-    <w:lsdException w:name="Medium Shading 2" w:semiHidden="0" w:uiPriority="64" w:unhideWhenUsed="0"/>
-    <w:lsdException w:name="Medium List 1" w:semiHidden="0" w:uiPriority="65" w:unhideWhenUsed="0"/>
-    <w:lsdException w:name="Medium List 2" w:semiHidden="0" w:uiPriority="66" w:unhideWhenUsed="0"/>
-    <w:lsdException w:name="Medium Grid 1" w:semiHidden="0" w:uiPriority="67" w:unhideWhenUsed="0"/>
-    <w:lsdException w:name="Medium Grid 2" w:semiHidden="0" w:uiPriority="68" w:unhideWhenUsed="0"/>
-    <w:lsdException w:name="Medium Grid 3" w:semiHidden="0" w:uiPriority="69" w:unhideWhenUsed="0"/>
-    <w:lsdException w:name="Dark List" w:semiHidden="0" w:uiPriority="70" w:unhideWhenUsed="0"/>
-    <w:lsdException w:name="Colorful Shading" w:semiHidden="0" w:uiPriority="71" w:unhideWhenUsed="0"/>
-    <w:lsdException w:name="Colorful List" w:semiHidden="0" w:uiPriority="72" w:unhideWhenUsed="0"/>
-    <w:lsdException w:name="Colorful Grid" w:semiHidden="0" w:uiPriority="73" w:unhideWhenUsed="0"/>
-    <w:lsdException w:name="Light Shading Accent 1" w:semiHidden="0" w:uiPriority="60" w:unhideWhenUsed="0"/>
-    <w:lsdException w:name="Light List Accent 1" w:semiHidden="0" w:uiPriority="61" w:unhideWhenUsed="0"/>
-    <w:lsdException w:name="Light Grid Accent 1" w:semiHidden="0" w:uiPriority="62" w:unhideWhenUsed="0"/>
-    <w:lsdException w:name="Medium Shading 1 Accent 1" w:semiHidden="0" w:uiPriority="63" w:unhideWhenUsed="0"/>
-    <w:lsdException w:name="Medium Shading 2 Accent 1" w:semiHidden="0" w:uiPriority="64" w:unhideWhenUsed="0"/>
-    <w:lsdException w:name="Medium List 1 Accent 1" w:semiHidden="0" w:uiPriority="65" w:unhideWhenUsed="0"/>
-    <w:lsdException w:name="Revision" w:unhideWhenUsed="0"/>
-    <w:lsdException w:name="List Paragraph" w:semiHidden="0" w:uiPriority="34" w:unhideWhenUsed="0" w:qFormat="1"/>
-    <w:lsdException w:name="Quote" w:semiHidden="0" w:uiPriority="29" w:unhideWhenUsed="0" w:qFormat="1"/>
-    <w:lsdException w:name="Intense Quote" w:semiHidden="0" w:uiPriority="30" w:unhideWhenUsed="0" w:qFormat="1"/>
-    <w:lsdException w:name="Medium List 2 Accent 1" w:semiHidden="0" w:uiPriority="66" w:unhideWhenUsed="0"/>
-    <w:lsdException w:name="Medium Grid 1 Accent 1" w:semiHidden="0" w:uiPriority="67" w:unhideWhenUsed="0"/>
-    <w:lsdException w:name="Medium Grid 2 Accent 1" w:semiHidden="0" w:uiPriority="68" w:unhideWhenUsed="0"/>
-    <w:lsdException w:name="Medium Grid 3 Accent 1" w:semiHidden="0" w:uiPriority="69" w:unhideWhenUsed="0"/>
-    <w:lsdException w:name="Dark List Accent 1" w:semiHidden="0" w:uiPriority="70" w:unhideWhenUsed="0"/>
-    <w:lsdException w:name="Colorful Shading Accent 1" w:semiHidden="0" w:uiPriority="71" w:unhideWhenUsed="0"/>
-    <w:lsdException w:name="Colorful List Accent 1" w:semiHidden="0" w:uiPriority="72" w:unhideWhenUsed="0"/>
-    <w:lsdException w:name="Colorful Grid Accent 1" w:semiHidden="0" w:uiPriority="73" w:unhideWhenUsed="0"/>
-    <w:lsdException w:name="Light Shading Accent 2" w:semiHidden="0" w:uiPriority="60" w:unhideWhenUsed="0"/>
-    <w:lsdException w:name="Light List Accent 2" w:semiHidden="0" w:uiPriority="61" w:unhideWhenUsed="0"/>
-    <w:lsdException w:name="Light Grid Accent 2" w:semiHidden="0" w:uiPriority="62" w:unhideWhenUsed="0"/>
-    <w:lsdException w:name="Medium Shading 1 Accent 2" w:semiHidden="0" w:uiPriority="63" w:unhideWhenUsed="0"/>
-    <w:lsdException w:name="Medium Shading 2 Accent 2" w:semiHidden="0" w:uiPriority="64" w:unhideWhenUsed="0"/>
-    <w:lsdException w:name="Medium List 1 Accent 2" w:semiHidden="0" w:uiPriority="65" w:unhideWhenUsed="0"/>
-    <w:lsdException w:name="Medium List 2 Accent 2" w:semiHidden="0" w:uiPriority="66" w:unhideWhenUsed="0"/>
-    <w:lsdException w:name="Medium Grid 1 Accent 2" w:semiHidden="0" w:uiPriority="67" w:unhideWhenUsed="0"/>
-    <w:lsdException w:name="Medium Grid 2 Accent 2" w:semiHidden="0" w:uiPriority="68" w:unhideWhenUsed="0"/>
-    <w:lsdException w:name="Medium Grid 3 Accent 2" w:semiHidden="0" w:uiPriority="69" w:unhideWhenUsed="0"/>
-    <w:lsdException w:name="Dark List Accent 2" w:semiHidden="0" w:uiPriority="70" w:unhideWhenUsed="0"/>
-    <w:lsdException w:name="Colorful Shading Accent 2" w:semiHidden="0" w:uiPriority="71" w:unhideWhenUsed="0"/>
-    <w:lsdException w:name="Colorful List Accent 2" w:semiHidden="0" w:uiPriority="72" w:unhideWhenUsed="0"/>
-    <w:lsdException w:name="Colorful Grid Accent 2" w:semiHidden="0" w:uiPriority="73" w:unhideWhenUsed="0"/>
-    <w:lsdException w:name="Light Shading Accent 3" w:semiHidden="0" w:uiPriority="60" w:unhideWhenUsed="0"/>
-    <w:lsdException w:name="Light List Accent 3" w:semiHidden="0" w:uiPriority="61" w:unhideWhenUsed="0"/>
-    <w:lsdException w:name="Light Grid Accent 3" w:semiHidden="0" w:uiPriority="62" w:unhideWhenUsed="0"/>
-    <w:lsdException w:name="Medium Shading 1 Accent 3" w:semiHidden="0" w:uiPriority="63" w:unhideWhenUsed="0"/>
-    <w:lsdException w:name="Medium Shading 2 Accent 3" w:semiHidden="0" w:uiPriority="64" w:unhideWhenUsed="0"/>
-    <w:lsdException w:name="Medium List 1 Accent 3" w:semiHidden="0" w:uiPriority="65" w:unhideWhenUsed="0"/>
-    <w:lsdException w:name="Medium List 2 Accent 3" w:semiHidden="0" w:uiPriority="66" w:unhideWhenUsed="0"/>
-    <w:lsdException w:name="Medium Grid 1 Accent 3" w:semiHidden="0" w:uiPriority="67" w:unhideWhenUsed="0"/>
-    <w:lsdException w:name="Medium Grid 2 Accent 3" w:semiHidden="0" w:uiPriority="68" w:unhideWhenUsed="0"/>
-    <w:lsdException w:name="Medium Grid 3 Accent 3" w:semiHidden="0" w:uiPriority="69" w:unhideWhenUsed="0"/>
-    <w:lsdException w:name="Dark List Accent 3" w:semiHidden="0" w:uiPriority="70" w:unhideWhenUsed="0"/>
-    <w:lsdException w:name="Colorful Shading Accent 3" w:semiHidden="0" w:uiPriority="71" w:unhideWhenUsed="0"/>
-    <w:lsdException w:name="Colorful List Accent 3" w:semiHidden="0" w:uiPriority="72" w:unhideWhenUsed="0"/>
-    <w:lsdException w:name="Colorful Grid Accent 3" w:semiHidden="0" w:uiPriority="73" w:unhideWhenUsed="0"/>
-    <w:lsdException w:name="Light Shading Accent 4" w:semiHidden="0" w:uiPriority="60" w:unhideWhenUsed="0"/>
-    <w:lsdException w:name="Light List Accent 4" w:semiHidden="0" w:uiPriority="61" w:unhideWhenUsed="0"/>
-    <w:lsdException w:name="Light Grid Accent 4" w:semiHidden="0" w:uiPriority="62" w:unhideWhenUsed="0"/>
-    <w:lsdException w:name="Medium Shading 1 Accent 4" w:semiHidden="0" w:uiPriority="63" w:unhideWhenUsed="0"/>
-    <w:lsdException w:name="Medium Shading 2 Accent 4" w:semiHidden="0" w:uiPriority="64" w:unhideWhenUsed="0"/>
-    <w:lsdException w:name="Medium List 1 Accent 4" w:semiHidden="0" w:uiPriority="65" w:unhideWhenUsed="0"/>
-    <w:lsdException w:name="Medium List 2 Accent 4" w:semiHidden="0" w:uiPriority="66" w:unhideWhenUsed="0"/>
-    <w:lsdException w:name="Medium Grid 1 Accent 4" w:semiHidden="0" w:uiPriority="67" w:unhideWhenUsed="0"/>
-    <w:lsdException w:name="Medium Grid 2 Accent 4" w:semiHidden="0" w:uiPriority="68" w:unhideWhenUsed="0"/>
-    <w:lsdException w:name="Medium Grid 3 Accent 4" w:semiHidden="0" w:uiPriority="69" w:unhideWhenUsed="0"/>
-    <w:lsdException w:name="Dark List Accent 4" w:semiHidden="0" w:uiPriority="70" w:unhideWhenUsed="0"/>
-    <w:lsdException w:name="Colorful Shading Accent 4" w:semiHidden="0" w:uiPriority="71" w:unhideWhenUsed="0"/>
-    <w:lsdException w:name="Colorful List Accent 4" w:semiHidden="0" w:uiPriority="72" w:unhideWhenUsed="0"/>
-    <w:lsdException w:name="Colorful Grid Accent 4" w:semiHidden="0" w:uiPriority="73" w:unhideWhenUsed="0"/>
-    <w:lsdException w:name="Light Shading Accent 5" w:semiHidden="0" w:uiPriority="60" w:unhideWhenUsed="0"/>
-    <w:lsdException w:name="Light List Accent 5" w:semiHidden="0" w:uiPriority="61" w:unhideWhenUsed="0"/>
-    <w:lsdException w:name="Light Grid Accent 5" w:semiHidden="0" w:uiPriority="62" w:unhideWhenUsed="0"/>
-    <w:lsdException w:name="Medium Shading 1 Accent 5" w:semiHidden="0" w:uiPriority="63" w:unhideWhenUsed="0"/>
-    <w:lsdException w:name="Medium Shading 2 Accent 5" w:semiHidden="0" w:uiPriority="64" w:unhideWhenUsed="0"/>
-    <w:lsdException w:name="Medium List 1 Accent 5" w:semiHidden="0" w:uiPriority="65" w:unhideWhenUsed="0"/>
-    <w:lsdException w:name="Medium List 2 Accent 5" w:semiHidden="0" w:uiPriority="66" w:unhideWhenUsed="0"/>
-    <w:lsdException w:name="Medium Grid 1 Accent 5" w:semiHidden="0" w:uiPriority="67" w:unhideWhenUsed="0"/>
-    <w:lsdException w:name="Medium Grid 2 Accent 5" w:semiHidden="0" w:uiPriority="68" w:unhideWhenUsed="0"/>
-    <w:lsdException w:name="Medium Grid 3 Accent 5" w:semiHidden="0" w:uiPriority="69" w:unhideWhenUsed="0"/>
-    <w:lsdException w:name="Dark List Accent 5" w:semiHidden="0" w:uiPriority="70" w:unhideWhenUsed="0"/>
-    <w:lsdException w:name="Colorful Shading Accent 5" w:semiHidden="0" w:uiPriority="71" w:unhideWhenUsed="0"/>
-    <w:lsdException w:name="Colorful List Accent 5" w:semiHidden="0" w:uiPriority="72" w:unhideWhenUsed="0"/>
-    <w:lsdException w:name="Colorful Grid Accent 5" w:semiHidden="0" w:uiPriority="73" w:unhideWhenUsed="0"/>
-    <w:lsdException w:name="Light Shading Accent 6" w:semiHidden="0" w:uiPriority="60" w:unhideWhenUsed="0"/>
-    <w:lsdException w:name="Light List Accent 6" w:semiHidden="0" w:uiPriority="61" w:unhideWhenUsed="0"/>
-    <w:lsdException w:name="Light Grid Accent 6" w:semiHidden="0" w:uiPriority="62" w:unhideWhenUsed="0"/>
-    <w:lsdException w:name="Medium Shading 1 Accent 6" w:semiHidden="0" w:uiPriority="63" w:unhideWhenUsed="0"/>
-    <w:lsdException w:name="Medium Shading 2 Accent 6" w:semiHidden="0" w:uiPriority="64" w:unhideWhenUsed="0"/>
-    <w:lsdException w:name="Medium List 1 Accent 6" w:semiHidden="0" w:uiPriority="65" w:unhideWhenUsed="0"/>
-    <w:lsdException w:name="Medium List 2 Accent 6" w:semiHidden="0" w:uiPriority="66" w:unhideWhenUsed="0"/>
-    <w:lsdException w:name="Medium Grid 1 Accent 6" w:semiHidden="0" w:uiPriority="67" w:unhideWhenUsed="0"/>
-    <w:lsdException w:name="Medium Grid 2 Accent 6" w:semiHidden="0" w:uiPriority="68" w:unhideWhenUsed="0"/>
-    <w:lsdException w:name="Medium Grid 3 Accent 6" w:semiHidden="0" w:uiPriority="69" w:unhideWhenUsed="0"/>
-    <w:lsdException w:name="Dark List Accent 6" w:semiHidden="0" w:uiPriority="70" w:unhideWhenUsed="0"/>
-    <w:lsdException w:name="Colorful Shading Accent 6" w:semiHidden="0" w:uiPriority="71" w:unhideWhenUsed="0"/>
-    <w:lsdException w:name="Colorful List Accent 6" w:semiHidden="0" w:uiPriority="72" w:unhideWhenUsed="0"/>
-    <w:lsdException w:name="Colorful Grid Accent 6" w:semiHidden="0" w:uiPriority="73" w:unhideWhenUsed="0"/>
-    <w:lsdException w:name="Subtle Emphasis" w:semiHidden="0" w:uiPriority="19" w:unhideWhenUsed="0" w:qFormat="1"/>
-    <w:lsdException w:name="Intense Emphasis" w:semiHidden="0" w:uiPriority="21" w:unhideWhenUsed="0" w:qFormat="1"/>
-    <w:lsdException w:name="Subtle Reference" w:semiHidden="0" w:uiPriority="31" w:unhideWhenUsed="0" w:qFormat="1"/>
-    <w:lsdException w:name="Intense Reference" w:semiHidden="0" w:uiPriority="32" w:unhideWhenUsed="0" w:qFormat="1"/>
-    <w:lsdException w:name="Book Title" w:semiHidden="0" w:uiPriority="33" w:unhideWhenUsed="0" w:qFormat="1"/>
-    <w:lsdException w:name="Bibliography" w:uiPriority="37"/>
-    <w:lsdException w:name="TOC Heading" w:uiPriority="39" w:qFormat="1"/>
-  </w:latentStyles>
-  <w:style w:type="paragraph" w:default="1" w:styleId="Normal">
-    <w:name w:val="Normal"/>
-    <w:qFormat/>
-    <w:rsid w:val="00043E12"/>
-    <w:rPr>
-      <w:rFonts w:ascii="Times New Roman" w:hAnsi="Times New Roman" w:cs="Times New Roman"/>
-    </w:rPr>
-  </w:style>
-  <w:style w:type="character" w:default="1" w:styleId="DefaultParagraphFont">
-    <w:name w:val="Default Paragraph Font"/>
-    <w:uiPriority w:val="1"/>
-    <w:semiHidden/>
-    <w:unhideWhenUsed/>
-  </w:style>
-  <w:style w:type="table" w:default="1" w:styleId="TableNormal">
-    <w:name w:val="Normal Table"/>
-    <w:uiPriority w:val="99"/>
-    <w:semiHidden/>
-    <w:unhideWhenUsed/>
-    <w:tblPr>
-      <w:tblInd w:w="0" w:type="dxa"/>
-      <w:tblCellMar>
-        <w:top w:w="0" w:type="dxa"/>
-        <w:left w:w="108" w:type="dxa"/>
-        <w:bottom w:w="0" w:type="dxa"/>
-        <w:right w:w="108" w:type="dxa"/>
-      </w:tblCellMar>
-    </w:tblPr>
-  </w:style>
-  <w:style w:type="numbering" w:default="1" w:styleId="NoList">
-    <w:name w:val="No List"/>
-    <w:uiPriority w:val="99"/>
-    <w:semiHidden/>
-    <w:unhideWhenUsed/>
-  </w:style>
-  <w:style w:type="paragraph" w:styleId="NormalWeb">
-    <w:name w:val="Normal (Web)"/>
-    <w:basedOn w:val="Normal"/>
-    <w:uiPriority w:val="99"/>
-    <w:unhideWhenUsed/>
-    <w:rsid w:val="00E70573"/>
-    <w:pPr>
-      <w:spacing w:before="100" w:beforeAutospacing="1" w:after="100" w:afterAutospacing="1"/>
-    </w:pPr>
-    <w:rPr>
-      <w:rFonts w:ascii="Times" w:hAnsi="Times"/>
-      <w:sz w:val="20"/>
-      <w:szCs w:val="20"/>
-    </w:rPr>
-  </w:style>
-  <w:style w:type="character" w:styleId="Hyperlink">
-    <w:name w:val="Hyperlink"/>
-    <w:basedOn w:val="DefaultParagraphFont"/>
-    <w:uiPriority w:val="99"/>
-    <w:unhideWhenUsed/>
-    <w:rsid w:val="00E70573"/>
-    <w:rPr>
-      <w:color w:val="0000FF"/>
-      <w:u w:val="single"/>
-    </w:rPr>
-  </w:style>
-  <w:style w:type="paragraph" w:styleId="ListParagraph">
-    <w:name w:val="List Paragraph"/>
-    <w:basedOn w:val="Normal"/>
-    <w:uiPriority w:val="34"/>
-    <w:qFormat/>
-    <w:rsid w:val="006E1E02"/>
-    <w:pPr>
-      <w:ind w:left="720"/>
-      <w:contextualSpacing/>
-    </w:pPr>
-    <w:rPr>
-      <w:rFonts w:asciiTheme="minorHAnsi" w:hAnsiTheme="minorHAnsi" w:cstheme="minorBidi"/>
-    </w:rPr>
-  </w:style>
-  <w:style w:type="character" w:customStyle="1" w:styleId="a">
-    <w:name w:val="a"/>
-    <w:basedOn w:val="DefaultParagraphFont"/>
-    <w:rsid w:val="00514BEC"/>
-  </w:style>
-  <w:style w:type="character" w:customStyle="1" w:styleId="apple-converted-space">
-    <w:name w:val="apple-converted-space"/>
-    <w:basedOn w:val="DefaultParagraphFont"/>
-    <w:rsid w:val="00514BEC"/>
-  </w:style>
-  <w:style w:type="table" w:styleId="TableGrid">
-    <w:name w:val="Table Grid"/>
-    <w:basedOn w:val="TableNormal"/>
-    <w:uiPriority w:val="59"/>
-    <w:rsid w:val="004510ED"/>
-    <w:tblPr>
-      <w:tblInd w:w="0" w:type="dxa"/>
-      <w:tblBorders>
-        <w:top w:val="single" w:sz="4" w:space="0" w:color="auto"/>
-        <w:left w:val="single" w:sz="4" w:space="0" w:color="auto"/>
-        <w:bottom w:val="single" w:sz="4" w:space="0" w:color="auto"/>
-        <w:right w:val="single" w:sz="4" w:space="0" w:color="auto"/>
-        <w:insideH w:val="single" w:sz="4" w:space="0" w:color="auto"/>
-        <w:insideV w:val="single" w:sz="4" w:space="0" w:color="auto"/>
-      </w:tblBorders>
-      <w:tblCellMar>
-        <w:top w:w="0" w:type="dxa"/>
-        <w:left w:w="108" w:type="dxa"/>
-        <w:bottom w:w="0" w:type="dxa"/>
-        <w:right w:w="108" w:type="dxa"/>
-      </w:tblCellMar>
-    </w:tblPr>
-  </w:style>
-  <w:style w:type="character" w:styleId="FollowedHyperlink">
-    <w:name w:val="FollowedHyperlink"/>
-    <w:basedOn w:val="DefaultParagraphFont"/>
-    <w:uiPriority w:val="99"/>
-    <w:semiHidden/>
-    <w:unhideWhenUsed/>
-    <w:rsid w:val="00F609F7"/>
-    <w:rPr>
-      <w:color w:val="800080" w:themeColor="followedHyperlink"/>
-      <w:u w:val="single"/>
-    </w:rPr>
-  </w:style>
-  <w:style w:type="character" w:styleId="Strong">
-    <w:name w:val="Strong"/>
-    <w:basedOn w:val="DefaultParagraphFont"/>
-    <w:uiPriority w:val="22"/>
-    <w:qFormat/>
-    <w:rsid w:val="0082328B"/>
-    <w:rPr>
-      <w:b/>
-      <w:bCs/>
-    </w:rPr>
-  </w:style>
-  <w:style w:type="paragraph" w:customStyle="1" w:styleId="body1">
-    <w:name w:val="body1"/>
-    <w:basedOn w:val="Normal"/>
-    <w:rsid w:val="00090438"/>
-    <w:pPr>
-      <w:spacing w:before="100" w:beforeAutospacing="1" w:after="100" w:afterAutospacing="1"/>
-    </w:pPr>
-  </w:style>
-</w:styles>
-</file>
-
-<file path=word/stylesWithEffects.xml><?xml version="1.0" encoding="utf-8"?>
-<w:styles xmlns:wpc="http://schemas.microsoft.com/office/word/2010/wordprocessingCanvas" xmlns:mo="http://schemas.microsoft.com/office/mac/office/2008/main" xmlns:mc="http://schemas.openxmlformats.org/markup-compatibility/2006" xmlns:mv="urn:schemas-microsoft-com:mac:vml" xmlns:o="urn:schemas-microsoft-com:office:office" xmlns:r="http://schemas.openxmlformats.org/officeDocument/2006/relationships" xmlns:m="http://schemas.openxmlformats.org/officeDocument/2006/math" xmlns:v="urn:schemas-microsoft-com:vml" xmlns:wp14="http://schemas.microsoft.com/office/word/2010/wordprocessingDrawing" xmlns:wp="http://schemas.openxmlformats.org/drawingml/2006/wordprocessingDrawing" xmlns:w10="urn:schemas-microsoft-com:office:word" xmlns:w="http://schemas.openxmlformats.org/wordprocessingml/2006/main" xmlns:w14="http://schemas.microsoft.com/office/word/2010/wordml" xmlns:wpg="http://schemas.microsoft.com/office/word/2010/wordprocessingGroup" xmlns:wpi="http://schemas.microsoft.com/office/word/2010/wordprocessingInk" xmlns:wne="http://schemas.microsoft.com/office/word/2006/wordml" xmlns:wps="http://schemas.microsoft.com/office/word/2010/wordprocessingShape" mc:Ignorable="w14 wp14">
-  <w:docDefaults>
-    <w:rPrDefault>
-      <w:rPr>
-        <w:rFonts w:asciiTheme="minorHAnsi" w:eastAsiaTheme="minorEastAsia" w:hAnsiTheme="minorHAnsi" w:cstheme="minorBidi"/>
-        <w:sz w:val="24"/>
-        <w:szCs w:val="24"/>
-        <w:lang w:val="en-US" w:eastAsia="en-US" w:bidi="ar-SA"/>
-      </w:rPr>
-    </w:rPrDefault>
-    <w:pPrDefault/>
-  </w:docDefaults>
-  <w:latentStyles w:defLockedState="0" w:defUIPriority="99" w:defSemiHidden="1" w:defUnhideWhenUsed="1" w:defQFormat="0" w:count="276">
-    <w:lsdException w:name="Normal" w:semiHidden="0" w:uiPriority="0" w:unhideWhenUsed="0" w:qFormat="1"/>
-    <w:lsdException w:name="heading 1" w:semiHidden="0" w:uiPriority="9" w:unhideWhenUsed="0" w:qFormat="1"/>
-    <w:lsdException w:name="heading 2" w:uiPriority="9" w:qFormat="1"/>
-    <w:lsdException w:name="heading 3" w:uiPriority="9" w:qFormat="1"/>
-    <w:lsdException w:name="heading 4" w:uiPriority="9" w:qFormat="1"/>
-    <w:lsdException w:name="heading 5" w:uiPriority="9" w:qFormat="1"/>
-    <w:lsdException w:name="heading 6" w:uiPriority="9" w:qFormat="1"/>
-    <w:lsdException w:name="heading 7" w:uiPriority="9" w:qFormat="1"/>
-    <w:lsdException w:name="heading 8" w:uiPriority="9" w:qFormat="1"/>
-    <w:lsdException w:name="heading 9" w:uiPriority="9" w:qFormat="1"/>
-    <w:lsdException w:name="toc 1" w:uiPriority="39"/>
-    <w:lsdException w:name="toc 2" w:uiPriority="39"/>
-    <w:lsdException w:name="toc 3" w:uiPriority="39"/>
-    <w:lsdException w:name="toc 4" w:uiPriority="39"/>
-    <w:lsdException w:name="toc 5" w:uiPriority="39"/>
-    <w:lsdException w:name="toc 6" w:uiPriority="39"/>
-    <w:lsdException w:name="toc 7" w:uiPriority="39"/>
-    <w:lsdException w:name="toc 8" w:uiPriority="39"/>
-    <w:lsdException w:name="toc 9" w:uiPriority="39"/>
-    <w:lsdException w:name="caption" w:uiPriority="35" w:qFormat="1"/>
-    <w:lsdException w:name="Title" w:semiHidden="0" w:uiPriority="10" w:unhideWhenUsed="0" w:qFormat="1"/>
-    <w:lsdException w:name="Default Paragraph Font" w:uiPriority="1"/>
-    <w:lsdException w:name="Subtitle" w:semiHidden="0" w:uiPriority="11" w:unhideWhenUsed="0" w:qFormat="1"/>
-    <w:lsdException w:name="Strong" w:semiHidden="0" w:uiPriority="22" w:unhideWhenUsed="0" w:qFormat="1"/>
-    <w:lsdException w:name="Emphasis" w:semiHidden="0" w:uiPriority="20" w:unhideWhenUsed="0" w:qFormat="1"/>
-    <w:lsdException w:name="Table Grid" w:semiHidden="0" w:uiPriority="59" w:unhideWhenUsed="0"/>
-    <w:lsdException w:name="Placeholder Text" w:unhideWhenUsed="0"/>
-    <w:lsdException w:name="No Spacing" w:uiPriority="1" w:unhideWhenUsed="0" w:qFormat="1"/>
-    <w:lsdException w:name="Light Shading" w:semiHidden="0" w:uiPriority="60" w:unhideWhenUsed="0"/>
-    <w:lsdException w:name="Light List" w:semiHidden="0" w:uiPriority="61" w:unhideWhenUsed="0"/>
-    <w:lsdException w:name="Light Grid" w:semiHidden="0" w:uiPriority="62" w:unhideWhenUsed="0"/>
-    <w:lsdException w:name="Medium Shading 1" w:semiHidden="0" w:uiPriority="63" w:unhideWhenUsed="0"/>
-    <w:lsdException w:name="Medium Shading 2" w:semiHidden="0" w:uiPriority="64" w:unhideWhenUsed="0"/>
-    <w:lsdException w:name="Medium List 1" w:semiHidden="0" w:uiPriority="65" w:unhideWhenUsed="0"/>
-    <w:lsdException w:name="Medium List 2" w:semiHidden="0" w:uiPriority="66" w:unhideWhenUsed="0"/>
-    <w:lsdException w:name="Medium Grid 1" w:semiHidden="0" w:uiPriority="67" w:unhideWhenUsed="0"/>
-    <w:lsdException w:name="Medium Grid 2" w:semiHidden="0" w:uiPriority="68" w:unhideWhenUsed="0"/>
-    <w:lsdException w:name="Medium Grid 3" w:semiHidden="0" w:uiPriority="69" w:unhideWhenUsed="0"/>
-    <w:lsdException w:name="Dark List" w:semiHidden="0" w:uiPriority="70" w:unhideWhenUsed="0"/>
-    <w:lsdException w:name="Colorful Shading" w:semiHidden="0" w:uiPriority="71" w:unhideWhenUsed="0"/>
-    <w:lsdException w:name="Colorful List" w:semiHidden="0" w:uiPriority="72" w:unhideWhenUsed="0"/>
-    <w:lsdException w:name="Colorful Grid" w:semiHidden="0" w:uiPriority="73" w:unhideWhenUsed="0"/>
-    <w:lsdException w:name="Light Shading Accent 1" w:semiHidden="0" w:uiPriority="60" w:unhideWhenUsed="0"/>
-    <w:lsdException w:name="Light List Accent 1" w:semiHidden="0" w:uiPriority="61" w:unhideWhenUsed="0"/>
-    <w:lsdException w:name="Light Grid Accent 1" w:semiHidden="0" w:uiPriority="62" w:unhideWhenUsed="0"/>
-    <w:lsdException w:name="Medium Shading 1 Accent 1" w:semiHidden="0" w:uiPriority="63" w:unhideWhenUsed="0"/>
-    <w:lsdException w:name="Medium Shading 2 Accent 1" w:semiHidden="0" w:uiPriority="64" w:unhideWhenUsed="0"/>
-    <w:lsdException w:name="Medium List 1 Accent 1" w:semiHidden="0" w:uiPriority="65" w:unhideWhenUsed="0"/>
-    <w:lsdException w:name="Revision" w:unhideWhenUsed="0"/>
-    <w:lsdException w:name="List Paragraph" w:semiHidden="0" w:uiPriority="34" w:unhideWhenUsed="0" w:qFormat="1"/>
-    <w:lsdException w:name="Quote" w:semiHidden="0" w:uiPriority="29" w:unhideWhenUsed="0" w:qFormat="1"/>
-    <w:lsdException w:name="Intense Quote" w:semiHidden="0" w:uiPriority="30" w:unhideWhenUsed="0" w:qFormat="1"/>
-    <w:lsdException w:name="Medium List 2 Accent 1" w:semiHidden="0" w:uiPriority="66" w:unhideWhenUsed="0"/>
-    <w:lsdException w:name="Medium Grid 1 Accent 1" w:semiHidden="0" w:uiPriority="67" w:unhideWhenUsed="0"/>
-    <w:lsdException w:name="Medium Grid 2 Accent 1" w:semiHidden="0" w:uiPriority="68" w:unhideWhenUsed="0"/>
-    <w:lsdException w:name="Medium Grid 3 Accent 1" w:semiHidden="0" w:uiPriority="69" w:unhideWhenUsed="0"/>
-    <w:lsdException w:name="Dark List Accent 1" w:semiHidden="0" w:uiPriority="70" w:unhideWhenUsed="0"/>
-    <w:lsdException w:name="Colorful Shading Accent 1" w:semiHidden="0" w:uiPriority="71" w:unhideWhenUsed="0"/>
-    <w:lsdException w:name="Colorful List Accent 1" w:semiHidden="0" w:uiPriority="72" w:unhideWhenUsed="0"/>
-    <w:lsdException w:name="Colorful Grid Accent 1" w:semiHidden="0" w:uiPriority="73" w:unhideWhenUsed="0"/>
-    <w:lsdException w:name="Light Shading Accent 2" w:semiHidden="0" w:uiPriority="60" w:unhideWhenUsed="0"/>
-    <w:lsdException w:name="Light List Accent 2" w:semiHidden="0" w:uiPriority="61" w:unhideWhenUsed="0"/>
-    <w:lsdException w:name="Light Grid Accent 2" w:semiHidden="0" w:uiPriority="62" w:unhideWhenUsed="0"/>
-    <w:lsdException w:name="Medium Shading 1 Accent 2" w:semiHidden="0" w:uiPriority="63" w:unhideWhenUsed="0"/>
-    <w:lsdException w:name="Medium Shading 2 Accent 2" w:semiHidden="0" w:uiPriority="64" w:unhideWhenUsed="0"/>
-    <w:lsdException w:name="Medium List 1 Accent 2" w:semiHidden="0" w:uiPriority="65" w:unhideWhenUsed="0"/>
-    <w:lsdException w:name="Medium List 2 Accent 2" w:semiHidden="0" w:uiPriority="66" w:unhideWhenUsed="0"/>
-    <w:lsdException w:name="Medium Grid 1 Accent 2" w:semiHidden="0" w:uiPriority="67" w:unhideWhenUsed="0"/>
-    <w:lsdException w:name="Medium Grid 2 Accent 2" w:semiHidden="0" w:uiPriority="68" w:unhideWhenUsed="0"/>
-    <w:lsdException w:name="Medium Grid 3 Accent 2" w:semiHidden="0" w:uiPriority="69" w:unhideWhenUsed="0"/>
-    <w:lsdException w:name="Dark List Accent 2" w:semiHidden="0" w:uiPriority="70" w:unhideWhenUsed="0"/>
-    <w:lsdException w:name="Colorful Shading Accent 2" w:semiHidden="0" w:uiPriority="71" w:unhideWhenUsed="0"/>
-    <w:lsdException w:name="Colorful List Accent 2" w:semiHidden="0" w:uiPriority="72" w:unhideWhenUsed="0"/>
-    <w:lsdException w:name="Colorful Grid Accent 2" w:semiHidden="0" w:uiPriority="73" w:unhideWhenUsed="0"/>
-    <w:lsdException w:name="Light Shading Accent 3" w:semiHidden="0" w:uiPriority="60" w:unhideWhenUsed="0"/>
-    <w:lsdException w:name="Light List Accent 3" w:semiHidden="0" w:uiPriority="61" w:unhideWhenUsed="0"/>
-    <w:lsdException w:name="Light Grid Accent 3" w:semiHidden="0" w:uiPriority="62" w:unhideWhenUsed="0"/>
-    <w:lsdException w:name="Medium Shading 1 Accent 3" w:semiHidden="0" w:uiPriority="63" w:unhideWhenUsed="0"/>
-    <w:lsdException w:name="Medium Shading 2 Accent 3" w:semiHidden="0" w:uiPriority="64" w:unhideWhenUsed="0"/>
-    <w:lsdException w:name="Medium List 1 Accent 3" w:semiHidden="0" w:uiPriority="65" w:unhideWhenUsed="0"/>
-    <w:lsdException w:name="Medium List 2 Accent 3" w:semiHidden="0" w:uiPriority="66" w:unhideWhenUsed="0"/>
-    <w:lsdException w:name="Medium Grid 1 Accent 3" w:semiHidden="0" w:uiPriority="67" w:unhideWhenUsed="0"/>
-    <w:lsdException w:name="Medium Grid 2 Accent 3" w:semiHidden="0" w:uiPriority="68" w:unhideWhenUsed="0"/>
-    <w:lsdException w:name="Medium Grid 3 Accent 3" w:semiHidden="0" w:uiPriority="69" w:unhideWhenUsed="0"/>
-    <w:lsdException w:name="Dark List Accent 3" w:semiHidden="0" w:uiPriority="70" w:unhideWhenUsed="0"/>
-    <w:lsdException w:name="Colorful Shading Accent 3" w:semiHidden="0" w:uiPriority="71" w:unhideWhenUsed="0"/>
-    <w:lsdException w:name="Colorful List Accent 3" w:semiHidden="0" w:uiPriority="72" w:unhideWhenUsed="0"/>
-    <w:lsdException w:name="Colorful Grid Accent 3" w:semiHidden="0" w:uiPriority="73" w:unhideWhenUsed="0"/>
-    <w:lsdException w:name="Light Shading Accent 4" w:semiHidden="0" w:uiPriority="60" w:unhideWhenUsed="0"/>
-    <w:lsdException w:name="Light List Accent 4" w:semiHidden="0" w:uiPriority="61" w:unhideWhenUsed="0"/>
-    <w:lsdException w:name="Light Grid Accent 4" w:semiHidden="0" w:uiPriority="62" w:unhideWhenUsed="0"/>
-    <w:lsdException w:name="Medium Shading 1 Accent 4" w:semiHidden="0" w:uiPriority="63" w:unhideWhenUsed="0"/>
-    <w:lsdException w:name="Medium Shading 2 Accent 4" w:semiHidden="0" w:uiPriority="64" w:unhideWhenUsed="0"/>
-    <w:lsdException w:name="Medium List 1 Accent 4" w:semiHidden="0" w:uiPriority="65" w:unhideWhenUsed="0"/>
-    <w:lsdException w:name="Medium List 2 Accent 4" w:semiHidden="0" w:uiPriority="66" w:unhideWhenUsed="0"/>
-    <w:lsdException w:name="Medium Grid 1 Accent 4" w:semiHidden="0" w:uiPriority="67" w:unhideWhenUsed="0"/>
-    <w:lsdException w:name="Medium Grid 2 Accent 4" w:semiHidden="0" w:uiPriority="68" w:unhideWhenUsed="0"/>
-    <w:lsdException w:name="Medium Grid 3 Accent 4" w:semiHidden="0" w:uiPriority="69" w:unhideWhenUsed="0"/>
-    <w:lsdException w:name="Dark List Accent 4" w:semiHidden="0" w:uiPriority="70" w:unhideWhenUsed="0"/>
-    <w:lsdException w:name="Colorful Shading Accent 4" w:semiHidden="0" w:uiPriority="71" w:unhideWhenUsed="0"/>
-    <w:lsdException w:name="Colorful List Accent 4" w:semiHidden="0" w:uiPriority="72" w:unhideWhenUsed="0"/>
-    <w:lsdException w:name="Colorful Grid Accent 4" w:semiHidden="0" w:uiPriority="73" w:unhideWhenUsed="0"/>
-    <w:lsdException w:name="Light Shading Accent 5" w:semiHidden="0" w:uiPriority="60" w:unhideWhenUsed="0"/>
-    <w:lsdException w:name="Light List Accent 5" w:semiHidden="0" w:uiPriority="61" w:unhideWhenUsed="0"/>
-    <w:lsdException w:name="Light Grid Accent 5" w:semiHidden="0" w:uiPriority="62" w:unhideWhenUsed="0"/>
-    <w:lsdException w:name="Medium Shading 1 Accent 5" w:semiHidden="0" w:uiPriority="63" w:unhideWhenUsed="0"/>
-    <w:lsdException w:name="Medium Shading 2 Accent 5" w:semiHidden="0" w:uiPriority="64" w:unhideWhenUsed="0"/>
-    <w:lsdException w:name="Medium List 1 Accent 5" w:semiHidden="0" w:uiPriority="65" w:unhideWhenUsed="0"/>
-    <w:lsdException w:name="Medium List 2 Accent 5" w:semiHidden="0" w:uiPriority="66" w:unhideWhenUsed="0"/>
-    <w:lsdException w:name="Medium Grid 1 Accent 5" w:semiHidden="0" w:uiPriority="67" w:unhideWhenUsed="0"/>
-    <w:lsdException w:name="Medium Grid 2 Accent 5" w:semiHidden="0" w:uiPriority="68" w:unhideWhenUsed="0"/>
-    <w:lsdException w:name="Medium Grid 3 Accent 5" w:semiHidden="0" w:uiPriority="69" w:unhideWhenUsed="0"/>
-    <w:lsdException w:name="Dark List Accent 5" w:semiHidden="0" w:uiPriority="70" w:unhideWhenUsed="0"/>
-    <w:lsdException w:name="Colorful Shading Accent 5" w:semiHidden="0" w:uiPriority="71" w:unhideWhenUsed="0"/>
-    <w:lsdException w:name="Colorful List Accent 5" w:semiHidden="0" w:uiPriority="72" w:unhideWhenUsed="0"/>
-    <w:lsdException w:name="Colorful Grid Accent 5" w:semiHidden="0" w:uiPriority="73" w:unhideWhenUsed="0"/>
-    <w:lsdException w:name="Light Shading Accent 6" w:semiHidden="0" w:uiPriority="60" w:unhideWhenUsed="0"/>
-    <w:lsdException w:name="Light List Accent 6" w:semiHidden="0" w:uiPriority="61" w:unhideWhenUsed="0"/>
-    <w:lsdException w:name="Light Grid Accent 6" w:semiHidden="0" w:uiPriority="62" w:unhideWhenUsed="0"/>
-    <w:lsdException w:name="Medium Shading 1 Accent 6" w:semiHidden="0" w:uiPriority="63" w:unhideWhenUsed="0"/>
-    <w:lsdException w:name="Medium Shading 2 Accent 6" w:semiHidden="0" w:uiPriority="64" w:unhideWhenUsed="0"/>
-    <w:lsdException w:name="Medium List 1 Accent 6" w:semiHidden="0" w:uiPriority="65" w:unhideWhenUsed="0"/>
-    <w:lsdException w:name="Medium List 2 Accent 6" w:semiHidden="0" w:uiPriority="66" w:unhideWhenUsed="0"/>
-    <w:lsdException w:name="Medium Grid 1 Accent 6" w:semiHidden="0" w:uiPriority="67" w:unhideWhenUsed="0"/>
-    <w:lsdException w:name="Medium Grid 2 Accent 6" w:semiHidden="0" w:uiPriority="68" w:unhideWhenUsed="0"/>
-    <w:lsdException w:name="Medium Grid 3 Accent 6" w:semiHidden="0" w:uiPriority="69" w:unhideWhenUsed="0"/>
-    <w:lsdException w:name="Dark List Accent 6" w:semiHidden="0" w:uiPriority="70" w:unhideWhenUsed="0"/>
-    <w:lsdException w:name="Colorful Shading Accent 6" w:semiHidden="0" w:uiPriority="71" w:unhideWhenUsed="0"/>
-    <w:lsdException w:name="Colorful List Accent 6" w:semiHidden="0" w:uiPriority="72" w:unhideWhenUsed="0"/>
-    <w:lsdException w:name="Colorful Grid Accent 6" w:semiHidden="0" w:uiPriority="73" w:unhideWhenUsed="0"/>
-    <w:lsdException w:name="Subtle Emphasis" w:semiHidden="0" w:uiPriority="19" w:unhideWhenUsed="0" w:qFormat="1"/>
-    <w:lsdException w:name="Intense Emphasis" w:semiHidden="0" w:uiPriority="21" w:unhideWhenUsed="0" w:qFormat="1"/>
-    <w:lsdException w:name="Subtle Reference" w:semiHidden="0" w:uiPriority="31" w:unhideWhenUsed="0" w:qFormat="1"/>
-    <w:lsdException w:name="Intense Reference" w:semiHidden="0" w:uiPriority="32" w:unhideWhenUsed="0" w:qFormat="1"/>
-    <w:lsdException w:name="Book Title" w:semiHidden="0" w:uiPriority="33" w:unhideWhenUsed="0" w:qFormat="1"/>
-    <w:lsdException w:name="Bibliography" w:uiPriority="37"/>
-    <w:lsdException w:name="TOC Heading" w:uiPriority="39" w:qFormat="1"/>
+  <w:latentStyles w:defLockedState="0" w:defUIPriority="99" w:defSemiHidden="0" w:defUnhideWhenUsed="0" w:defQFormat="0" w:count="380">
+    <w:lsdException w:name="Normal" w:uiPriority="0" w:qFormat="1"/>
+    <w:lsdException w:name="heading 1" w:uiPriority="9" w:qFormat="1"/>
+    <w:lsdException w:name="heading 2" w:semiHidden="1" w:uiPriority="9" w:unhideWhenUsed="1" w:qFormat="1"/>
+    <w:lsdException w:name="heading 3" w:semiHidden="1" w:uiPriority="9" w:unhideWhenUsed="1" w:qFormat="1"/>
+    <w:lsdException w:name="heading 4" w:semiHidden="1" w:uiPriority="9" w:unhideWhenUsed="1" w:qFormat="1"/>
+    <w:lsdException w:name="heading 5" w:semiHidden="1" w:uiPriority="9" w:unhideWhenUsed="1" w:qFormat="1"/>
+    <w:lsdException w:name="heading 6" w:semiHidden="1" w:uiPriority="9" w:unhideWhenUsed="1" w:qFormat="1"/>
+    <w:lsdException w:name="heading 7" w:semiHidden="1" w:uiPriority="9" w:unhideWhenUsed="1" w:qFormat="1"/>
+    <w:lsdException w:name="heading 8" w:semiHidden="1" w:uiPriority="9" w:unhideWhenUsed="1" w:qFormat="1"/>
+    <w:lsdException w:name="heading 9" w:semiHidden="1" w:uiPriority="9" w:unhideWhenUsed="1" w:qFormat="1"/>
+    <w:lsdException w:name="index 1" w:semiHidden="1" w:unhideWhenUsed="1"/>
+    <w:lsdException w:name="index 2" w:semiHidden="1" w:unhideWhenUsed="1"/>
+    <w:lsdException w:name="index 3" w:semiHidden="1" w:unhideWhenUsed="1"/>
+    <w:lsdException w:name="index 4" w:semiHidden="1" w:unhideWhenUsed="1"/>
+    <w:lsdException w:name="index 5" w:semiHidden="1" w:unhideWhenUsed="1"/>
+    <w:lsdException w:name="index 6" w:semiHidden="1" w:unhideWhenUsed="1"/>
+    <w:lsdException w:name="index 7" w:semiHidden="1" w:unhideWhenUsed="1"/>
+    <w:lsdException w:name="index 8" w:semiHidden="1" w:unhideWhenUsed="1"/>
+    <w:lsdException w:name="index 9" w:semiHidden="1" w:unhideWhenUsed="1"/>
+    <w:lsdException w:name="toc 1" w:semiHidden="1" w:uiPriority="39" w:unhideWhenUsed="1"/>
+    <w:lsdException w:name="toc 2" w:semiHidden="1" w:uiPriority="39" w:unhideWhenUsed="1"/>
+    <w:lsdException w:name="toc 3" w:semiHidden="1" w:uiPriority="39" w:unhideWhenUsed="1"/>
+    <w:lsdException w:name="toc 4" w:semiHidden="1" w:uiPriority="39" w:unhideWhenUsed="1"/>
+    <w:lsdException w:name="toc 5" w:semiHidden="1" w:uiPriority="39" w:unhideWhenUsed="1"/>
+    <w:lsdException w:name="toc 6" w:semiHidden="1" w:uiPriority="39" w:unhideWhenUsed="1"/>
+    <w:lsdException w:name="toc 7" w:semiHidden="1" w:uiPriority="39" w:unhideWhenUsed="1"/>
+    <w:lsdException w:name="toc 8" w:semiHidden="1" w:uiPriority="39" w:unhideWhenUsed="1"/>
+    <w:lsdException w:name="toc 9" w:semiHidden="1" w:uiPriority="39" w:unhideWhenUsed="1"/>
+    <w:lsdException w:name="Normal Indent" w:semiHidden="1" w:unhideWhenUsed="1"/>
+    <w:lsdException w:name="footnote text" w:semiHidden="1" w:unhideWhenUsed="1"/>
+    <w:lsdException w:name="annotation text" w:semiHidden="1" w:unhideWhenUsed="1"/>
+    <w:lsdException w:name="header" w:semiHidden="1" w:unhideWhenUsed="1"/>
+    <w:lsdException w:name="footer" w:semiHidden="1" w:unhideWhenUsed="1"/>
+    <w:lsdException w:name="index heading" w:semiHidden="1" w:unhideWhenUsed="1"/>
+    <w:lsdException w:name="caption" w:semiHidden="1" w:uiPriority="35" w:unhideWhenUsed="1" w:qFormat="1"/>
+    <w:lsdException w:name="table of figures" w:semiHidden="1" w:unhideWhenUsed="1"/>
+    <w:lsdException w:name="envelope address" w:semiHidden="1" w:unhideWhenUsed="1"/>
+    <w:lsdException w:name="envelope return" w:semiHidden="1" w:unhideWhenUsed="1"/>
+    <w:lsdException w:name="footnote reference" w:semiHidden="1" w:unhideWhenUsed="1"/>
+    <w:lsdException w:name="annotation reference" w:semiHidden="1" w:unhideWhenUsed="1"/>
+    <w:lsdException w:name="line number" w:semiHidden="1" w:unhideWhenUsed="1"/>
+    <w:lsdException w:name="page number" w:semiHidden="1" w:unhideWhenUsed="1"/>
+    <w:lsdException w:name="endnote reference" w:semiHidden="1" w:unhideWhenUsed="1"/>
+    <w:lsdException w:name="endnote text" w:semiHidden="1" w:unhideWhenUsed="1"/>
+    <w:lsdException w:name="table of authorities" w:semiHidden="1" w:unhideWhenUsed="1"/>
+    <w:lsdException w:name="macro" w:semiHidden="1" w:unhideWhenUsed="1"/>
+    <w:lsdException w:name="toa heading" w:semiHidden="1" w:unhideWhenUsed="1"/>
+    <w:lsdException w:name="List" w:semiHidden="1" w:unhideWhenUsed="1"/>
+    <w:lsdException w:name="List Bullet" w:semiHidden="1" w:unhideWhenUsed="1"/>
+    <w:lsdException w:name="List Number" w:semiHidden="1" w:unhideWhenUsed="1"/>
+    <w:lsdException w:name="List 2" w:semiHidden="1" w:unhideWhenUsed="1"/>
+    <w:lsdException w:name="List 3" w:semiHidden="1" w:unhideWhenUsed="1"/>
+    <w:lsdException w:name="List 4" w:semiHidden="1" w:unhideWhenUsed="1"/>
+    <w:lsdException w:name="List 5" w:semiHidden="1" w:unhideWhenUsed="1"/>
+    <w:lsdException w:name="List Bullet 2" w:semiHidden="1" w:unhideWhenUsed="1"/>
+    <w:lsdException w:name="List Bullet 3" w:semiHidden="1" w:unhideWhenUsed="1"/>
+    <w:lsdException w:name="List Bullet 4" w:semiHidden="1" w:unhideWhenUsed="1"/>
+    <w:lsdException w:name="List Bullet 5" w:semiHidden="1" w:unhideWhenUsed="1"/>
+    <w:lsdException w:name="List Number 2" w:semiHidden="1" w:unhideWhenUsed="1"/>
+    <w:lsdException w:name="List Number 3" w:semiHidden="1" w:unhideWhenUsed="1"/>
+    <w:lsdException w:name="List Number 4" w:semiHidden="1" w:unhideWhenUsed="1"/>
+    <w:lsdException w:name="List Number 5" w:semiHidden="1" w:unhideWhenUsed="1"/>
+    <w:lsdException w:name="Title" w:uiPriority="10" w:qFormat="1"/>
+    <w:lsdException w:name="Closing" w:semiHidden="1" w:unhideWhenUsed="1"/>
+    <w:lsdException w:name="Signature" w:semiHidden="1" w:unhideWhenUsed="1"/>
+    <w:lsdException w:name="Default Paragraph Font" w:semiHidden="1" w:uiPriority="1" w:unhideWhenUsed="1"/>
+    <w:lsdException w:name="Body Text" w:semiHidden="1" w:unhideWhenUsed="1"/>
+    <w:lsdException w:name="Body Text Indent" w:semiHidden="1" w:unhideWhenUsed="1"/>
+    <w:lsdException w:name="List Continue" w:semiHidden="1" w:unhideWhenUsed="1"/>
+    <w:lsdException w:name="List Continue 2" w:semiHidden="1" w:unhideWhenUsed="1"/>
+    <w:lsdException w:name="List Continue 3" w:semiHidden="1" w:unhideWhenUsed="1"/>
+    <w:lsdException w:name="List Continue 4" w:semiHidden="1" w:unhideWhenUsed="1"/>
+    <w:lsdException w:name="List Continue 5" w:semiHidden="1" w:unhideWhenUsed="1"/>
+    <w:lsdException w:name="Message Header" w:semiHidden="1" w:unhideWhenUsed="1"/>
+    <w:lsdException w:name="Subtitle" w:uiPriority="11" w:qFormat="1"/>
+    <w:lsdException w:name="Salutation" w:semiHidden="1" w:unhideWhenUsed="1"/>
+    <w:lsdException w:name="Date" w:semiHidden="1" w:unhideWhenUsed="1"/>
+    <w:lsdException w:name="Body Text First Indent" w:semiHidden="1" w:unhideWhenUsed="1"/>
+    <w:lsdException w:name="Body Text First Indent 2" w:semiHidden="1" w:unhideWhenUsed="1"/>
+    <w:lsdException w:name="Note Heading" w:semiHidden="1" w:unhideWhenUsed="1"/>
+    <w:lsdException w:name="Body Text 2" w:semiHidden="1" w:unhideWhenUsed="1"/>
+    <w:lsdException w:name="Body Text 3" w:semiHidden="1" w:unhideWhenUsed="1"/>
+    <w:lsdException w:name="Body Text Indent 2" w:semiHidden="1" w:unhideWhenUsed="1"/>
+    <w:lsdException w:name="Body Text Indent 3" w:semiHidden="1" w:unhideWhenUsed="1"/>
+    <w:lsdException w:name="Block Text" w:semiHidden="1" w:unhideWhenUsed="1"/>
+    <w:lsdException w:name="Hyperlink" w:semiHidden="1" w:unhideWhenUsed="1"/>
+    <w:lsdException w:name="FollowedHyperlink" w:semiHidden="1" w:unhideWhenUsed="1"/>
+    <w:lsdException w:name="Strong" w:uiPriority="22" w:qFormat="1"/>
+    <w:lsdException w:name="Emphasis" w:uiPriority="20" w:qFormat="1"/>
+    <w:lsdException w:name="Document Map" w:semiHidden="1" w:unhideWhenUsed="1"/>
+    <w:lsdException w:name="Plain Text" w:semiHidden="1" w:unhideWhenUsed="1"/>
+    <w:lsdException w:name="E-mail Signature" w:semiHidden="1" w:unhideWhenUsed="1"/>
+    <w:lsdException w:name="HTML Top of Form" w:semiHidden="1" w:unhideWhenUsed="1"/>
+    <w:lsdException w:name="HTML Bottom of Form" w:semiHidden="1" w:unhideWhenUsed="1"/>
+    <w:lsdException w:name="Normal (Web)" w:semiHidden="1" w:unhideWhenUsed="1"/>
+    <w:lsdException w:name="HTML Acronym" w:semiHidden="1" w:unhideWhenUsed="1"/>
+    <w:lsdException w:name="HTML Address" w:semiHidden="1" w:unhideWhenUsed="1"/>
+    <w:lsdException w:name="HTML Cite" w:semiHidden="1" w:unhideWhenUsed="1"/>
+    <w:lsdException w:name="HTML Code" w:semiHidden="1" w:unhideWhenUsed="1"/>
+    <w:lsdException w:name="HTML Definition" w:semiHidden="1" w:unhideWhenUsed="1"/>
+    <w:lsdException w:name="HTML Keyboard" w:semiHidden="1" w:unhideWhenUsed="1"/>
+    <w:lsdException w:name="HTML Preformatted" w:semiHidden="1" w:unhideWhenUsed="1"/>
+    <w:lsdException w:name="HTML Sample" w:semiHidden="1" w:unhideWhenUsed="1"/>
+    <w:lsdException w:name="HTML Typewriter" w:semiHidden="1" w:unhideWhenUsed="1"/>
+    <w:lsdException w:name="HTML Variable" w:semiHidden="1" w:unhideWhenUsed="1"/>
+    <w:lsdException w:name="Normal Table" w:semiHidden="1" w:unhideWhenUsed="1"/>
+    <w:lsdException w:name="annotation subject" w:semiHidden="1" w:unhideWhenUsed="1"/>
+    <w:lsdException w:name="No List" w:semiHidden="1" w:unhideWhenUsed="1"/>
+    <w:lsdException w:name="Outline List 1" w:semiHidden="1" w:unhideWhenUsed="1"/>
+    <w:lsdException w:name="Outline List 2" w:semiHidden="1" w:unhideWhenUsed="1"/>
+    <w:lsdException w:name="Outline List 3" w:semiHidden="1" w:unhideWhenUsed="1"/>
+    <w:lsdException w:name="Table Simple 1" w:semiHidden="1" w:unhideWhenUsed="1"/>
+    <w:lsdException w:name="Table Simple 2" w:semiHidden="1" w:unhideWhenUsed="1"/>
+    <w:lsdException w:name="Table Simple 3" w:semiHidden="1" w:unhideWhenUsed="1"/>
+    <w:lsdException w:name="Table Classic 1" w:semiHidden="1" w:unhideWhenUsed="1"/>
+    <w:lsdException w:name="Table Classic 2" w:semiHidden="1" w:unhideWhenUsed="1"/>
+    <w:lsdException w:name="Table Classic 3" w:semiHidden="1" w:unhideWhenUsed="1"/>
+    <w:lsdException w:name="Table Classic 4" w:semiHidden="1" w:unhideWhenUsed="1"/>
+    <w:lsdException w:name="Table Colorful 1" w:semiHidden="1" w:unhideWhenUsed="1"/>
+    <w:lsdException w:name="Table Colorful 2" w:semiHidden="1" w:unhideWhenUsed="1"/>
+    <w:lsdException w:name="Table Colorful 3" w:semiHidden="1" w:unhideWhenUsed="1"/>
+    <w:lsdException w:name="Table Columns 1" w:semiHidden="1" w:unhideWhenUsed="1"/>
+    <w:lsdException w:name="Table Columns 2" w:semiHidden="1" w:unhideWhenUsed="1"/>
+    <w:lsdException w:name="Table Columns 3" w:semiHidden="1" w:unhideWhenUsed="1"/>
+    <w:lsdException w:name="Table Columns 4" w:semiHidden="1" w:unhideWhenUsed="1"/>
+    <w:lsdException w:name="Table Columns 5" w:semiHidden="1" w:unhideWhenUsed="1"/>
+    <w:lsdException w:name="Table Grid 1" w:semiHidden="1" w:unhideWhenUsed="1"/>
+    <w:lsdException w:name="Table Grid 2" w:semiHidden="1" w:unhideWhenUsed="1"/>
+    <w:lsdException w:name="Table Grid 3" w:semiHidden="1" w:unhideWhenUsed="1"/>
+    <w:lsdException w:name="Table Grid 4" w:semiHidden="1" w:unhideWhenUsed="1"/>
+    <w:lsdException w:name="Table Grid 5" w:semiHidden="1" w:unhideWhenUsed="1"/>
+    <w:lsdException w:name="Table Grid 6" w:semiHidden="1" w:unhideWhenUsed="1"/>
+    <w:lsdException w:name="Table Grid 7" w:semiHidden="1" w:unhideWhenUsed="1"/>
+    <w:lsdException w:name="Table Grid 8" w:semiHidden="1" w:unhideWhenUsed="1"/>
+    <w:lsdException w:name="Table List 1" w:semiHidden="1" w:unhideWhenUsed="1"/>
+    <w:lsdException w:name="Table List 2" w:semiHidden="1" w:unhideWhenUsed="1"/>
+    <w:lsdException w:name="Table List 3" w:semiHidden="1" w:unhideWhenUsed="1"/>
+    <w:lsdException w:name="Table List 4" w:semiHidden="1" w:unhideWhenUsed="1"/>
+    <w:lsdException w:name="Table List 5" w:semiHidden="1" w:unhideWhenUsed="1"/>
+    <w:lsdException w:name="Table List 6" w:semiHidden="1" w:unhideWhenUsed="1"/>
+    <w:lsdException w:name="Table List 7" w:semiHidden="1" w:unhideWhenUsed="1"/>
+    <w:lsdException w:name="Table List 8" w:semiHidden="1" w:unhideWhenUsed="1"/>
+    <w:lsdException w:name="Table 3D effects 1" w:semiHidden="1" w:unhideWhenUsed="1"/>
+    <w:lsdException w:name="Table 3D effects 2" w:semiHidden="1" w:unhideWhenUsed="1"/>
+    <w:lsdException w:name="Table 3D effects 3" w:semiHidden="1" w:unhideWhenUsed="1"/>
+    <w:lsdException w:name="Table Contemporary" w:semiHidden="1" w:unhideWhenUsed="1"/>
+    <w:lsdException w:name="Table Elegant" w:semiHidden="1" w:unhideWhenUsed="1"/>
+    <w:lsdException w:name="Table Professional" w:semiHidden="1" w:unhideWhenUsed="1"/>
+    <w:lsdException w:name="Table Subtle 1" w:semiHidden="1" w:unhideWhenUsed="1"/>
+    <w:lsdException w:name="Table Subtle 2" w:semiHidden="1" w:unhideWhenUsed="1"/>
+    <w:lsdException w:name="Table Web 1" w:semiHidden="1" w:unhideWhenUsed="1"/>
+    <w:lsdException w:name="Table Web 2" w:semiHidden="1" w:unhideWhenUsed="1"/>
+    <w:lsdException w:name="Table Web 3" w:semiHidden="1" w:unhideWhenUsed="1"/>
+    <w:lsdException w:name="Balloon Text" w:semiHidden="1" w:unhideWhenUsed="1"/>
+    <w:lsdException w:name="Table Grid" w:uiPriority="59"/>
+    <w:lsdException w:name="Table Theme" w:semiHidden="1" w:unhideWhenUsed="1"/>
+    <w:lsdException w:name="Note Level 1" w:semiHidden="1" w:unhideWhenUsed="1"/>
+    <w:lsdException w:name="Note Level 2" w:semiHidden="1" w:unhideWhenUsed="1"/>
+    <w:lsdException w:name="Note Level 3" w:semiHidden="1" w:unhideWhenUsed="1"/>
+    <w:lsdException w:name="Note Level 4" w:semiHidden="1" w:unhideWhenUsed="1"/>
+    <w:lsdException w:name="Note Level 5" w:semiHidden="1" w:unhideWhenUsed="1"/>
+    <w:lsdException w:name="Note Level 6" w:semiHidden="1" w:unhideWhenUsed="1"/>
+    <w:lsdException w:name="Note Level 7" w:semiHidden="1" w:unhideWhenUsed="1"/>
+    <w:lsdException w:name="Note Level 8" w:semiHidden="1" w:unhideWhenUsed="1"/>
+    <w:lsdException w:name="Note Level 9" w:semiHidden="1" w:unhideWhenUsed="1"/>
+    <w:lsdException w:name="Placeholder Text" w:semiHidden="1"/>
+    <w:lsdException w:name="No Spacing" w:semiHidden="1" w:uiPriority="1" w:qFormat="1"/>
+    <w:lsdException w:name="Light Shading" w:uiPriority="60"/>
+    <w:lsdException w:name="Light List" w:uiPriority="61"/>
+    <w:lsdException w:name="Light Grid" w:uiPriority="62"/>
+    <w:lsdException w:name="Medium Shading 1" w:uiPriority="63"/>
+    <w:lsdException w:name="Medium Shading 2" w:uiPriority="64"/>
+    <w:lsdException w:name="Medium List 1" w:uiPriority="65"/>
+    <w:lsdException w:name="Medium List 2" w:uiPriority="66"/>
+    <w:lsdException w:name="Medium Grid 1" w:uiPriority="67"/>
+    <w:lsdException w:name="Medium Grid 2" w:uiPriority="68"/>
+    <w:lsdException w:name="Medium Grid 3" w:uiPriority="69"/>
+    <w:lsdException w:name="Dark List" w:uiPriority="70"/>
+    <w:lsdException w:name="Colorful Shading" w:uiPriority="71"/>
+    <w:lsdException w:name="Colorful List" w:uiPriority="72"/>
+    <w:lsdException w:name="Colorful Grid" w:uiPriority="73"/>
+    <w:lsdException w:name="Light Shading Accent 1" w:uiPriority="60"/>
+    <w:lsdException w:name="Light List Accent 1" w:uiPriority="61"/>
+    <w:lsdException w:name="Light Grid Accent 1" w:uiPriority="62"/>
+    <w:lsdException w:name="Medium Shading 1 Accent 1" w:uiPriority="63"/>
+    <w:lsdException w:name="Medium Shading 2 Accent 1" w:uiPriority="64"/>
+    <w:lsdException w:name="Medium List 1 Accent 1" w:uiPriority="65"/>
+    <w:lsdException w:name="Revision" w:semiHidden="1"/>
+    <w:lsdException w:name="List Paragraph" w:uiPriority="34" w:qFormat="1"/>
+    <w:lsdException w:name="Quote" w:uiPriority="29" w:qFormat="1"/>
+    <w:lsdException w:name="Intense Quote" w:uiPriority="30" w:qFormat="1"/>
+    <w:lsdException w:name="Medium List 2 Accent 1" w:uiPriority="66"/>
+    <w:lsdException w:name="Medium Grid 1 Accent 1" w:uiPriority="67"/>
+    <w:lsdException w:name="Medium Grid 2 Accent 1" w:uiPriority="68"/>
+    <w:lsdException w:name="Medium Grid 3 Accent 1" w:uiPriority="69"/>
+    <w:lsdException w:name="Dark List Accent 1" w:uiPriority="70"/>
+    <w:lsdException w:name="Colorful Shading Accent 1" w:uiPriority="71"/>
+    <w:lsdException w:name="Colorful List Accent 1" w:uiPriority="72"/>
+    <w:lsdException w:name="Colorful Grid Accent 1" w:uiPriority="73"/>
+    <w:lsdException w:name="Light Shading Accent 2" w:uiPriority="60"/>
+    <w:lsdException w:name="Light List Accent 2" w:uiPriority="61"/>
+    <w:lsdException w:name="Light Grid Accent 2" w:uiPriority="62"/>
+    <w:lsdException w:name="Medium Shading 1 Accent 2" w:uiPriority="63"/>
+    <w:lsdException w:name="Medium Shading 2 Accent 2" w:uiPriority="64"/>
+    <w:lsdException w:name="Medium List 1 Accent 2" w:uiPriority="65"/>
+    <w:lsdException w:name="Medium List 2 Accent 2" w:uiPriority="66"/>
+    <w:lsdException w:name="Medium Grid 1 Accent 2" w:uiPriority="67"/>
+    <w:lsdException w:name="Medium Grid 2 Accent 2" w:uiPriority="68"/>
+    <w:lsdException w:name="Medium Grid 3 Accent 2" w:uiPriority="69"/>
+    <w:lsdException w:name="Dark List Accent 2" w:uiPriority="70"/>
+    <w:lsdException w:name="Colorful Shading Accent 2" w:uiPriority="71"/>
+    <w:lsdException w:name="Colorful List Accent 2" w:uiPriority="72"/>
+    <w:lsdException w:name="Colorful Grid Accent 2" w:uiPriority="73"/>
+    <w:lsdException w:name="Light Shading Accent 3" w:uiPriority="60"/>
+    <w:lsdException w:name="Light List Accent 3" w:uiPriority="61"/>
+    <w:lsdException w:name="Light Grid Accent 3" w:uiPriority="62"/>
+    <w:lsdException w:name="Medium Shading 1 Accent 3" w:uiPriority="63"/>
+    <w:lsdException w:name="Medium Shading 2 Accent 3" w:uiPriority="64"/>
+    <w:lsdException w:name="Medium List 1 Accent 3" w:uiPriority="65"/>
+    <w:lsdException w:name="Medium List 2 Accent 3" w:uiPriority="66"/>
+    <w:lsdException w:name="Medium Grid 1 Accent 3" w:uiPriority="67"/>
+    <w:lsdException w:name="Medium Grid 2 Accent 3" w:uiPriority="68"/>
+    <w:lsdException w:name="Medium Grid 3 Accent 3" w:uiPriority="69"/>
+    <w:lsdException w:name="Dark List Accent 3" w:uiPriority="70"/>
+    <w:lsdException w:name="Colorful Shading Accent 3" w:uiPriority="71"/>
+    <w:lsdException w:name="Colorful List Accent 3" w:uiPriority="72"/>
+    <w:lsdException w:name="Colorful Grid Accent 3" w:uiPriority="73"/>
+    <w:lsdException w:name="Light Shading Accent 4" w:uiPriority="60"/>
+    <w:lsdException w:name="Light List Accent 4" w:uiPriority="61"/>
+    <w:lsdException w:name="Light Grid Accent 4" w:uiPriority="62"/>
+    <w:lsdException w:name="Medium Shading 1 Accent 4" w:uiPriority="63"/>
+    <w:lsdException w:name="Medium Shading 2 Accent 4" w:uiPriority="64"/>
+    <w:lsdException w:name="Medium List 1 Accent 4" w:uiPriority="65"/>
+    <w:lsdException w:name="Medium List 2 Accent 4" w:uiPriority="66"/>
+    <w:lsdException w:name="Medium Grid 1 Accent 4" w:uiPriority="67"/>
+    <w:lsdException w:name="Medium Grid 2 Accent 4" w:uiPriority="68"/>
+    <w:lsdException w:name="Medium Grid 3 Accent 4" w:uiPriority="69"/>
+    <w:lsdException w:name="Dark List Accent 4" w:uiPriority="70"/>
+    <w:lsdException w:name="Colorful Shading Accent 4" w:uiPriority="71"/>
+    <w:lsdException w:name="Colorful List Accent 4" w:uiPriority="72"/>
+    <w:lsdException w:name="Colorful Grid Accent 4" w:uiPriority="73"/>
+    <w:lsdException w:name="Light Shading Accent 5" w:uiPriority="60"/>
+    <w:lsdException w:name="Light List Accent 5" w:uiPriority="61"/>
+    <w:lsdException w:name="Light Grid Accent 5" w:uiPriority="62"/>
+    <w:lsdException w:name="Medium Shading 1 Accent 5" w:uiPriority="63"/>
+    <w:lsdException w:name="Medium Shading 2 Accent 5" w:uiPriority="64"/>
+    <w:lsdException w:name="Medium List 1 Accent 5" w:uiPriority="65"/>
+    <w:lsdException w:name="Medium List 2 Accent 5" w:uiPriority="66"/>
+    <w:lsdException w:name="Medium Grid 1 Accent 5" w:uiPriority="67"/>
+    <w:lsdException w:name="Medium Grid 2 Accent 5" w:uiPriority="68"/>
+    <w:lsdException w:name="Medium Grid 3 Accent 5" w:uiPriority="69"/>
+    <w:lsdException w:name="Dark List Accent 5" w:uiPriority="70"/>
+    <w:lsdException w:name="Colorful Shading Accent 5" w:uiPriority="71"/>
+    <w:lsdException w:name="Colorful List Accent 5" w:uiPriority="72"/>
+    <w:lsdException w:name="Colorful Grid Accent 5" w:uiPriority="73"/>
+    <w:lsdException w:name="Light Shading Accent 6" w:uiPriority="60"/>
+    <w:lsdException w:name="Light List Accent 6" w:uiPriority="61"/>
+    <w:lsdException w:name="Light Grid Accent 6" w:uiPriority="62"/>
+    <w:lsdException w:name="Medium Shading 1 Accent 6" w:uiPriority="63"/>
+    <w:lsdException w:name="Medium Shading 2 Accent 6" w:uiPriority="64"/>
+    <w:lsdException w:name="Medium List 1 Accent 6" w:uiPriority="65"/>
+    <w:lsdException w:name="Medium List 2 Accent 6" w:uiPriority="66"/>
+    <w:lsdException w:name="Medium Grid 1 Accent 6" w:uiPriority="67"/>
+    <w:lsdException w:name="Medium Grid 2 Accent 6" w:uiPriority="68"/>
+    <w:lsdException w:name="Medium Grid 3 Accent 6" w:uiPriority="69"/>
+    <w:lsdException w:name="Dark List Accent 6" w:uiPriority="70"/>
+    <w:lsdException w:name="Colorful Shading Accent 6" w:uiPriority="71"/>
+    <w:lsdException w:name="Colorful List Accent 6" w:uiPriority="72"/>
+    <w:lsdException w:name="Colorful Grid Accent 6" w:uiPriority="73"/>
+    <w:lsdException w:name="Subtle Emphasis" w:uiPriority="19" w:qFormat="1"/>
+    <w:lsdException w:name="Intense Emphasis" w:uiPriority="21" w:qFormat="1"/>
+    <w:lsdException w:name="Subtle Reference" w:uiPriority="31" w:qFormat="1"/>
+    <w:lsdException w:name="Intense Reference" w:uiPriority="32" w:qFormat="1"/>
+    <w:lsdException w:name="Book Title" w:uiPriority="33" w:qFormat="1"/>
+    <w:lsdException w:name="Bibliography" w:semiHidden="1" w:uiPriority="37" w:unhideWhenUsed="1"/>
+    <w:lsdException w:name="TOC Heading" w:semiHidden="1" w:uiPriority="39" w:unhideWhenUsed="1" w:qFormat="1"/>
+    <w:lsdException w:name="Plain Table 1" w:uiPriority="41"/>
+    <w:lsdException w:name="Plain Table 2" w:uiPriority="42"/>
+    <w:lsdException w:name="Plain Table 3" w:uiPriority="43"/>
+    <w:lsdException w:name="Plain Table 4" w:uiPriority="44"/>
+    <w:lsdException w:name="Plain Table 5" w:uiPriority="45"/>
+    <w:lsdException w:name="Grid Table Light" w:uiPriority="40"/>
+    <w:lsdException w:name="Grid Table 1 Light" w:uiPriority="46"/>
+    <w:lsdException w:name="Grid Table 2" w:uiPriority="47"/>
+    <w:lsdException w:name="Grid Table 3" w:uiPriority="48"/>
+    <w:lsdException w:name="Grid Table 4" w:uiPriority="49"/>
+    <w:lsdException w:name="Grid Table 5 Dark" w:uiPriority="50"/>
+    <w:lsdException w:name="Grid Table 6 Colorful" w:uiPriority="51"/>
+    <w:lsdException w:name="Grid Table 7 Colorful" w:uiPriority="52"/>
+    <w:lsdException w:name="Grid Table 1 Light Accent 1" w:uiPriority="46"/>
+    <w:lsdException w:name="Grid Table 2 Accent 1" w:uiPriority="47"/>
+    <w:lsdException w:name="Grid Table 3 Accent 1" w:uiPriority="48"/>
+    <w:lsdException w:name="Grid Table 4 Accent 1" w:uiPriority="49"/>
+    <w:lsdException w:name="Grid Table 5 Dark Accent 1" w:uiPriority="50"/>
+    <w:lsdException w:name="Grid Table 6 Colorful Accent 1" w:uiPriority="51"/>
+    <w:lsdException w:name="Grid Table 7 Colorful Accent 1" w:uiPriority="52"/>
+    <w:lsdException w:name="Grid Table 1 Light Accent 2" w:uiPriority="46"/>
+    <w:lsdException w:name="Grid Table 2 Accent 2" w:uiPriority="47"/>
+    <w:lsdException w:name="Grid Table 3 Accent 2" w:uiPriority="48"/>
+    <w:lsdException w:name="Grid Table 4 Accent 2" w:uiPriority="49"/>
+    <w:lsdException w:name="Grid Table 5 Dark Accent 2" w:uiPriority="50"/>
+    <w:lsdException w:name="Grid Table 6 Colorful Accent 2" w:uiPriority="51"/>
+    <w:lsdException w:name="Grid Table 7 Colorful Accent 2" w:uiPriority="52"/>
+    <w:lsdException w:name="Grid Table 1 Light Accent 3" w:uiPriority="46"/>
+    <w:lsdException w:name="Grid Table 2 Accent 3" w:uiPriority="47"/>
+    <w:lsdException w:name="Grid Table 3 Accent 3" w:uiPriority="48"/>
+    <w:lsdException w:name="Grid Table 4 Accent 3" w:uiPriority="49"/>
+    <w:lsdException w:name="Grid Table 5 Dark Accent 3" w:uiPriority="50"/>
+    <w:lsdException w:name="Grid Table 6 Colorful Accent 3" w:uiPriority="51"/>
+    <w:lsdException w:name="Grid Table 7 Colorful Accent 3" w:uiPriority="52"/>
+    <w:lsdException w:name="Grid Table 1 Light Accent 4" w:uiPriority="46"/>
+    <w:lsdException w:name="Grid Table 2 Accent 4" w:uiPriority="47"/>
+    <w:lsdException w:name="Grid Table 3 Accent 4" w:uiPriority="48"/>
+    <w:lsdException w:name="Grid Table 4 Accent 4" w:uiPriority="49"/>
+    <w:lsdException w:name="Grid Table 5 Dark Accent 4" w:uiPriority="50"/>
+    <w:lsdException w:name="Grid Table 6 Colorful Accent 4" w:uiPriority="51"/>
+    <w:lsdException w:name="Grid Table 7 Colorful Accent 4" w:uiPriority="52"/>
+    <w:lsdException w:name="Grid Table 1 Light Accent 5" w:uiPriority="46"/>
+    <w:lsdException w:name="Grid Table 2 Accent 5" w:uiPriority="47"/>
+    <w:lsdException w:name="Grid Table 3 Accent 5" w:uiPriority="48"/>
+    <w:lsdException w:name="Grid Table 4 Accent 5" w:uiPriority="49"/>
+    <w:lsdException w:name="Grid Table 5 Dark Accent 5" w:uiPriority="50"/>
+    <w:lsdException w:name="Grid Table 6 Colorful Accent 5" w:uiPriority="51"/>
+    <w:lsdException w:name="Grid Table 7 Colorful Accent 5" w:uiPriority="52"/>
+    <w:lsdException w:name="Grid Table 1 Light Accent 6" w:uiPriority="46"/>
+    <w:lsdException w:name="Grid Table 2 Accent 6" w:uiPriority="47"/>
+    <w:lsdException w:name="Grid Table 3 Accent 6" w:uiPriority="48"/>
+    <w:lsdException w:name="Grid Table 4 Accent 6" w:uiPriority="49"/>
+    <w:lsdException w:name="Grid Table 5 Dark Accent 6" w:uiPriority="50"/>
+    <w:lsdException w:name="Grid Table 6 Colorful Accent 6" w:uiPriority="51"/>
+    <w:lsdException w:name="Grid Table 7 Colorful Accent 6" w:uiPriority="52"/>
+    <w:lsdException w:name="List Table 1 Light" w:uiPriority="46"/>
+    <w:lsdException w:name="List Table 2" w:uiPriority="47"/>
+    <w:lsdException w:name="List Table 3" w:uiPriority="48"/>
+    <w:lsdException w:name="List Table 4" w:uiPriority="49"/>
+    <w:lsdException w:name="List Table 5 Dark" w:uiPriority="50"/>
+    <w:lsdException w:name="List Table 6 Colorful" w:uiPriority="51"/>
+    <w:lsdException w:name="List Table 7 Colorful" w:uiPriority="52"/>
+    <w:lsdException w:name="List Table 1 Light Accent 1" w:uiPriority="46"/>
+    <w:lsdException w:name="List Table 2 Accent 1" w:uiPriority="47"/>
+    <w:lsdException w:name="List Table 3 Accent 1" w:uiPriority="48"/>
+    <w:lsdException w:name="List Table 4 Accent 1" w:uiPriority="49"/>
+    <w:lsdException w:name="List Table 5 Dark Accent 1" w:uiPriority="50"/>
+    <w:lsdException w:name="List Table 6 Colorful Accent 1" w:uiPriority="51"/>
+    <w:lsdException w:name="List Table 7 Colorful Accent 1" w:uiPriority="52"/>
+    <w:lsdException w:name="List Table 1 Light Accent 2" w:uiPriority="46"/>
+    <w:lsdException w:name="List Table 2 Accent 2" w:uiPriority="47"/>
+    <w:lsdException w:name="List Table 3 Accent 2" w:uiPriority="48"/>
+    <w:lsdException w:name="List Table 4 Accent 2" w:uiPriority="49"/>
+    <w:lsdException w:name="List Table 5 Dark Accent 2" w:uiPriority="50"/>
+    <w:lsdException w:name="List Table 6 Colorful Accent 2" w:uiPriority="51"/>
+    <w:lsdException w:name="List Table 7 Colorful Accent 2" w:uiPriority="52"/>
+    <w:lsdException w:name="List Table 1 Light Accent 3" w:uiPriority="46"/>
+    <w:lsdException w:name="List Table 2 Accent 3" w:uiPriority="47"/>
+    <w:lsdException w:name="List Table 3 Accent 3" w:uiPriority="48"/>
+    <w:lsdException w:name="List Table 4 Accent 3" w:uiPriority="49"/>
+    <w:lsdException w:name="List Table 5 Dark Accent 3" w:uiPriority="50"/>
+    <w:lsdException w:name="List Table 6 Colorful Accent 3" w:uiPriority="51"/>
+    <w:lsdException w:name="List Table 7 Colorful Accent 3" w:uiPriority="52"/>
+    <w:lsdException w:name="List Table 1 Light Accent 4" w:uiPriority="46"/>
+    <w:lsdException w:name="List Table 2 Accent 4" w:uiPriority="47"/>
+    <w:lsdException w:name="List Table 3 Accent 4" w:uiPriority="48"/>
+    <w:lsdException w:name="List Table 4 Accent 4" w:uiPriority="49"/>
+    <w:lsdException w:name="List Table 5 Dark Accent 4" w:uiPriority="50"/>
+    <w:lsdException w:name="List Table 6 Colorful Accent 4" w:uiPriority="51"/>
+    <w:lsdException w:name="List Table 7 Colorful Accent 4" w:uiPriority="52"/>
+    <w:lsdException w:name="List Table 1 Light Accent 5" w:uiPriority="46"/>
+    <w:lsdException w:name="List Table 2 Accent 5" w:uiPriority="47"/>
+    <w:lsdException w:name="List Table 3 Accent 5" w:uiPriority="48"/>
+    <w:lsdException w:name="List Table 4 Accent 5" w:uiPriority="49"/>
+    <w:lsdException w:name="List Table 5 Dark Accent 5" w:uiPriority="50"/>
+    <w:lsdException w:name="List Table 6 Colorful Accent 5" w:uiPriority="51"/>
+    <w:lsdException w:name="List Table 7 Colorful Accent 5" w:uiPriority="52"/>
+    <w:lsdException w:name="List Table 1 Light Accent 6" w:uiPriority="46"/>
+    <w:lsdException w:name="List Table 2 Accent 6" w:uiPriority="47"/>
+    <w:lsdException w:name="List Table 3 Accent 6" w:uiPriority="48"/>
+    <w:lsdException w:name="List Table 4 Accent 6" w:uiPriority="49"/>
+    <w:lsdException w:name="List Table 5 Dark Accent 6" w:uiPriority="50"/>
+    <w:lsdException w:name="List Table 6 Colorful Accent 6" w:uiPriority="51"/>
+    <w:lsdException w:name="List Table 7 Colorful Accent 6" w:uiPriority="52"/>
   </w:latentStyles>
   <w:style w:type="paragraph" w:default="1" w:styleId="Normal">
     <w:name w:val="Normal"/>
@@ -5854,7 +5969,7 @@
 </file>
 
 <file path=customXml/itemProps1.xml><?xml version="1.0" encoding="utf-8"?>
-<ds:datastoreItem xmlns:ds="http://schemas.openxmlformats.org/officeDocument/2006/customXml" ds:itemID="{78B760BF-65E9-DB41-BC64-73A5E19E304F}">
+<ds:datastoreItem xmlns:ds="http://schemas.openxmlformats.org/officeDocument/2006/customXml" ds:itemID="{2B5E5E6B-0F36-1040-AE11-7B53DEE8DC27}">
   <ds:schemaRefs>
     <ds:schemaRef ds:uri="http://schemas.openxmlformats.org/officeDocument/2006/bibliography"/>
   </ds:schemaRefs>

</xml_diff>